<commit_message>
DOCKER e demais atualizações
</commit_message>
<xml_diff>
--- a/templates/13.3. Súmula de Autodispensa de Recurso.docx
+++ b/templates/13.3. Súmula de Autodispensa de Recurso.docx
@@ -1,6 +1,6 @@
 
 <file path=word/document.xml><?xml version="1.0" encoding="utf-8"?>
-<w:document xmlns:wpc="http://schemas.microsoft.com/office/word/2010/wordprocessingCanvas" xmlns:cx="http://schemas.microsoft.com/office/drawing/2014/chartex" xmlns:cx1="http://schemas.microsoft.com/office/drawing/2015/9/8/chartex" xmlns:cx2="http://schemas.microsoft.com/office/drawing/2015/10/21/chartex" xmlns:cx3="http://schemas.microsoft.com/office/drawing/2016/5/9/chartex" xmlns:cx4="http://schemas.microsoft.com/office/drawing/2016/5/10/chartex" xmlns:cx5="http://schemas.microsoft.com/office/drawing/2016/5/11/chartex" xmlns:cx6="http://schemas.microsoft.com/office/drawing/2016/5/12/chartex" xmlns:cx7="http://schemas.microsoft.com/office/drawing/2016/5/13/chartex" xmlns:cx8="http://schemas.microsoft.com/office/drawing/2016/5/14/chartex" xmlns:mc="http://schemas.openxmlformats.org/markup-compatibility/2006" xmlns:aink="http://schemas.microsoft.com/office/drawing/2016/ink" xmlns:am3d="http://schemas.microsoft.com/office/drawing/2017/model3d" xmlns:o="urn:schemas-microsoft-com:office:office" xmlns:oel="http://schemas.microsoft.com/office/2019/extlst" xmlns:r="http://schemas.openxmlformats.org/officeDocument/2006/relationships" xmlns:m="http://schemas.openxmlformats.org/officeDocument/2006/math" xmlns:v="urn:schemas-microsoft-com:vml" xmlns:wp14="http://schemas.microsoft.com/office/word/2010/wordprocessingDrawing" xmlns:wp="http://schemas.openxmlformats.org/drawingml/2006/wordprocessingDrawing" xmlns:w10="urn:schemas-microsoft-com:office:word" xmlns:w="http://schemas.openxmlformats.org/wordprocessingml/2006/main" xmlns:w14="http://schemas.microsoft.com/office/word/2010/wordml" xmlns:w15="http://schemas.microsoft.com/office/word/2012/wordml" xmlns:w16cex="http://schemas.microsoft.com/office/word/2018/wordml/cex" xmlns:w16cid="http://schemas.microsoft.com/office/word/2016/wordml/cid" xmlns:w16="http://schemas.microsoft.com/office/word/2018/wordml" xmlns:w16sdtdh="http://schemas.microsoft.com/office/word/2020/wordml/sdtdatahash" xmlns:w16se="http://schemas.microsoft.com/office/word/2015/wordml/symex" xmlns:wpg="http://schemas.microsoft.com/office/word/2010/wordprocessingGroup" xmlns:wpi="http://schemas.microsoft.com/office/word/2010/wordprocessingInk" xmlns:wne="http://schemas.microsoft.com/office/word/2006/wordml" xmlns:wps="http://schemas.microsoft.com/office/word/2010/wordprocessingShape" mc:Ignorable="w14 w15 w16se w16cid w16 w16cex w16sdtdh wp14">
+<w:document xmlns:wpc="http://schemas.microsoft.com/office/word/2010/wordprocessingCanvas" xmlns:cx="http://schemas.microsoft.com/office/drawing/2014/chartex" xmlns:cx1="http://schemas.microsoft.com/office/drawing/2015/9/8/chartex" xmlns:cx2="http://schemas.microsoft.com/office/drawing/2015/10/21/chartex" xmlns:cx3="http://schemas.microsoft.com/office/drawing/2016/5/9/chartex" xmlns:cx4="http://schemas.microsoft.com/office/drawing/2016/5/10/chartex" xmlns:cx5="http://schemas.microsoft.com/office/drawing/2016/5/11/chartex" xmlns:cx6="http://schemas.microsoft.com/office/drawing/2016/5/12/chartex" xmlns:cx7="http://schemas.microsoft.com/office/drawing/2016/5/13/chartex" xmlns:cx8="http://schemas.microsoft.com/office/drawing/2016/5/14/chartex" xmlns:mc="http://schemas.openxmlformats.org/markup-compatibility/2006" xmlns:aink="http://schemas.microsoft.com/office/drawing/2016/ink" xmlns:am3d="http://schemas.microsoft.com/office/drawing/2017/model3d" xmlns:o="urn:schemas-microsoft-com:office:office" xmlns:oel="http://schemas.microsoft.com/office/2019/extlst" xmlns:r="http://schemas.openxmlformats.org/officeDocument/2006/relationships" xmlns:m="http://schemas.openxmlformats.org/officeDocument/2006/math" xmlns:v="urn:schemas-microsoft-com:vml" xmlns:wp14="http://schemas.microsoft.com/office/word/2010/wordprocessingDrawing" xmlns:wp="http://schemas.openxmlformats.org/drawingml/2006/wordprocessingDrawing" xmlns:w10="urn:schemas-microsoft-com:office:word" xmlns:w="http://schemas.openxmlformats.org/wordprocessingml/2006/main" xmlns:w14="http://schemas.microsoft.com/office/word/2010/wordml" xmlns:w15="http://schemas.microsoft.com/office/word/2012/wordml" xmlns:w16cex="http://schemas.microsoft.com/office/word/2018/wordml/cex" xmlns:w16cid="http://schemas.microsoft.com/office/word/2016/wordml/cid" xmlns:w16="http://schemas.microsoft.com/office/word/2018/wordml" xmlns:w16du="http://schemas.microsoft.com/office/word/2023/wordml/word16du" xmlns:w16sdtdh="http://schemas.microsoft.com/office/word/2020/wordml/sdtdatahash" xmlns:w16sdtfl="http://schemas.microsoft.com/office/word/2024/wordml/sdtformatlock" xmlns:w16se="http://schemas.microsoft.com/office/word/2015/wordml/symex" xmlns:wpg="http://schemas.microsoft.com/office/word/2010/wordprocessingGroup" xmlns:wpi="http://schemas.microsoft.com/office/word/2010/wordprocessingInk" xmlns:wne="http://schemas.microsoft.com/office/word/2006/wordml" xmlns:wps="http://schemas.microsoft.com/office/word/2010/wordprocessingShape" mc:Ignorable="w14 w15 w16se w16cid w16 w16cex w16sdtdh w16sdtfl w16du wp14">
   <w:body>
     <w:p>
       <w:pPr>
@@ -71,6 +71,7 @@
                 <w:szCs w:val="22"/>
               </w:rPr>
             </w:pPr>
+            <w:proofErr w:type="gramStart"/>
             <w:r>
               <w:rPr>
                 <w:rFonts w:asciiTheme="minorHAnsi" w:hAnsiTheme="minorHAnsi" w:cstheme="minorHAnsi"/>
@@ -80,18 +81,67 @@
                 <w:sz w:val="22"/>
                 <w:szCs w:val="22"/>
               </w:rPr>
-              <w:t>DATA</w:t>
-            </w:r>
+              <w:t xml:space="preserve">{{ </w:t>
+            </w:r>
+            <w:proofErr w:type="spellStart"/>
             <w:r>
               <w:rPr>
                 <w:rFonts w:asciiTheme="minorHAnsi" w:hAnsiTheme="minorHAnsi" w:cstheme="minorHAnsi"/>
                 <w:b/>
                 <w:bCs/>
-                <w:sz w:val="22"/>
-                <w:szCs w:val="22"/>
-              </w:rPr>
-              <w:t xml:space="preserve"> DA PUBLICAÇÃO:</w:t>
-            </w:r>
+                <w:color w:val="000000"/>
+                <w:sz w:val="22"/>
+                <w:szCs w:val="22"/>
+              </w:rPr>
+              <w:t>data</w:t>
+            </w:r>
+            <w:proofErr w:type="gramEnd"/>
+            <w:r>
+              <w:rPr>
+                <w:rFonts w:asciiTheme="minorHAnsi" w:hAnsiTheme="minorHAnsi" w:cstheme="minorHAnsi"/>
+                <w:b/>
+                <w:bCs/>
+                <w:color w:val="000000"/>
+                <w:sz w:val="22"/>
+                <w:szCs w:val="22"/>
+              </w:rPr>
+              <w:t>_</w:t>
+            </w:r>
+            <w:proofErr w:type="gramStart"/>
+            <w:r>
+              <w:rPr>
+                <w:rFonts w:asciiTheme="minorHAnsi" w:hAnsiTheme="minorHAnsi" w:cstheme="minorHAnsi"/>
+                <w:b/>
+                <w:bCs/>
+                <w:color w:val="000000"/>
+                <w:sz w:val="22"/>
+                <w:szCs w:val="22"/>
+              </w:rPr>
+              <w:t>publicacao</w:t>
+            </w:r>
+            <w:proofErr w:type="spellEnd"/>
+            <w:r>
+              <w:rPr>
+                <w:rFonts w:asciiTheme="minorHAnsi" w:hAnsiTheme="minorHAnsi" w:cstheme="minorHAnsi"/>
+                <w:b/>
+                <w:bCs/>
+                <w:color w:val="000000"/>
+                <w:sz w:val="22"/>
+                <w:szCs w:val="22"/>
+              </w:rPr>
+              <w:t xml:space="preserve"> }}</w:t>
+            </w:r>
+            <w:r>
+              <w:rPr>
+                <w:rFonts w:asciiTheme="minorHAnsi" w:hAnsiTheme="minorHAnsi" w:cstheme="minorHAnsi"/>
+                <w:b/>
+                <w:bCs/>
+                <w:sz w:val="22"/>
+                <w:szCs w:val="22"/>
+              </w:rPr>
+              <w:t>:</w:t>
+            </w:r>
+            <w:proofErr w:type="gramEnd"/>
             <w:r>
               <w:rPr>
                 <w:rFonts w:asciiTheme="minorHAnsi" w:hAnsiTheme="minorHAnsi" w:cstheme="minorHAnsi"/>
@@ -127,6 +177,7 @@
                 <w:szCs w:val="22"/>
               </w:rPr>
             </w:pPr>
+            <w:proofErr w:type="gramStart"/>
             <w:r>
               <w:rPr>
                 <w:rFonts w:asciiTheme="minorHAnsi" w:hAnsiTheme="minorHAnsi" w:cstheme="minorHAnsi"/>
@@ -136,25 +187,72 @@
                 <w:sz w:val="22"/>
                 <w:szCs w:val="22"/>
               </w:rPr>
-              <w:t>PRAZO</w:t>
-            </w:r>
+              <w:t xml:space="preserve">{{ </w:t>
+            </w:r>
+            <w:proofErr w:type="spellStart"/>
             <w:r>
               <w:rPr>
                 <w:rFonts w:asciiTheme="minorHAnsi" w:hAnsiTheme="minorHAnsi" w:cstheme="minorHAnsi"/>
                 <w:b/>
                 <w:bCs/>
-                <w:sz w:val="22"/>
-                <w:szCs w:val="22"/>
-              </w:rPr>
-              <w:t xml:space="preserve"> FATAL PARA INTERPOSIÇÃO</w:t>
-            </w:r>
-            <w:r>
-              <w:rPr>
-                <w:rFonts w:asciiTheme="minorHAnsi" w:hAnsiTheme="minorHAnsi" w:cstheme="minorHAnsi"/>
-                <w:sz w:val="22"/>
-                <w:szCs w:val="22"/>
-              </w:rPr>
-              <w:t xml:space="preserve">: </w:t>
+                <w:color w:val="000000"/>
+                <w:sz w:val="22"/>
+                <w:szCs w:val="22"/>
+              </w:rPr>
+              <w:t>prazo</w:t>
+            </w:r>
+            <w:proofErr w:type="gramEnd"/>
+            <w:r>
+              <w:rPr>
+                <w:rFonts w:asciiTheme="minorHAnsi" w:hAnsiTheme="minorHAnsi" w:cstheme="minorHAnsi"/>
+                <w:b/>
+                <w:bCs/>
+                <w:color w:val="000000"/>
+                <w:sz w:val="22"/>
+                <w:szCs w:val="22"/>
+              </w:rPr>
+              <w:t>_</w:t>
+            </w:r>
+            <w:proofErr w:type="gramStart"/>
+            <w:r>
+              <w:rPr>
+                <w:rFonts w:asciiTheme="minorHAnsi" w:hAnsiTheme="minorHAnsi" w:cstheme="minorHAnsi"/>
+                <w:b/>
+                <w:bCs/>
+                <w:color w:val="000000"/>
+                <w:sz w:val="22"/>
+                <w:szCs w:val="22"/>
+              </w:rPr>
+              <w:t>fatal</w:t>
+            </w:r>
+            <w:proofErr w:type="spellEnd"/>
+            <w:r>
+              <w:rPr>
+                <w:rFonts w:asciiTheme="minorHAnsi" w:hAnsiTheme="minorHAnsi" w:cstheme="minorHAnsi"/>
+                <w:b/>
+                <w:bCs/>
+                <w:color w:val="000000"/>
+                <w:sz w:val="22"/>
+                <w:szCs w:val="22"/>
+              </w:rPr>
+              <w:t xml:space="preserve"> }}</w:t>
+            </w:r>
+            <w:r>
+              <w:rPr>
+                <w:rFonts w:asciiTheme="minorHAnsi" w:hAnsiTheme="minorHAnsi" w:cstheme="minorHAnsi"/>
+                <w:sz w:val="22"/>
+                <w:szCs w:val="22"/>
+              </w:rPr>
+              <w:t>:</w:t>
+            </w:r>
+            <w:proofErr w:type="gramEnd"/>
+            <w:r>
+              <w:rPr>
+                <w:rFonts w:asciiTheme="minorHAnsi" w:hAnsiTheme="minorHAnsi" w:cstheme="minorHAnsi"/>
+                <w:sz w:val="22"/>
+                <w:szCs w:val="22"/>
+              </w:rPr>
+              <w:t xml:space="preserve"> </w:t>
             </w:r>
             <w:r>
               <w:rPr>
@@ -192,6 +290,7 @@
                 <w:szCs w:val="22"/>
               </w:rPr>
             </w:pPr>
+            <w:proofErr w:type="gramStart"/>
             <w:r>
               <w:rPr>
                 <w:rFonts w:asciiTheme="minorHAnsi" w:hAnsiTheme="minorHAnsi" w:cstheme="minorHAnsi"/>
@@ -201,7 +300,55 @@
                 <w:sz w:val="22"/>
                 <w:szCs w:val="22"/>
               </w:rPr>
-              <w:t>RECURSO OBJETO DA AUTODISPENSA</w:t>
+              <w:t xml:space="preserve">{{ </w:t>
+            </w:r>
+            <w:proofErr w:type="spellStart"/>
+            <w:r>
+              <w:rPr>
+                <w:rFonts w:asciiTheme="minorHAnsi" w:hAnsiTheme="minorHAnsi" w:cstheme="minorHAnsi"/>
+                <w:b/>
+                <w:bCs/>
+                <w:color w:val="000000"/>
+                <w:sz w:val="22"/>
+                <w:szCs w:val="22"/>
+              </w:rPr>
+              <w:t>recurso</w:t>
+            </w:r>
+            <w:proofErr w:type="gramEnd"/>
+            <w:r>
+              <w:rPr>
+                <w:rFonts w:asciiTheme="minorHAnsi" w:hAnsiTheme="minorHAnsi" w:cstheme="minorHAnsi"/>
+                <w:b/>
+                <w:bCs/>
+                <w:color w:val="000000"/>
+                <w:sz w:val="22"/>
+                <w:szCs w:val="22"/>
+              </w:rPr>
+              <w:t>_</w:t>
+            </w:r>
+            <w:proofErr w:type="gramStart"/>
+            <w:r>
+              <w:rPr>
+                <w:rFonts w:asciiTheme="minorHAnsi" w:hAnsiTheme="minorHAnsi" w:cstheme="minorHAnsi"/>
+                <w:b/>
+                <w:bCs/>
+                <w:color w:val="000000"/>
+                <w:sz w:val="22"/>
+                <w:szCs w:val="22"/>
+              </w:rPr>
+              <w:t>objeto</w:t>
+            </w:r>
+            <w:proofErr w:type="spellEnd"/>
+            <w:r>
+              <w:rPr>
+                <w:rFonts w:asciiTheme="minorHAnsi" w:hAnsiTheme="minorHAnsi" w:cstheme="minorHAnsi"/>
+                <w:b/>
+                <w:bCs/>
+                <w:color w:val="000000"/>
+                <w:sz w:val="22"/>
+                <w:szCs w:val="22"/>
+              </w:rPr>
+              <w:t xml:space="preserve"> }}</w:t>
             </w:r>
             <w:r>
               <w:rPr>
@@ -212,6 +359,7 @@
               </w:rPr>
               <w:t>:</w:t>
             </w:r>
+            <w:proofErr w:type="gramEnd"/>
             <w:r>
               <w:rPr>
                 <w:rFonts w:asciiTheme="minorHAnsi" w:hAnsiTheme="minorHAnsi" w:cstheme="minorHAnsi"/>
@@ -289,14 +437,45 @@
                 <w:szCs w:val="22"/>
               </w:rPr>
             </w:pPr>
-            <w:r>
-              <w:rPr>
-                <w:rFonts w:asciiTheme="minorHAnsi" w:hAnsiTheme="minorHAnsi" w:cstheme="minorHAnsi"/>
-                <w:color w:val="000000"/>
-                <w:sz w:val="22"/>
-                <w:szCs w:val="22"/>
-              </w:rPr>
-              <w:t>NPJ:</w:t>
+            <w:proofErr w:type="gramStart"/>
+            <w:r>
+              <w:rPr>
+                <w:rFonts w:asciiTheme="minorHAnsi" w:hAnsiTheme="minorHAnsi" w:cstheme="minorHAnsi"/>
+                <w:color w:val="000000"/>
+                <w:sz w:val="22"/>
+                <w:szCs w:val="22"/>
+              </w:rPr>
+              <w:t xml:space="preserve">{{ </w:t>
+            </w:r>
+            <w:proofErr w:type="spellStart"/>
+            <w:r>
+              <w:rPr>
+                <w:rFonts w:asciiTheme="minorHAnsi" w:hAnsiTheme="minorHAnsi" w:cstheme="minorHAnsi"/>
+                <w:color w:val="000000"/>
+                <w:sz w:val="22"/>
+                <w:szCs w:val="22"/>
+              </w:rPr>
+              <w:t>npj</w:t>
+            </w:r>
+            <w:proofErr w:type="spellEnd"/>
+            <w:proofErr w:type="gramEnd"/>
+            <w:r>
+              <w:rPr>
+                <w:rFonts w:asciiTheme="minorHAnsi" w:hAnsiTheme="minorHAnsi" w:cstheme="minorHAnsi"/>
+                <w:color w:val="000000"/>
+                <w:sz w:val="22"/>
+                <w:szCs w:val="22"/>
+              </w:rPr>
+              <w:t xml:space="preserve"> }}</w:t>
+            </w:r>
+            <w:r>
+              <w:rPr>
+                <w:rFonts w:asciiTheme="minorHAnsi" w:hAnsiTheme="minorHAnsi" w:cstheme="minorHAnsi"/>
+                <w:color w:val="000000"/>
+                <w:sz w:val="22"/>
+                <w:szCs w:val="22"/>
+              </w:rPr>
+              <w:t>:</w:t>
             </w:r>
           </w:p>
         </w:tc>
@@ -322,32 +501,74 @@
                 <w:szCs w:val="22"/>
               </w:rPr>
             </w:pPr>
-            <w:r>
-              <w:rPr>
-                <w:rFonts w:asciiTheme="minorHAnsi" w:hAnsiTheme="minorHAnsi" w:cstheme="minorHAnsi"/>
-                <w:color w:val="000000"/>
-                <w:sz w:val="22"/>
-                <w:szCs w:val="22"/>
-              </w:rPr>
-              <w:t>CONTRATO</w:t>
-            </w:r>
-            <w:r>
-              <w:rPr>
-                <w:rFonts w:asciiTheme="minorHAnsi" w:hAnsiTheme="minorHAnsi" w:cstheme="minorHAnsi"/>
-                <w:color w:val="000000"/>
-                <w:sz w:val="22"/>
-                <w:szCs w:val="22"/>
-              </w:rPr>
-              <w:t>/</w:t>
-            </w:r>
-            <w:r>
-              <w:rPr>
-                <w:rFonts w:asciiTheme="minorHAnsi" w:hAnsiTheme="minorHAnsi" w:cstheme="minorHAnsi"/>
-                <w:color w:val="000000"/>
-                <w:sz w:val="22"/>
-                <w:szCs w:val="22"/>
-              </w:rPr>
-              <w:t xml:space="preserve">OBJETO DA LIDE: </w:t>
+            <w:proofErr w:type="gramStart"/>
+            <w:r>
+              <w:rPr>
+                <w:rFonts w:asciiTheme="minorHAnsi" w:hAnsiTheme="minorHAnsi" w:cstheme="minorHAnsi"/>
+                <w:color w:val="000000"/>
+                <w:sz w:val="22"/>
+                <w:szCs w:val="22"/>
+              </w:rPr>
+              <w:t xml:space="preserve">{{ </w:t>
+            </w:r>
+            <w:proofErr w:type="spellStart"/>
+            <w:r>
+              <w:rPr>
+                <w:rFonts w:asciiTheme="minorHAnsi" w:hAnsiTheme="minorHAnsi" w:cstheme="minorHAnsi"/>
+                <w:color w:val="000000"/>
+                <w:sz w:val="22"/>
+                <w:szCs w:val="22"/>
+              </w:rPr>
+              <w:t>contrato</w:t>
+            </w:r>
+            <w:proofErr w:type="gramEnd"/>
+            <w:r>
+              <w:rPr>
+                <w:rFonts w:asciiTheme="minorHAnsi" w:hAnsiTheme="minorHAnsi" w:cstheme="minorHAnsi"/>
+                <w:color w:val="000000"/>
+                <w:sz w:val="22"/>
+                <w:szCs w:val="22"/>
+              </w:rPr>
+              <w:t>_</w:t>
+            </w:r>
+            <w:proofErr w:type="gramStart"/>
+            <w:r>
+              <w:rPr>
+                <w:rFonts w:asciiTheme="minorHAnsi" w:hAnsiTheme="minorHAnsi" w:cstheme="minorHAnsi"/>
+                <w:color w:val="000000"/>
+                <w:sz w:val="22"/>
+                <w:szCs w:val="22"/>
+              </w:rPr>
+              <w:t>lide</w:t>
+            </w:r>
+            <w:proofErr w:type="spellEnd"/>
+            <w:r>
+              <w:rPr>
+                <w:rFonts w:asciiTheme="minorHAnsi" w:hAnsiTheme="minorHAnsi" w:cstheme="minorHAnsi"/>
+                <w:color w:val="000000"/>
+                <w:sz w:val="22"/>
+                <w:szCs w:val="22"/>
+              </w:rPr>
+              <w:t xml:space="preserve"> }}</w:t>
+            </w:r>
+            <w:r>
+              <w:rPr>
+                <w:rFonts w:asciiTheme="minorHAnsi" w:hAnsiTheme="minorHAnsi" w:cstheme="minorHAnsi"/>
+                <w:color w:val="000000"/>
+                <w:sz w:val="22"/>
+                <w:szCs w:val="22"/>
+              </w:rPr>
+              <w:t>:</w:t>
+            </w:r>
+            <w:proofErr w:type="gramEnd"/>
+            <w:r>
+              <w:rPr>
+                <w:rFonts w:asciiTheme="minorHAnsi" w:hAnsiTheme="minorHAnsi" w:cstheme="minorHAnsi"/>
+                <w:color w:val="000000"/>
+                <w:sz w:val="22"/>
+                <w:szCs w:val="22"/>
+              </w:rPr>
+              <w:t xml:space="preserve"> </w:t>
             </w:r>
           </w:p>
           <w:p>
@@ -368,7 +589,27 @@
                 <w:sz w:val="22"/>
                 <w:szCs w:val="22"/>
               </w:rPr>
-              <w:t>modalidade (CDC, financiamento habitacional, cartão, empréstimo consignado, etc.)</w:t>
+              <w:t xml:space="preserve">modalidade (CDC, financiamento habitacional, cartão, empréstimo </w:t>
+            </w:r>
+            <w:proofErr w:type="gramStart"/>
+            <w:r>
+              <w:rPr>
+                <w:rFonts w:asciiTheme="minorHAnsi" w:hAnsiTheme="minorHAnsi" w:cstheme="minorHAnsi"/>
+                <w:color w:val="0038A8"/>
+                <w:sz w:val="22"/>
+                <w:szCs w:val="22"/>
+              </w:rPr>
+              <w:t>consignado, etc.</w:t>
+            </w:r>
+            <w:proofErr w:type="gramEnd"/>
+            <w:r>
+              <w:rPr>
+                <w:rFonts w:asciiTheme="minorHAnsi" w:hAnsiTheme="minorHAnsi" w:cstheme="minorHAnsi"/>
+                <w:color w:val="0038A8"/>
+                <w:sz w:val="22"/>
+                <w:szCs w:val="22"/>
+              </w:rPr>
+              <w:t>)</w:t>
             </w:r>
           </w:p>
         </w:tc>
@@ -394,23 +635,74 @@
                 <w:szCs w:val="22"/>
               </w:rPr>
             </w:pPr>
-            <w:r>
-              <w:rPr>
-                <w:rFonts w:asciiTheme="minorHAnsi" w:hAnsiTheme="minorHAnsi" w:cstheme="minorHAnsi"/>
-                <w:color w:val="000000"/>
-                <w:sz w:val="22"/>
-                <w:szCs w:val="22"/>
-              </w:rPr>
-              <w:t>OPERAÇÃO Nº</w:t>
-            </w:r>
-            <w:r>
-              <w:rPr>
-                <w:rFonts w:asciiTheme="minorHAnsi" w:hAnsiTheme="minorHAnsi" w:cstheme="minorHAnsi"/>
-                <w:color w:val="000000"/>
-                <w:sz w:val="22"/>
-                <w:szCs w:val="22"/>
-              </w:rPr>
-              <w:t xml:space="preserve">: </w:t>
+            <w:proofErr w:type="gramStart"/>
+            <w:r>
+              <w:rPr>
+                <w:rFonts w:asciiTheme="minorHAnsi" w:hAnsiTheme="minorHAnsi" w:cstheme="minorHAnsi"/>
+                <w:color w:val="000000"/>
+                <w:sz w:val="22"/>
+                <w:szCs w:val="22"/>
+              </w:rPr>
+              <w:t xml:space="preserve">{{ </w:t>
+            </w:r>
+            <w:proofErr w:type="spellStart"/>
+            <w:r>
+              <w:rPr>
+                <w:rFonts w:asciiTheme="minorHAnsi" w:hAnsiTheme="minorHAnsi" w:cstheme="minorHAnsi"/>
+                <w:color w:val="000000"/>
+                <w:sz w:val="22"/>
+                <w:szCs w:val="22"/>
+              </w:rPr>
+              <w:t>operacao</w:t>
+            </w:r>
+            <w:proofErr w:type="gramEnd"/>
+            <w:r>
+              <w:rPr>
+                <w:rFonts w:asciiTheme="minorHAnsi" w:hAnsiTheme="minorHAnsi" w:cstheme="minorHAnsi"/>
+                <w:color w:val="000000"/>
+                <w:sz w:val="22"/>
+                <w:szCs w:val="22"/>
+              </w:rPr>
+              <w:t>_</w:t>
+            </w:r>
+            <w:proofErr w:type="gramStart"/>
+            <w:r>
+              <w:rPr>
+                <w:rFonts w:asciiTheme="minorHAnsi" w:hAnsiTheme="minorHAnsi" w:cstheme="minorHAnsi"/>
+                <w:color w:val="000000"/>
+                <w:sz w:val="22"/>
+                <w:szCs w:val="22"/>
+              </w:rPr>
+              <w:t>numero</w:t>
+            </w:r>
+            <w:proofErr w:type="spellEnd"/>
+            <w:r>
+              <w:rPr>
+                <w:rFonts w:asciiTheme="minorHAnsi" w:hAnsiTheme="minorHAnsi" w:cstheme="minorHAnsi"/>
+                <w:color w:val="000000"/>
+                <w:sz w:val="22"/>
+                <w:szCs w:val="22"/>
+              </w:rPr>
+              <w:t xml:space="preserve"> }}</w:t>
+            </w:r>
+            <w:r>
+              <w:rPr>
+                <w:rFonts w:asciiTheme="minorHAnsi" w:hAnsiTheme="minorHAnsi" w:cstheme="minorHAnsi"/>
+                <w:color w:val="000000"/>
+                <w:sz w:val="22"/>
+                <w:szCs w:val="22"/>
+              </w:rPr>
+              <w:t>:</w:t>
+            </w:r>
+            <w:proofErr w:type="gramEnd"/>
+            <w:r>
+              <w:rPr>
+                <w:rFonts w:asciiTheme="minorHAnsi" w:hAnsiTheme="minorHAnsi" w:cstheme="minorHAnsi"/>
+                <w:color w:val="000000"/>
+                <w:sz w:val="22"/>
+                <w:szCs w:val="22"/>
+              </w:rPr>
+              <w:t xml:space="preserve"> </w:t>
             </w:r>
             <w:r>
               <w:rPr>
@@ -445,14 +737,74 @@
                 <w:szCs w:val="22"/>
               </w:rPr>
             </w:pPr>
-            <w:r>
-              <w:rPr>
-                <w:rFonts w:asciiTheme="minorHAnsi" w:hAnsiTheme="minorHAnsi" w:cstheme="minorHAnsi"/>
-                <w:color w:val="000000"/>
-                <w:sz w:val="22"/>
-                <w:szCs w:val="22"/>
-              </w:rPr>
-              <w:t xml:space="preserve">DATA VENCIMENTO OPERAÇÃO: </w:t>
+            <w:proofErr w:type="gramStart"/>
+            <w:r>
+              <w:rPr>
+                <w:rFonts w:asciiTheme="minorHAnsi" w:hAnsiTheme="minorHAnsi" w:cstheme="minorHAnsi"/>
+                <w:color w:val="000000"/>
+                <w:sz w:val="22"/>
+                <w:szCs w:val="22"/>
+              </w:rPr>
+              <w:t xml:space="preserve">{{ </w:t>
+            </w:r>
+            <w:proofErr w:type="spellStart"/>
+            <w:r>
+              <w:rPr>
+                <w:rFonts w:asciiTheme="minorHAnsi" w:hAnsiTheme="minorHAnsi" w:cstheme="minorHAnsi"/>
+                <w:color w:val="000000"/>
+                <w:sz w:val="22"/>
+                <w:szCs w:val="22"/>
+              </w:rPr>
+              <w:t>data</w:t>
+            </w:r>
+            <w:proofErr w:type="gramEnd"/>
+            <w:r>
+              <w:rPr>
+                <w:rFonts w:asciiTheme="minorHAnsi" w:hAnsiTheme="minorHAnsi" w:cstheme="minorHAnsi"/>
+                <w:color w:val="000000"/>
+                <w:sz w:val="22"/>
+                <w:szCs w:val="22"/>
+              </w:rPr>
+              <w:t>_vencimento_</w:t>
+            </w:r>
+            <w:proofErr w:type="gramStart"/>
+            <w:r>
+              <w:rPr>
+                <w:rFonts w:asciiTheme="minorHAnsi" w:hAnsiTheme="minorHAnsi" w:cstheme="minorHAnsi"/>
+                <w:color w:val="000000"/>
+                <w:sz w:val="22"/>
+                <w:szCs w:val="22"/>
+              </w:rPr>
+              <w:t>operacao</w:t>
+            </w:r>
+            <w:proofErr w:type="spellEnd"/>
+            <w:r>
+              <w:rPr>
+                <w:rFonts w:asciiTheme="minorHAnsi" w:hAnsiTheme="minorHAnsi" w:cstheme="minorHAnsi"/>
+                <w:color w:val="000000"/>
+                <w:sz w:val="22"/>
+                <w:szCs w:val="22"/>
+              </w:rPr>
+              <w:t xml:space="preserve"> }}</w:t>
+            </w:r>
+            <w:r>
+              <w:rPr>
+                <w:rFonts w:asciiTheme="minorHAnsi" w:hAnsiTheme="minorHAnsi" w:cstheme="minorHAnsi"/>
+                <w:color w:val="000000"/>
+                <w:sz w:val="22"/>
+                <w:szCs w:val="22"/>
+              </w:rPr>
+              <w:t>:</w:t>
+            </w:r>
+            <w:proofErr w:type="gramEnd"/>
+            <w:r>
+              <w:rPr>
+                <w:rFonts w:asciiTheme="minorHAnsi" w:hAnsiTheme="minorHAnsi" w:cstheme="minorHAnsi"/>
+                <w:color w:val="000000"/>
+                <w:sz w:val="22"/>
+                <w:szCs w:val="22"/>
+              </w:rPr>
+              <w:t xml:space="preserve"> </w:t>
             </w:r>
             <w:r>
               <w:rPr>
@@ -487,15 +839,66 @@
                 <w:szCs w:val="22"/>
               </w:rPr>
             </w:pPr>
-            <w:r>
-              <w:rPr>
-                <w:rFonts w:asciiTheme="minorHAnsi" w:hAnsiTheme="minorHAnsi" w:cstheme="minorHAnsi"/>
-                <w:color w:val="000000"/>
-                <w:sz w:val="22"/>
-                <w:szCs w:val="22"/>
-              </w:rPr>
-              <w:t>AUTOR(ES):</w:t>
-            </w:r>
+            <w:proofErr w:type="gramStart"/>
+            <w:r>
+              <w:rPr>
+                <w:rFonts w:asciiTheme="minorHAnsi" w:hAnsiTheme="minorHAnsi" w:cstheme="minorHAnsi"/>
+                <w:color w:val="000000"/>
+                <w:sz w:val="22"/>
+                <w:szCs w:val="22"/>
+              </w:rPr>
+              <w:t xml:space="preserve">{{ </w:t>
+            </w:r>
+            <w:proofErr w:type="spellStart"/>
+            <w:r>
+              <w:rPr>
+                <w:rFonts w:asciiTheme="minorHAnsi" w:hAnsiTheme="minorHAnsi" w:cstheme="minorHAnsi"/>
+                <w:color w:val="000000"/>
+                <w:sz w:val="22"/>
+                <w:szCs w:val="22"/>
+              </w:rPr>
+              <w:t>autor</w:t>
+            </w:r>
+            <w:proofErr w:type="gramEnd"/>
+            <w:r>
+              <w:rPr>
+                <w:rFonts w:asciiTheme="minorHAnsi" w:hAnsiTheme="minorHAnsi" w:cstheme="minorHAnsi"/>
+                <w:color w:val="000000"/>
+                <w:sz w:val="22"/>
+                <w:szCs w:val="22"/>
+              </w:rPr>
+              <w:t>_</w:t>
+            </w:r>
+            <w:proofErr w:type="gramStart"/>
+            <w:r>
+              <w:rPr>
+                <w:rFonts w:asciiTheme="minorHAnsi" w:hAnsiTheme="minorHAnsi" w:cstheme="minorHAnsi"/>
+                <w:color w:val="000000"/>
+                <w:sz w:val="22"/>
+                <w:szCs w:val="22"/>
+              </w:rPr>
+              <w:t>es</w:t>
+            </w:r>
+            <w:proofErr w:type="spellEnd"/>
+            <w:r>
+              <w:rPr>
+                <w:rFonts w:asciiTheme="minorHAnsi" w:hAnsiTheme="minorHAnsi" w:cstheme="minorHAnsi"/>
+                <w:color w:val="000000"/>
+                <w:sz w:val="22"/>
+                <w:szCs w:val="22"/>
+              </w:rPr>
+              <w:t xml:space="preserve"> }}</w:t>
+            </w:r>
+            <w:r>
+              <w:rPr>
+                <w:rFonts w:asciiTheme="minorHAnsi" w:hAnsiTheme="minorHAnsi" w:cstheme="minorHAnsi"/>
+                <w:color w:val="000000"/>
+                <w:sz w:val="22"/>
+                <w:szCs w:val="22"/>
+              </w:rPr>
+              <w:t>:</w:t>
+            </w:r>
+            <w:proofErr w:type="gramEnd"/>
           </w:p>
         </w:tc>
       </w:tr>
@@ -520,15 +923,66 @@
                 <w:szCs w:val="22"/>
               </w:rPr>
             </w:pPr>
-            <w:r>
-              <w:rPr>
-                <w:rFonts w:asciiTheme="minorHAnsi" w:hAnsiTheme="minorHAnsi" w:cstheme="minorHAnsi"/>
-                <w:color w:val="000000"/>
-                <w:sz w:val="22"/>
-                <w:szCs w:val="22"/>
-              </w:rPr>
-              <w:t>RÉU(S):</w:t>
-            </w:r>
+            <w:proofErr w:type="gramStart"/>
+            <w:r>
+              <w:rPr>
+                <w:rFonts w:asciiTheme="minorHAnsi" w:hAnsiTheme="minorHAnsi" w:cstheme="minorHAnsi"/>
+                <w:color w:val="000000"/>
+                <w:sz w:val="22"/>
+                <w:szCs w:val="22"/>
+              </w:rPr>
+              <w:t xml:space="preserve">{{ </w:t>
+            </w:r>
+            <w:proofErr w:type="spellStart"/>
+            <w:r>
+              <w:rPr>
+                <w:rFonts w:asciiTheme="minorHAnsi" w:hAnsiTheme="minorHAnsi" w:cstheme="minorHAnsi"/>
+                <w:color w:val="000000"/>
+                <w:sz w:val="22"/>
+                <w:szCs w:val="22"/>
+              </w:rPr>
+              <w:t>reu</w:t>
+            </w:r>
+            <w:proofErr w:type="gramEnd"/>
+            <w:r>
+              <w:rPr>
+                <w:rFonts w:asciiTheme="minorHAnsi" w:hAnsiTheme="minorHAnsi" w:cstheme="minorHAnsi"/>
+                <w:color w:val="000000"/>
+                <w:sz w:val="22"/>
+                <w:szCs w:val="22"/>
+              </w:rPr>
+              <w:t>_</w:t>
+            </w:r>
+            <w:proofErr w:type="gramStart"/>
+            <w:r>
+              <w:rPr>
+                <w:rFonts w:asciiTheme="minorHAnsi" w:hAnsiTheme="minorHAnsi" w:cstheme="minorHAnsi"/>
+                <w:color w:val="000000"/>
+                <w:sz w:val="22"/>
+                <w:szCs w:val="22"/>
+              </w:rPr>
+              <w:t>s</w:t>
+            </w:r>
+            <w:proofErr w:type="spellEnd"/>
+            <w:r>
+              <w:rPr>
+                <w:rFonts w:asciiTheme="minorHAnsi" w:hAnsiTheme="minorHAnsi" w:cstheme="minorHAnsi"/>
+                <w:color w:val="000000"/>
+                <w:sz w:val="22"/>
+                <w:szCs w:val="22"/>
+              </w:rPr>
+              <w:t xml:space="preserve"> }}</w:t>
+            </w:r>
+            <w:r>
+              <w:rPr>
+                <w:rFonts w:asciiTheme="minorHAnsi" w:hAnsiTheme="minorHAnsi" w:cstheme="minorHAnsi"/>
+                <w:color w:val="000000"/>
+                <w:sz w:val="22"/>
+                <w:szCs w:val="22"/>
+              </w:rPr>
+              <w:t>:</w:t>
+            </w:r>
+            <w:proofErr w:type="gramEnd"/>
           </w:p>
         </w:tc>
       </w:tr>
@@ -553,15 +1007,66 @@
                 <w:szCs w:val="22"/>
               </w:rPr>
             </w:pPr>
-            <w:r>
-              <w:rPr>
-                <w:rFonts w:asciiTheme="minorHAnsi" w:hAnsiTheme="minorHAnsi" w:cstheme="minorHAnsi"/>
-                <w:color w:val="000000"/>
-                <w:sz w:val="22"/>
-                <w:szCs w:val="22"/>
-              </w:rPr>
-              <w:t>TIPO DE AÇÃO:</w:t>
-            </w:r>
+            <w:proofErr w:type="gramStart"/>
+            <w:r>
+              <w:rPr>
+                <w:rFonts w:asciiTheme="minorHAnsi" w:hAnsiTheme="minorHAnsi" w:cstheme="minorHAnsi"/>
+                <w:color w:val="000000"/>
+                <w:sz w:val="22"/>
+                <w:szCs w:val="22"/>
+              </w:rPr>
+              <w:t xml:space="preserve">{{ </w:t>
+            </w:r>
+            <w:proofErr w:type="spellStart"/>
+            <w:r>
+              <w:rPr>
+                <w:rFonts w:asciiTheme="minorHAnsi" w:hAnsiTheme="minorHAnsi" w:cstheme="minorHAnsi"/>
+                <w:color w:val="000000"/>
+                <w:sz w:val="22"/>
+                <w:szCs w:val="22"/>
+              </w:rPr>
+              <w:t>tipo</w:t>
+            </w:r>
+            <w:proofErr w:type="gramEnd"/>
+            <w:r>
+              <w:rPr>
+                <w:rFonts w:asciiTheme="minorHAnsi" w:hAnsiTheme="minorHAnsi" w:cstheme="minorHAnsi"/>
+                <w:color w:val="000000"/>
+                <w:sz w:val="22"/>
+                <w:szCs w:val="22"/>
+              </w:rPr>
+              <w:t>_</w:t>
+            </w:r>
+            <w:proofErr w:type="gramStart"/>
+            <w:r>
+              <w:rPr>
+                <w:rFonts w:asciiTheme="minorHAnsi" w:hAnsiTheme="minorHAnsi" w:cstheme="minorHAnsi"/>
+                <w:color w:val="000000"/>
+                <w:sz w:val="22"/>
+                <w:szCs w:val="22"/>
+              </w:rPr>
+              <w:t>acao</w:t>
+            </w:r>
+            <w:proofErr w:type="spellEnd"/>
+            <w:r>
+              <w:rPr>
+                <w:rFonts w:asciiTheme="minorHAnsi" w:hAnsiTheme="minorHAnsi" w:cstheme="minorHAnsi"/>
+                <w:color w:val="000000"/>
+                <w:sz w:val="22"/>
+                <w:szCs w:val="22"/>
+              </w:rPr>
+              <w:t xml:space="preserve"> }}</w:t>
+            </w:r>
+            <w:r>
+              <w:rPr>
+                <w:rFonts w:asciiTheme="minorHAnsi" w:hAnsiTheme="minorHAnsi" w:cstheme="minorHAnsi"/>
+                <w:color w:val="000000"/>
+                <w:sz w:val="22"/>
+                <w:szCs w:val="22"/>
+              </w:rPr>
+              <w:t>:</w:t>
+            </w:r>
+            <w:proofErr w:type="gramEnd"/>
           </w:p>
         </w:tc>
       </w:tr>
@@ -586,15 +1091,66 @@
                 <w:szCs w:val="22"/>
               </w:rPr>
             </w:pPr>
-            <w:r>
-              <w:rPr>
-                <w:rFonts w:asciiTheme="minorHAnsi" w:hAnsiTheme="minorHAnsi" w:cstheme="minorHAnsi"/>
-                <w:color w:val="000000"/>
-                <w:sz w:val="22"/>
-                <w:szCs w:val="22"/>
-              </w:rPr>
-              <w:t>NÚMERO DO PROCESSO:</w:t>
-            </w:r>
+            <w:proofErr w:type="gramStart"/>
+            <w:r>
+              <w:rPr>
+                <w:rFonts w:asciiTheme="minorHAnsi" w:hAnsiTheme="minorHAnsi" w:cstheme="minorHAnsi"/>
+                <w:color w:val="000000"/>
+                <w:sz w:val="22"/>
+                <w:szCs w:val="22"/>
+              </w:rPr>
+              <w:t xml:space="preserve">{{ </w:t>
+            </w:r>
+            <w:proofErr w:type="spellStart"/>
+            <w:r>
+              <w:rPr>
+                <w:rFonts w:asciiTheme="minorHAnsi" w:hAnsiTheme="minorHAnsi" w:cstheme="minorHAnsi"/>
+                <w:color w:val="000000"/>
+                <w:sz w:val="22"/>
+                <w:szCs w:val="22"/>
+              </w:rPr>
+              <w:t>numero</w:t>
+            </w:r>
+            <w:proofErr w:type="gramEnd"/>
+            <w:r>
+              <w:rPr>
+                <w:rFonts w:asciiTheme="minorHAnsi" w:hAnsiTheme="minorHAnsi" w:cstheme="minorHAnsi"/>
+                <w:color w:val="000000"/>
+                <w:sz w:val="22"/>
+                <w:szCs w:val="22"/>
+              </w:rPr>
+              <w:t>_</w:t>
+            </w:r>
+            <w:proofErr w:type="gramStart"/>
+            <w:r>
+              <w:rPr>
+                <w:rFonts w:asciiTheme="minorHAnsi" w:hAnsiTheme="minorHAnsi" w:cstheme="minorHAnsi"/>
+                <w:color w:val="000000"/>
+                <w:sz w:val="22"/>
+                <w:szCs w:val="22"/>
+              </w:rPr>
+              <w:t>processo</w:t>
+            </w:r>
+            <w:proofErr w:type="spellEnd"/>
+            <w:r>
+              <w:rPr>
+                <w:rFonts w:asciiTheme="minorHAnsi" w:hAnsiTheme="minorHAnsi" w:cstheme="minorHAnsi"/>
+                <w:color w:val="000000"/>
+                <w:sz w:val="22"/>
+                <w:szCs w:val="22"/>
+              </w:rPr>
+              <w:t xml:space="preserve"> }}</w:t>
+            </w:r>
+            <w:r>
+              <w:rPr>
+                <w:rFonts w:asciiTheme="minorHAnsi" w:hAnsiTheme="minorHAnsi" w:cstheme="minorHAnsi"/>
+                <w:color w:val="000000"/>
+                <w:sz w:val="22"/>
+                <w:szCs w:val="22"/>
+              </w:rPr>
+              <w:t>:</w:t>
+            </w:r>
+            <w:proofErr w:type="gramEnd"/>
           </w:p>
         </w:tc>
       </w:tr>
@@ -619,15 +1175,66 @@
                 <w:szCs w:val="22"/>
               </w:rPr>
             </w:pPr>
-            <w:r>
-              <w:rPr>
-                <w:rFonts w:asciiTheme="minorHAnsi" w:hAnsiTheme="minorHAnsi" w:cstheme="minorHAnsi"/>
-                <w:color w:val="000000"/>
-                <w:sz w:val="22"/>
-                <w:szCs w:val="22"/>
-              </w:rPr>
-              <w:t>ÓRGÃO DE TRAMITAÇÃO/VARA/COMARCA DE ORIGEM:</w:t>
-            </w:r>
+            <w:proofErr w:type="gramStart"/>
+            <w:r>
+              <w:rPr>
+                <w:rFonts w:asciiTheme="minorHAnsi" w:hAnsiTheme="minorHAnsi" w:cstheme="minorHAnsi"/>
+                <w:color w:val="000000"/>
+                <w:sz w:val="22"/>
+                <w:szCs w:val="22"/>
+              </w:rPr>
+              <w:t xml:space="preserve">{{ </w:t>
+            </w:r>
+            <w:proofErr w:type="spellStart"/>
+            <w:r>
+              <w:rPr>
+                <w:rFonts w:asciiTheme="minorHAnsi" w:hAnsiTheme="minorHAnsi" w:cstheme="minorHAnsi"/>
+                <w:color w:val="000000"/>
+                <w:sz w:val="22"/>
+                <w:szCs w:val="22"/>
+              </w:rPr>
+              <w:t>orgao</w:t>
+            </w:r>
+            <w:proofErr w:type="gramEnd"/>
+            <w:r>
+              <w:rPr>
+                <w:rFonts w:asciiTheme="minorHAnsi" w:hAnsiTheme="minorHAnsi" w:cstheme="minorHAnsi"/>
+                <w:color w:val="000000"/>
+                <w:sz w:val="22"/>
+                <w:szCs w:val="22"/>
+              </w:rPr>
+              <w:t>_</w:t>
+            </w:r>
+            <w:proofErr w:type="gramStart"/>
+            <w:r>
+              <w:rPr>
+                <w:rFonts w:asciiTheme="minorHAnsi" w:hAnsiTheme="minorHAnsi" w:cstheme="minorHAnsi"/>
+                <w:color w:val="000000"/>
+                <w:sz w:val="22"/>
+                <w:szCs w:val="22"/>
+              </w:rPr>
+              <w:t>tramitacao</w:t>
+            </w:r>
+            <w:proofErr w:type="spellEnd"/>
+            <w:r>
+              <w:rPr>
+                <w:rFonts w:asciiTheme="minorHAnsi" w:hAnsiTheme="minorHAnsi" w:cstheme="minorHAnsi"/>
+                <w:color w:val="000000"/>
+                <w:sz w:val="22"/>
+                <w:szCs w:val="22"/>
+              </w:rPr>
+              <w:t xml:space="preserve"> }}</w:t>
+            </w:r>
+            <w:r>
+              <w:rPr>
+                <w:rFonts w:asciiTheme="minorHAnsi" w:hAnsiTheme="minorHAnsi" w:cstheme="minorHAnsi"/>
+                <w:color w:val="000000"/>
+                <w:sz w:val="22"/>
+                <w:szCs w:val="22"/>
+              </w:rPr>
+              <w:t>:</w:t>
+            </w:r>
+            <w:proofErr w:type="gramEnd"/>
           </w:p>
         </w:tc>
       </w:tr>
@@ -651,14 +1258,54 @@
                 <w:szCs w:val="22"/>
               </w:rPr>
             </w:pPr>
-            <w:r>
-              <w:rPr>
-                <w:rFonts w:asciiTheme="minorHAnsi" w:hAnsiTheme="minorHAnsi" w:cstheme="minorHAnsi"/>
-                <w:color w:val="000000"/>
-                <w:sz w:val="22"/>
-                <w:szCs w:val="22"/>
-              </w:rPr>
-              <w:t xml:space="preserve">VALOR DA CAUSA: </w:t>
+            <w:proofErr w:type="gramStart"/>
+            <w:r>
+              <w:rPr>
+                <w:rFonts w:asciiTheme="minorHAnsi" w:hAnsiTheme="minorHAnsi" w:cstheme="minorHAnsi"/>
+                <w:color w:val="000000"/>
+                <w:sz w:val="22"/>
+                <w:szCs w:val="22"/>
+              </w:rPr>
+              <w:t>{{ valor</w:t>
+            </w:r>
+            <w:proofErr w:type="gramEnd"/>
+            <w:r>
+              <w:rPr>
+                <w:rFonts w:asciiTheme="minorHAnsi" w:hAnsiTheme="minorHAnsi" w:cstheme="minorHAnsi"/>
+                <w:color w:val="000000"/>
+                <w:sz w:val="22"/>
+                <w:szCs w:val="22"/>
+              </w:rPr>
+              <w:t>_</w:t>
+            </w:r>
+            <w:proofErr w:type="gramStart"/>
+            <w:r>
+              <w:rPr>
+                <w:rFonts w:asciiTheme="minorHAnsi" w:hAnsiTheme="minorHAnsi" w:cstheme="minorHAnsi"/>
+                <w:color w:val="000000"/>
+                <w:sz w:val="22"/>
+                <w:szCs w:val="22"/>
+              </w:rPr>
+              <w:t>causa }}</w:t>
+            </w:r>
+            <w:r>
+              <w:rPr>
+                <w:rFonts w:asciiTheme="minorHAnsi" w:hAnsiTheme="minorHAnsi" w:cstheme="minorHAnsi"/>
+                <w:color w:val="000000"/>
+                <w:sz w:val="22"/>
+                <w:szCs w:val="22"/>
+              </w:rPr>
+              <w:t>:</w:t>
+            </w:r>
+            <w:proofErr w:type="gramEnd"/>
+            <w:r>
+              <w:rPr>
+                <w:rFonts w:asciiTheme="minorHAnsi" w:hAnsiTheme="minorHAnsi" w:cstheme="minorHAnsi"/>
+                <w:color w:val="000000"/>
+                <w:sz w:val="22"/>
+                <w:szCs w:val="22"/>
+              </w:rPr>
+              <w:t xml:space="preserve"> </w:t>
             </w:r>
           </w:p>
           <w:p>
@@ -679,7 +1326,27 @@
                 <w:sz w:val="22"/>
                 <w:szCs w:val="22"/>
               </w:rPr>
-              <w:t xml:space="preserve">R$ ........,... </w:t>
+              <w:t xml:space="preserve">R$ </w:t>
+            </w:r>
+            <w:proofErr w:type="gramStart"/>
+            <w:r>
+              <w:rPr>
+                <w:rFonts w:asciiTheme="minorHAnsi" w:hAnsiTheme="minorHAnsi" w:cstheme="minorHAnsi"/>
+                <w:color w:val="000000"/>
+                <w:sz w:val="22"/>
+                <w:szCs w:val="22"/>
+              </w:rPr>
+              <w:t>........,...</w:t>
+            </w:r>
+            <w:proofErr w:type="gramEnd"/>
+            <w:r>
+              <w:rPr>
+                <w:rFonts w:asciiTheme="minorHAnsi" w:hAnsiTheme="minorHAnsi" w:cstheme="minorHAnsi"/>
+                <w:color w:val="000000"/>
+                <w:sz w:val="22"/>
+                <w:szCs w:val="22"/>
+              </w:rPr>
+              <w:t xml:space="preserve"> </w:t>
             </w:r>
             <w:r>
               <w:rPr>
@@ -709,14 +1376,74 @@
                 <w:szCs w:val="22"/>
               </w:rPr>
             </w:pPr>
-            <w:r>
-              <w:rPr>
-                <w:rFonts w:asciiTheme="minorHAnsi" w:hAnsiTheme="minorHAnsi" w:cstheme="minorHAnsi"/>
-                <w:color w:val="000000"/>
-                <w:sz w:val="22"/>
-                <w:szCs w:val="22"/>
-              </w:rPr>
-              <w:t xml:space="preserve">VALOR PRETENDIDO: </w:t>
+            <w:proofErr w:type="gramStart"/>
+            <w:r>
+              <w:rPr>
+                <w:rFonts w:asciiTheme="minorHAnsi" w:hAnsiTheme="minorHAnsi" w:cstheme="minorHAnsi"/>
+                <w:color w:val="000000"/>
+                <w:sz w:val="22"/>
+                <w:szCs w:val="22"/>
+              </w:rPr>
+              <w:t xml:space="preserve">{{ </w:t>
+            </w:r>
+            <w:proofErr w:type="spellStart"/>
+            <w:r>
+              <w:rPr>
+                <w:rFonts w:asciiTheme="minorHAnsi" w:hAnsiTheme="minorHAnsi" w:cstheme="minorHAnsi"/>
+                <w:color w:val="000000"/>
+                <w:sz w:val="22"/>
+                <w:szCs w:val="22"/>
+              </w:rPr>
+              <w:t>valor</w:t>
+            </w:r>
+            <w:proofErr w:type="gramEnd"/>
+            <w:r>
+              <w:rPr>
+                <w:rFonts w:asciiTheme="minorHAnsi" w:hAnsiTheme="minorHAnsi" w:cstheme="minorHAnsi"/>
+                <w:color w:val="000000"/>
+                <w:sz w:val="22"/>
+                <w:szCs w:val="22"/>
+              </w:rPr>
+              <w:t>_</w:t>
+            </w:r>
+            <w:proofErr w:type="gramStart"/>
+            <w:r>
+              <w:rPr>
+                <w:rFonts w:asciiTheme="minorHAnsi" w:hAnsiTheme="minorHAnsi" w:cstheme="minorHAnsi"/>
+                <w:color w:val="000000"/>
+                <w:sz w:val="22"/>
+                <w:szCs w:val="22"/>
+              </w:rPr>
+              <w:t>pretendido</w:t>
+            </w:r>
+            <w:proofErr w:type="spellEnd"/>
+            <w:r>
+              <w:rPr>
+                <w:rFonts w:asciiTheme="minorHAnsi" w:hAnsiTheme="minorHAnsi" w:cstheme="minorHAnsi"/>
+                <w:color w:val="000000"/>
+                <w:sz w:val="22"/>
+                <w:szCs w:val="22"/>
+              </w:rPr>
+              <w:t xml:space="preserve"> }}</w:t>
+            </w:r>
+            <w:r>
+              <w:rPr>
+                <w:rFonts w:asciiTheme="minorHAnsi" w:hAnsiTheme="minorHAnsi" w:cstheme="minorHAnsi"/>
+                <w:color w:val="000000"/>
+                <w:sz w:val="22"/>
+                <w:szCs w:val="22"/>
+              </w:rPr>
+              <w:t>:</w:t>
+            </w:r>
+            <w:proofErr w:type="gramEnd"/>
+            <w:r>
+              <w:rPr>
+                <w:rFonts w:asciiTheme="minorHAnsi" w:hAnsiTheme="minorHAnsi" w:cstheme="minorHAnsi"/>
+                <w:color w:val="000000"/>
+                <w:sz w:val="22"/>
+                <w:szCs w:val="22"/>
+              </w:rPr>
+              <w:t xml:space="preserve"> </w:t>
             </w:r>
           </w:p>
           <w:p>
@@ -737,7 +1464,27 @@
                 <w:sz w:val="22"/>
                 <w:szCs w:val="22"/>
               </w:rPr>
-              <w:t xml:space="preserve">R$ ........,... </w:t>
+              <w:t xml:space="preserve">R$ </w:t>
+            </w:r>
+            <w:proofErr w:type="gramStart"/>
+            <w:r>
+              <w:rPr>
+                <w:rFonts w:asciiTheme="minorHAnsi" w:hAnsiTheme="minorHAnsi" w:cstheme="minorHAnsi"/>
+                <w:color w:val="000000"/>
+                <w:sz w:val="22"/>
+                <w:szCs w:val="22"/>
+              </w:rPr>
+              <w:t>........,...</w:t>
+            </w:r>
+            <w:proofErr w:type="gramEnd"/>
+            <w:r>
+              <w:rPr>
+                <w:rFonts w:asciiTheme="minorHAnsi" w:hAnsiTheme="minorHAnsi" w:cstheme="minorHAnsi"/>
+                <w:color w:val="000000"/>
+                <w:sz w:val="22"/>
+                <w:szCs w:val="22"/>
+              </w:rPr>
+              <w:t xml:space="preserve"> </w:t>
             </w:r>
             <w:r>
               <w:rPr>
@@ -766,14 +1513,74 @@
                 <w:szCs w:val="22"/>
               </w:rPr>
             </w:pPr>
-            <w:r>
-              <w:rPr>
-                <w:rFonts w:asciiTheme="minorHAnsi" w:hAnsiTheme="minorHAnsi" w:cstheme="minorHAnsi"/>
-                <w:color w:val="000000"/>
-                <w:sz w:val="22"/>
-                <w:szCs w:val="22"/>
-              </w:rPr>
-              <w:t xml:space="preserve">VALOR DA CONDENAÇÃO: </w:t>
+            <w:proofErr w:type="gramStart"/>
+            <w:r>
+              <w:rPr>
+                <w:rFonts w:asciiTheme="minorHAnsi" w:hAnsiTheme="minorHAnsi" w:cstheme="minorHAnsi"/>
+                <w:color w:val="000000"/>
+                <w:sz w:val="22"/>
+                <w:szCs w:val="22"/>
+              </w:rPr>
+              <w:t xml:space="preserve">{{ </w:t>
+            </w:r>
+            <w:proofErr w:type="spellStart"/>
+            <w:r>
+              <w:rPr>
+                <w:rFonts w:asciiTheme="minorHAnsi" w:hAnsiTheme="minorHAnsi" w:cstheme="minorHAnsi"/>
+                <w:color w:val="000000"/>
+                <w:sz w:val="22"/>
+                <w:szCs w:val="22"/>
+              </w:rPr>
+              <w:t>valor</w:t>
+            </w:r>
+            <w:proofErr w:type="gramEnd"/>
+            <w:r>
+              <w:rPr>
+                <w:rFonts w:asciiTheme="minorHAnsi" w:hAnsiTheme="minorHAnsi" w:cstheme="minorHAnsi"/>
+                <w:color w:val="000000"/>
+                <w:sz w:val="22"/>
+                <w:szCs w:val="22"/>
+              </w:rPr>
+              <w:t>_</w:t>
+            </w:r>
+            <w:proofErr w:type="gramStart"/>
+            <w:r>
+              <w:rPr>
+                <w:rFonts w:asciiTheme="minorHAnsi" w:hAnsiTheme="minorHAnsi" w:cstheme="minorHAnsi"/>
+                <w:color w:val="000000"/>
+                <w:sz w:val="22"/>
+                <w:szCs w:val="22"/>
+              </w:rPr>
+              <w:t>condenacao</w:t>
+            </w:r>
+            <w:proofErr w:type="spellEnd"/>
+            <w:r>
+              <w:rPr>
+                <w:rFonts w:asciiTheme="minorHAnsi" w:hAnsiTheme="minorHAnsi" w:cstheme="minorHAnsi"/>
+                <w:color w:val="000000"/>
+                <w:sz w:val="22"/>
+                <w:szCs w:val="22"/>
+              </w:rPr>
+              <w:t xml:space="preserve"> }}</w:t>
+            </w:r>
+            <w:r>
+              <w:rPr>
+                <w:rFonts w:asciiTheme="minorHAnsi" w:hAnsiTheme="minorHAnsi" w:cstheme="minorHAnsi"/>
+                <w:color w:val="000000"/>
+                <w:sz w:val="22"/>
+                <w:szCs w:val="22"/>
+              </w:rPr>
+              <w:t>:</w:t>
+            </w:r>
+            <w:proofErr w:type="gramEnd"/>
+            <w:r>
+              <w:rPr>
+                <w:rFonts w:asciiTheme="minorHAnsi" w:hAnsiTheme="minorHAnsi" w:cstheme="minorHAnsi"/>
+                <w:color w:val="000000"/>
+                <w:sz w:val="22"/>
+                <w:szCs w:val="22"/>
+              </w:rPr>
+              <w:t xml:space="preserve"> </w:t>
             </w:r>
           </w:p>
           <w:p>
@@ -794,7 +1601,27 @@
                 <w:sz w:val="22"/>
                 <w:szCs w:val="22"/>
               </w:rPr>
-              <w:t xml:space="preserve">R$ .....,... </w:t>
+              <w:t xml:space="preserve">R$ </w:t>
+            </w:r>
+            <w:proofErr w:type="gramStart"/>
+            <w:r>
+              <w:rPr>
+                <w:rFonts w:asciiTheme="minorHAnsi" w:hAnsiTheme="minorHAnsi" w:cstheme="minorHAnsi"/>
+                <w:color w:val="000000"/>
+                <w:sz w:val="22"/>
+                <w:szCs w:val="22"/>
+              </w:rPr>
+              <w:t>.....</w:t>
+            </w:r>
+            <w:proofErr w:type="gramEnd"/>
+            <w:r>
+              <w:rPr>
+                <w:rFonts w:asciiTheme="minorHAnsi" w:hAnsiTheme="minorHAnsi" w:cstheme="minorHAnsi"/>
+                <w:color w:val="000000"/>
+                <w:sz w:val="22"/>
+                <w:szCs w:val="22"/>
+              </w:rPr>
+              <w:t xml:space="preserve">,... </w:t>
             </w:r>
             <w:r>
               <w:rPr>
@@ -835,15 +1662,66 @@
                 <w:szCs w:val="22"/>
               </w:rPr>
             </w:pPr>
-            <w:r>
-              <w:rPr>
-                <w:rFonts w:asciiTheme="minorHAnsi" w:hAnsiTheme="minorHAnsi" w:cstheme="minorHAnsi"/>
-                <w:color w:val="000000"/>
-                <w:sz w:val="22"/>
-                <w:szCs w:val="22"/>
-              </w:rPr>
-              <w:t>DESCRIÇÃO SUCINTA DOS FATOS, PEDIDO DO AUTOR E DA DECISÃO JUDICIAL:</w:t>
-            </w:r>
+            <w:proofErr w:type="gramStart"/>
+            <w:r>
+              <w:rPr>
+                <w:rFonts w:asciiTheme="minorHAnsi" w:hAnsiTheme="minorHAnsi" w:cstheme="minorHAnsi"/>
+                <w:color w:val="000000"/>
+                <w:sz w:val="22"/>
+                <w:szCs w:val="22"/>
+              </w:rPr>
+              <w:t xml:space="preserve">{{ </w:t>
+            </w:r>
+            <w:proofErr w:type="spellStart"/>
+            <w:r>
+              <w:rPr>
+                <w:rFonts w:asciiTheme="minorHAnsi" w:hAnsiTheme="minorHAnsi" w:cstheme="minorHAnsi"/>
+                <w:color w:val="000000"/>
+                <w:sz w:val="22"/>
+                <w:szCs w:val="22"/>
+              </w:rPr>
+              <w:t>descricao</w:t>
+            </w:r>
+            <w:proofErr w:type="gramEnd"/>
+            <w:r>
+              <w:rPr>
+                <w:rFonts w:asciiTheme="minorHAnsi" w:hAnsiTheme="minorHAnsi" w:cstheme="minorHAnsi"/>
+                <w:color w:val="000000"/>
+                <w:sz w:val="22"/>
+                <w:szCs w:val="22"/>
+              </w:rPr>
+              <w:t>_</w:t>
+            </w:r>
+            <w:proofErr w:type="gramStart"/>
+            <w:r>
+              <w:rPr>
+                <w:rFonts w:asciiTheme="minorHAnsi" w:hAnsiTheme="minorHAnsi" w:cstheme="minorHAnsi"/>
+                <w:color w:val="000000"/>
+                <w:sz w:val="22"/>
+                <w:szCs w:val="22"/>
+              </w:rPr>
+              <w:t>sucinta</w:t>
+            </w:r>
+            <w:proofErr w:type="spellEnd"/>
+            <w:r>
+              <w:rPr>
+                <w:rFonts w:asciiTheme="minorHAnsi" w:hAnsiTheme="minorHAnsi" w:cstheme="minorHAnsi"/>
+                <w:color w:val="000000"/>
+                <w:sz w:val="22"/>
+                <w:szCs w:val="22"/>
+              </w:rPr>
+              <w:t xml:space="preserve"> }}</w:t>
+            </w:r>
+            <w:r>
+              <w:rPr>
+                <w:rFonts w:asciiTheme="minorHAnsi" w:hAnsiTheme="minorHAnsi" w:cstheme="minorHAnsi"/>
+                <w:color w:val="000000"/>
+                <w:sz w:val="22"/>
+                <w:szCs w:val="22"/>
+              </w:rPr>
+              <w:t>:</w:t>
+            </w:r>
+            <w:proofErr w:type="gramEnd"/>
           </w:p>
           <w:p>
             <w:pPr>
@@ -894,14 +1772,134 @@
                 <w:szCs w:val="22"/>
               </w:rPr>
             </w:pPr>
-            <w:r>
-              <w:rPr>
-                <w:rFonts w:asciiTheme="minorHAnsi" w:hAnsiTheme="minorHAnsi" w:cstheme="minorHAnsi"/>
-                <w:color w:val="000000"/>
-                <w:sz w:val="22"/>
-                <w:szCs w:val="22"/>
-              </w:rPr>
-              <w:t>LIMINAR DEFERIDA?   (    ) SIM    (   ) NÃO</w:t>
+            <w:proofErr w:type="gramStart"/>
+            <w:r>
+              <w:rPr>
+                <w:rFonts w:asciiTheme="minorHAnsi" w:hAnsiTheme="minorHAnsi" w:cstheme="minorHAnsi"/>
+                <w:color w:val="000000"/>
+                <w:sz w:val="22"/>
+                <w:szCs w:val="22"/>
+              </w:rPr>
+              <w:t xml:space="preserve">{{ </w:t>
+            </w:r>
+            <w:proofErr w:type="spellStart"/>
+            <w:r>
+              <w:rPr>
+                <w:rFonts w:asciiTheme="minorHAnsi" w:hAnsiTheme="minorHAnsi" w:cstheme="minorHAnsi"/>
+                <w:color w:val="000000"/>
+                <w:sz w:val="22"/>
+                <w:szCs w:val="22"/>
+              </w:rPr>
+              <w:t>liminar</w:t>
+            </w:r>
+            <w:proofErr w:type="gramEnd"/>
+            <w:r>
+              <w:rPr>
+                <w:rFonts w:asciiTheme="minorHAnsi" w:hAnsiTheme="minorHAnsi" w:cstheme="minorHAnsi"/>
+                <w:color w:val="000000"/>
+                <w:sz w:val="22"/>
+                <w:szCs w:val="22"/>
+              </w:rPr>
+              <w:t>_</w:t>
+            </w:r>
+            <w:proofErr w:type="gramStart"/>
+            <w:r>
+              <w:rPr>
+                <w:rFonts w:asciiTheme="minorHAnsi" w:hAnsiTheme="minorHAnsi" w:cstheme="minorHAnsi"/>
+                <w:color w:val="000000"/>
+                <w:sz w:val="22"/>
+                <w:szCs w:val="22"/>
+              </w:rPr>
+              <w:t>deferida</w:t>
+            </w:r>
+            <w:proofErr w:type="spellEnd"/>
+            <w:r>
+              <w:rPr>
+                <w:rFonts w:asciiTheme="minorHAnsi" w:hAnsiTheme="minorHAnsi" w:cstheme="minorHAnsi"/>
+                <w:color w:val="000000"/>
+                <w:sz w:val="22"/>
+                <w:szCs w:val="22"/>
+              </w:rPr>
+              <w:t xml:space="preserve"> }</w:t>
+            </w:r>
+            <w:proofErr w:type="gramEnd"/>
+            <w:r>
+              <w:rPr>
+                <w:rFonts w:asciiTheme="minorHAnsi" w:hAnsiTheme="minorHAnsi" w:cstheme="minorHAnsi"/>
+                <w:color w:val="000000"/>
+                <w:sz w:val="22"/>
+                <w:szCs w:val="22"/>
+              </w:rPr>
+              <w:t>}</w:t>
+            </w:r>
+            <w:r>
+              <w:rPr>
+                <w:rFonts w:asciiTheme="minorHAnsi" w:hAnsiTheme="minorHAnsi" w:cstheme="minorHAnsi"/>
+                <w:color w:val="000000"/>
+                <w:sz w:val="22"/>
+                <w:szCs w:val="22"/>
+              </w:rPr>
+              <w:t xml:space="preserve">?   </w:t>
+            </w:r>
+            <w:proofErr w:type="gramStart"/>
+            <w:r>
+              <w:rPr>
+                <w:rFonts w:asciiTheme="minorHAnsi" w:hAnsiTheme="minorHAnsi" w:cstheme="minorHAnsi"/>
+                <w:color w:val="000000"/>
+                <w:sz w:val="22"/>
+                <w:szCs w:val="22"/>
+              </w:rPr>
+              <w:t>(    )</w:t>
+            </w:r>
+            <w:proofErr w:type="gramEnd"/>
+            <w:r>
+              <w:rPr>
+                <w:rFonts w:asciiTheme="minorHAnsi" w:hAnsiTheme="minorHAnsi" w:cstheme="minorHAnsi"/>
+                <w:color w:val="000000"/>
+                <w:sz w:val="22"/>
+                <w:szCs w:val="22"/>
+              </w:rPr>
+              <w:t xml:space="preserve"> SIM </w:t>
+            </w:r>
+            <w:proofErr w:type="gramStart"/>
+            <w:r>
+              <w:rPr>
+                <w:rFonts w:asciiTheme="minorHAnsi" w:hAnsiTheme="minorHAnsi" w:cstheme="minorHAnsi"/>
+                <w:color w:val="000000"/>
+                <w:sz w:val="22"/>
+                <w:szCs w:val="22"/>
+              </w:rPr>
+              <w:t xml:space="preserve">   (</w:t>
+            </w:r>
+            <w:proofErr w:type="gramEnd"/>
+            <w:r>
+              <w:rPr>
+                <w:rFonts w:asciiTheme="minorHAnsi" w:hAnsiTheme="minorHAnsi" w:cstheme="minorHAnsi"/>
+                <w:color w:val="000000"/>
+                <w:sz w:val="22"/>
+                <w:szCs w:val="22"/>
+              </w:rPr>
+              <w:t xml:space="preserve"> </w:t>
+            </w:r>
+            <w:proofErr w:type="gramStart"/>
+            <w:r>
+              <w:rPr>
+                <w:rFonts w:asciiTheme="minorHAnsi" w:hAnsiTheme="minorHAnsi" w:cstheme="minorHAnsi"/>
+                <w:color w:val="000000"/>
+                <w:sz w:val="22"/>
+                <w:szCs w:val="22"/>
+              </w:rPr>
+              <w:t xml:space="preserve">  )</w:t>
+            </w:r>
+            <w:proofErr w:type="gramEnd"/>
+            <w:r>
+              <w:rPr>
+                <w:rFonts w:asciiTheme="minorHAnsi" w:hAnsiTheme="minorHAnsi" w:cstheme="minorHAnsi"/>
+                <w:color w:val="000000"/>
+                <w:sz w:val="22"/>
+                <w:szCs w:val="22"/>
+              </w:rPr>
+              <w:t xml:space="preserve"> NÃO</w:t>
             </w:r>
           </w:p>
         </w:tc>
@@ -928,14 +1926,134 @@
                 <w:szCs w:val="22"/>
               </w:rPr>
             </w:pPr>
-            <w:r>
-              <w:rPr>
-                <w:rFonts w:asciiTheme="minorHAnsi" w:hAnsiTheme="minorHAnsi" w:cstheme="minorHAnsi"/>
-                <w:color w:val="000000"/>
-                <w:sz w:val="22"/>
-                <w:szCs w:val="22"/>
-              </w:rPr>
-              <w:t>CUMPRIDA?         (    ) SIM    (   ) NÃO</w:t>
+            <w:proofErr w:type="gramStart"/>
+            <w:r>
+              <w:rPr>
+                <w:rFonts w:asciiTheme="minorHAnsi" w:hAnsiTheme="minorHAnsi" w:cstheme="minorHAnsi"/>
+                <w:color w:val="000000"/>
+                <w:sz w:val="22"/>
+                <w:szCs w:val="22"/>
+              </w:rPr>
+              <w:t xml:space="preserve">{{ </w:t>
+            </w:r>
+            <w:proofErr w:type="spellStart"/>
+            <w:r>
+              <w:rPr>
+                <w:rFonts w:asciiTheme="minorHAnsi" w:hAnsiTheme="minorHAnsi" w:cstheme="minorHAnsi"/>
+                <w:color w:val="000000"/>
+                <w:sz w:val="22"/>
+                <w:szCs w:val="22"/>
+              </w:rPr>
+              <w:t>liminar</w:t>
+            </w:r>
+            <w:proofErr w:type="gramEnd"/>
+            <w:r>
+              <w:rPr>
+                <w:rFonts w:asciiTheme="minorHAnsi" w:hAnsiTheme="minorHAnsi" w:cstheme="minorHAnsi"/>
+                <w:color w:val="000000"/>
+                <w:sz w:val="22"/>
+                <w:szCs w:val="22"/>
+              </w:rPr>
+              <w:t>_</w:t>
+            </w:r>
+            <w:proofErr w:type="gramStart"/>
+            <w:r>
+              <w:rPr>
+                <w:rFonts w:asciiTheme="minorHAnsi" w:hAnsiTheme="minorHAnsi" w:cstheme="minorHAnsi"/>
+                <w:color w:val="000000"/>
+                <w:sz w:val="22"/>
+                <w:szCs w:val="22"/>
+              </w:rPr>
+              <w:t>cumprida</w:t>
+            </w:r>
+            <w:proofErr w:type="spellEnd"/>
+            <w:r>
+              <w:rPr>
+                <w:rFonts w:asciiTheme="minorHAnsi" w:hAnsiTheme="minorHAnsi" w:cstheme="minorHAnsi"/>
+                <w:color w:val="000000"/>
+                <w:sz w:val="22"/>
+                <w:szCs w:val="22"/>
+              </w:rPr>
+              <w:t xml:space="preserve"> }</w:t>
+            </w:r>
+            <w:proofErr w:type="gramEnd"/>
+            <w:r>
+              <w:rPr>
+                <w:rFonts w:asciiTheme="minorHAnsi" w:hAnsiTheme="minorHAnsi" w:cstheme="minorHAnsi"/>
+                <w:color w:val="000000"/>
+                <w:sz w:val="22"/>
+                <w:szCs w:val="22"/>
+              </w:rPr>
+              <w:t>}</w:t>
+            </w:r>
+            <w:r>
+              <w:rPr>
+                <w:rFonts w:asciiTheme="minorHAnsi" w:hAnsiTheme="minorHAnsi" w:cstheme="minorHAnsi"/>
+                <w:color w:val="000000"/>
+                <w:sz w:val="22"/>
+                <w:szCs w:val="22"/>
+              </w:rPr>
+              <w:t xml:space="preserve">?         </w:t>
+            </w:r>
+            <w:proofErr w:type="gramStart"/>
+            <w:r>
+              <w:rPr>
+                <w:rFonts w:asciiTheme="minorHAnsi" w:hAnsiTheme="minorHAnsi" w:cstheme="minorHAnsi"/>
+                <w:color w:val="000000"/>
+                <w:sz w:val="22"/>
+                <w:szCs w:val="22"/>
+              </w:rPr>
+              <w:t>(    )</w:t>
+            </w:r>
+            <w:proofErr w:type="gramEnd"/>
+            <w:r>
+              <w:rPr>
+                <w:rFonts w:asciiTheme="minorHAnsi" w:hAnsiTheme="minorHAnsi" w:cstheme="minorHAnsi"/>
+                <w:color w:val="000000"/>
+                <w:sz w:val="22"/>
+                <w:szCs w:val="22"/>
+              </w:rPr>
+              <w:t xml:space="preserve"> SIM </w:t>
+            </w:r>
+            <w:proofErr w:type="gramStart"/>
+            <w:r>
+              <w:rPr>
+                <w:rFonts w:asciiTheme="minorHAnsi" w:hAnsiTheme="minorHAnsi" w:cstheme="minorHAnsi"/>
+                <w:color w:val="000000"/>
+                <w:sz w:val="22"/>
+                <w:szCs w:val="22"/>
+              </w:rPr>
+              <w:t xml:space="preserve">   (</w:t>
+            </w:r>
+            <w:proofErr w:type="gramEnd"/>
+            <w:r>
+              <w:rPr>
+                <w:rFonts w:asciiTheme="minorHAnsi" w:hAnsiTheme="minorHAnsi" w:cstheme="minorHAnsi"/>
+                <w:color w:val="000000"/>
+                <w:sz w:val="22"/>
+                <w:szCs w:val="22"/>
+              </w:rPr>
+              <w:t xml:space="preserve"> </w:t>
+            </w:r>
+            <w:proofErr w:type="gramStart"/>
+            <w:r>
+              <w:rPr>
+                <w:rFonts w:asciiTheme="minorHAnsi" w:hAnsiTheme="minorHAnsi" w:cstheme="minorHAnsi"/>
+                <w:color w:val="000000"/>
+                <w:sz w:val="22"/>
+                <w:szCs w:val="22"/>
+              </w:rPr>
+              <w:t xml:space="preserve">  )</w:t>
+            </w:r>
+            <w:proofErr w:type="gramEnd"/>
+            <w:r>
+              <w:rPr>
+                <w:rFonts w:asciiTheme="minorHAnsi" w:hAnsiTheme="minorHAnsi" w:cstheme="minorHAnsi"/>
+                <w:color w:val="000000"/>
+                <w:sz w:val="22"/>
+                <w:szCs w:val="22"/>
+              </w:rPr>
+              <w:t xml:space="preserve"> NÃO</w:t>
             </w:r>
           </w:p>
         </w:tc>
@@ -967,14 +2085,134 @@
                 <w:szCs w:val="22"/>
               </w:rPr>
             </w:pPr>
-            <w:r>
-              <w:rPr>
-                <w:rFonts w:asciiTheme="minorHAnsi" w:hAnsiTheme="minorHAnsi" w:cstheme="minorHAnsi"/>
-                <w:color w:val="000000"/>
-                <w:sz w:val="22"/>
-                <w:szCs w:val="22"/>
-              </w:rPr>
-              <w:t>COMINAÇÃO DE MULTA? (    ) SIM   (    ) NÃO</w:t>
+            <w:proofErr w:type="gramStart"/>
+            <w:r>
+              <w:rPr>
+                <w:rFonts w:asciiTheme="minorHAnsi" w:hAnsiTheme="minorHAnsi" w:cstheme="minorHAnsi"/>
+                <w:color w:val="000000"/>
+                <w:sz w:val="22"/>
+                <w:szCs w:val="22"/>
+              </w:rPr>
+              <w:t xml:space="preserve">{{ </w:t>
+            </w:r>
+            <w:proofErr w:type="spellStart"/>
+            <w:r>
+              <w:rPr>
+                <w:rFonts w:asciiTheme="minorHAnsi" w:hAnsiTheme="minorHAnsi" w:cstheme="minorHAnsi"/>
+                <w:color w:val="000000"/>
+                <w:sz w:val="22"/>
+                <w:szCs w:val="22"/>
+              </w:rPr>
+              <w:t>cominacao</w:t>
+            </w:r>
+            <w:proofErr w:type="gramEnd"/>
+            <w:r>
+              <w:rPr>
+                <w:rFonts w:asciiTheme="minorHAnsi" w:hAnsiTheme="minorHAnsi" w:cstheme="minorHAnsi"/>
+                <w:color w:val="000000"/>
+                <w:sz w:val="22"/>
+                <w:szCs w:val="22"/>
+              </w:rPr>
+              <w:t>_</w:t>
+            </w:r>
+            <w:proofErr w:type="gramStart"/>
+            <w:r>
+              <w:rPr>
+                <w:rFonts w:asciiTheme="minorHAnsi" w:hAnsiTheme="minorHAnsi" w:cstheme="minorHAnsi"/>
+                <w:color w:val="000000"/>
+                <w:sz w:val="22"/>
+                <w:szCs w:val="22"/>
+              </w:rPr>
+              <w:t>multa</w:t>
+            </w:r>
+            <w:proofErr w:type="spellEnd"/>
+            <w:r>
+              <w:rPr>
+                <w:rFonts w:asciiTheme="minorHAnsi" w:hAnsiTheme="minorHAnsi" w:cstheme="minorHAnsi"/>
+                <w:color w:val="000000"/>
+                <w:sz w:val="22"/>
+                <w:szCs w:val="22"/>
+              </w:rPr>
+              <w:t xml:space="preserve"> }</w:t>
+            </w:r>
+            <w:proofErr w:type="gramEnd"/>
+            <w:r>
+              <w:rPr>
+                <w:rFonts w:asciiTheme="minorHAnsi" w:hAnsiTheme="minorHAnsi" w:cstheme="minorHAnsi"/>
+                <w:color w:val="000000"/>
+                <w:sz w:val="22"/>
+                <w:szCs w:val="22"/>
+              </w:rPr>
+              <w:t>}</w:t>
+            </w:r>
+            <w:r>
+              <w:rPr>
+                <w:rFonts w:asciiTheme="minorHAnsi" w:hAnsiTheme="minorHAnsi" w:cstheme="minorHAnsi"/>
+                <w:color w:val="000000"/>
+                <w:sz w:val="22"/>
+                <w:szCs w:val="22"/>
+              </w:rPr>
+              <w:t xml:space="preserve">? </w:t>
+            </w:r>
+            <w:proofErr w:type="gramStart"/>
+            <w:r>
+              <w:rPr>
+                <w:rFonts w:asciiTheme="minorHAnsi" w:hAnsiTheme="minorHAnsi" w:cstheme="minorHAnsi"/>
+                <w:color w:val="000000"/>
+                <w:sz w:val="22"/>
+                <w:szCs w:val="22"/>
+              </w:rPr>
+              <w:t>(    )</w:t>
+            </w:r>
+            <w:proofErr w:type="gramEnd"/>
+            <w:r>
+              <w:rPr>
+                <w:rFonts w:asciiTheme="minorHAnsi" w:hAnsiTheme="minorHAnsi" w:cstheme="minorHAnsi"/>
+                <w:color w:val="000000"/>
+                <w:sz w:val="22"/>
+                <w:szCs w:val="22"/>
+              </w:rPr>
+              <w:t xml:space="preserve"> SIM</w:t>
+            </w:r>
+            <w:proofErr w:type="gramStart"/>
+            <w:r>
+              <w:rPr>
+                <w:rFonts w:asciiTheme="minorHAnsi" w:hAnsiTheme="minorHAnsi" w:cstheme="minorHAnsi"/>
+                <w:color w:val="000000"/>
+                <w:sz w:val="22"/>
+                <w:szCs w:val="22"/>
+              </w:rPr>
+              <w:t xml:space="preserve">   (</w:t>
+            </w:r>
+            <w:proofErr w:type="gramEnd"/>
+            <w:r>
+              <w:rPr>
+                <w:rFonts w:asciiTheme="minorHAnsi" w:hAnsiTheme="minorHAnsi" w:cstheme="minorHAnsi"/>
+                <w:color w:val="000000"/>
+                <w:sz w:val="22"/>
+                <w:szCs w:val="22"/>
+              </w:rPr>
+              <w:t xml:space="preserve">  </w:t>
+            </w:r>
+            <w:proofErr w:type="gramStart"/>
+            <w:r>
+              <w:rPr>
+                <w:rFonts w:asciiTheme="minorHAnsi" w:hAnsiTheme="minorHAnsi" w:cstheme="minorHAnsi"/>
+                <w:color w:val="000000"/>
+                <w:sz w:val="22"/>
+                <w:szCs w:val="22"/>
+              </w:rPr>
+              <w:t xml:space="preserve">  )</w:t>
+            </w:r>
+            <w:proofErr w:type="gramEnd"/>
+            <w:r>
+              <w:rPr>
+                <w:rFonts w:asciiTheme="minorHAnsi" w:hAnsiTheme="minorHAnsi" w:cstheme="minorHAnsi"/>
+                <w:color w:val="000000"/>
+                <w:sz w:val="22"/>
+                <w:szCs w:val="22"/>
+              </w:rPr>
+              <w:t xml:space="preserve"> NÃO</w:t>
             </w:r>
           </w:p>
         </w:tc>
@@ -1001,15 +2239,86 @@
                 <w:szCs w:val="22"/>
               </w:rPr>
             </w:pPr>
-            <w:r>
-              <w:rPr>
-                <w:rFonts w:asciiTheme="minorHAnsi" w:hAnsiTheme="minorHAnsi" w:cstheme="minorHAnsi"/>
-                <w:color w:val="000000"/>
-                <w:sz w:val="22"/>
-                <w:szCs w:val="22"/>
-              </w:rPr>
-              <w:t xml:space="preserve">VALOR DIÁRIO: R$ ........,... </w:t>
-            </w:r>
+            <w:proofErr w:type="gramStart"/>
+            <w:r>
+              <w:rPr>
+                <w:rFonts w:asciiTheme="minorHAnsi" w:hAnsiTheme="minorHAnsi" w:cstheme="minorHAnsi"/>
+                <w:color w:val="000000"/>
+                <w:sz w:val="22"/>
+                <w:szCs w:val="22"/>
+              </w:rPr>
+              <w:t xml:space="preserve">{{ </w:t>
+            </w:r>
+            <w:proofErr w:type="spellStart"/>
+            <w:r>
+              <w:rPr>
+                <w:rFonts w:asciiTheme="minorHAnsi" w:hAnsiTheme="minorHAnsi" w:cstheme="minorHAnsi"/>
+                <w:color w:val="000000"/>
+                <w:sz w:val="22"/>
+                <w:szCs w:val="22"/>
+              </w:rPr>
+              <w:t>multa</w:t>
+            </w:r>
+            <w:proofErr w:type="gramEnd"/>
+            <w:r>
+              <w:rPr>
+                <w:rFonts w:asciiTheme="minorHAnsi" w:hAnsiTheme="minorHAnsi" w:cstheme="minorHAnsi"/>
+                <w:color w:val="000000"/>
+                <w:sz w:val="22"/>
+                <w:szCs w:val="22"/>
+              </w:rPr>
+              <w:t>_valor_</w:t>
+            </w:r>
+            <w:proofErr w:type="gramStart"/>
+            <w:r>
+              <w:rPr>
+                <w:rFonts w:asciiTheme="minorHAnsi" w:hAnsiTheme="minorHAnsi" w:cstheme="minorHAnsi"/>
+                <w:color w:val="000000"/>
+                <w:sz w:val="22"/>
+                <w:szCs w:val="22"/>
+              </w:rPr>
+              <w:t>diario</w:t>
+            </w:r>
+            <w:proofErr w:type="spellEnd"/>
+            <w:r>
+              <w:rPr>
+                <w:rFonts w:asciiTheme="minorHAnsi" w:hAnsiTheme="minorHAnsi" w:cstheme="minorHAnsi"/>
+                <w:color w:val="000000"/>
+                <w:sz w:val="22"/>
+                <w:szCs w:val="22"/>
+              </w:rPr>
+              <w:t xml:space="preserve"> }}</w:t>
+            </w:r>
+            <w:r>
+              <w:rPr>
+                <w:rFonts w:asciiTheme="minorHAnsi" w:hAnsiTheme="minorHAnsi" w:cstheme="minorHAnsi"/>
+                <w:color w:val="000000"/>
+                <w:sz w:val="22"/>
+                <w:szCs w:val="22"/>
+              </w:rPr>
+              <w:t>:</w:t>
+            </w:r>
+            <w:proofErr w:type="gramEnd"/>
+            <w:r>
+              <w:rPr>
+                <w:rFonts w:asciiTheme="minorHAnsi" w:hAnsiTheme="minorHAnsi" w:cstheme="minorHAnsi"/>
+                <w:color w:val="000000"/>
+                <w:sz w:val="22"/>
+                <w:szCs w:val="22"/>
+              </w:rPr>
+              <w:t xml:space="preserve"> R$ </w:t>
+            </w:r>
+            <w:proofErr w:type="gramStart"/>
+            <w:r>
+              <w:rPr>
+                <w:rFonts w:asciiTheme="minorHAnsi" w:hAnsiTheme="minorHAnsi" w:cstheme="minorHAnsi"/>
+                <w:color w:val="000000"/>
+                <w:sz w:val="22"/>
+                <w:szCs w:val="22"/>
+              </w:rPr>
+              <w:t>........,...</w:t>
+            </w:r>
+            <w:proofErr w:type="gramEnd"/>
             <w:r>
               <w:rPr>
                 <w:rFonts w:asciiTheme="minorHAnsi" w:hAnsiTheme="minorHAnsi" w:cstheme="minorHAnsi"/>
@@ -1026,8 +2335,88 @@
                 <w:sz w:val="22"/>
                 <w:szCs w:val="22"/>
               </w:rPr>
-              <w:t>LIMITE: R$ ........,...</w:t>
-            </w:r>
+              <w:t xml:space="preserve"> </w:t>
+            </w:r>
+            <w:proofErr w:type="gramStart"/>
+            <w:r>
+              <w:rPr>
+                <w:rFonts w:asciiTheme="minorHAnsi" w:hAnsiTheme="minorHAnsi" w:cstheme="minorHAnsi"/>
+                <w:color w:val="000000"/>
+                <w:sz w:val="22"/>
+                <w:szCs w:val="22"/>
+              </w:rPr>
+              <w:t xml:space="preserve">{{ </w:t>
+            </w:r>
+            <w:proofErr w:type="spellStart"/>
+            <w:r>
+              <w:rPr>
+                <w:rFonts w:asciiTheme="minorHAnsi" w:hAnsiTheme="minorHAnsi" w:cstheme="minorHAnsi"/>
+                <w:color w:val="000000"/>
+                <w:sz w:val="22"/>
+                <w:szCs w:val="22"/>
+              </w:rPr>
+              <w:t>multa</w:t>
+            </w:r>
+            <w:proofErr w:type="gramEnd"/>
+            <w:r>
+              <w:rPr>
+                <w:rFonts w:asciiTheme="minorHAnsi" w:hAnsiTheme="minorHAnsi" w:cstheme="minorHAnsi"/>
+                <w:color w:val="000000"/>
+                <w:sz w:val="22"/>
+                <w:szCs w:val="22"/>
+              </w:rPr>
+              <w:t>_</w:t>
+            </w:r>
+            <w:proofErr w:type="gramStart"/>
+            <w:r>
+              <w:rPr>
+                <w:rFonts w:asciiTheme="minorHAnsi" w:hAnsiTheme="minorHAnsi" w:cstheme="minorHAnsi"/>
+                <w:color w:val="000000"/>
+                <w:sz w:val="22"/>
+                <w:szCs w:val="22"/>
+              </w:rPr>
+              <w:t>limite</w:t>
+            </w:r>
+            <w:proofErr w:type="spellEnd"/>
+            <w:r>
+              <w:rPr>
+                <w:rFonts w:asciiTheme="minorHAnsi" w:hAnsiTheme="minorHAnsi" w:cstheme="minorHAnsi"/>
+                <w:color w:val="000000"/>
+                <w:sz w:val="22"/>
+                <w:szCs w:val="22"/>
+              </w:rPr>
+              <w:t xml:space="preserve"> }}</w:t>
+            </w:r>
+            <w:r>
+              <w:rPr>
+                <w:rFonts w:asciiTheme="minorHAnsi" w:hAnsiTheme="minorHAnsi" w:cstheme="minorHAnsi"/>
+                <w:color w:val="000000"/>
+                <w:sz w:val="22"/>
+                <w:szCs w:val="22"/>
+              </w:rPr>
+              <w:t>:</w:t>
+            </w:r>
+            <w:proofErr w:type="gramEnd"/>
+            <w:r>
+              <w:rPr>
+                <w:rFonts w:asciiTheme="minorHAnsi" w:hAnsiTheme="minorHAnsi" w:cstheme="minorHAnsi"/>
+                <w:color w:val="000000"/>
+                <w:sz w:val="22"/>
+                <w:szCs w:val="22"/>
+              </w:rPr>
+              <w:t xml:space="preserve"> R$ </w:t>
+            </w:r>
+            <w:proofErr w:type="gramStart"/>
+            <w:r>
+              <w:rPr>
+                <w:rFonts w:asciiTheme="minorHAnsi" w:hAnsiTheme="minorHAnsi" w:cstheme="minorHAnsi"/>
+                <w:color w:val="000000"/>
+                <w:sz w:val="22"/>
+                <w:szCs w:val="22"/>
+              </w:rPr>
+              <w:t>........,...</w:t>
+            </w:r>
+            <w:proofErr w:type="gramEnd"/>
           </w:p>
         </w:tc>
       </w:tr>
@@ -1093,14 +2482,134 @@
                 <w:szCs w:val="22"/>
               </w:rPr>
             </w:pPr>
-            <w:r>
-              <w:rPr>
-                <w:rFonts w:asciiTheme="minorHAnsi" w:hAnsiTheme="minorHAnsi" w:cstheme="minorHAnsi"/>
-                <w:color w:val="000000"/>
-                <w:sz w:val="22"/>
-                <w:szCs w:val="22"/>
-              </w:rPr>
-              <w:t>EXISTE LITISPENDÊNCA OU COISA JULGADA? (    ) SIM    (    ) NÃO</w:t>
+            <w:proofErr w:type="gramStart"/>
+            <w:r>
+              <w:rPr>
+                <w:rFonts w:asciiTheme="minorHAnsi" w:hAnsiTheme="minorHAnsi" w:cstheme="minorHAnsi"/>
+                <w:color w:val="000000"/>
+                <w:sz w:val="22"/>
+                <w:szCs w:val="22"/>
+              </w:rPr>
+              <w:t xml:space="preserve">{{ </w:t>
+            </w:r>
+            <w:proofErr w:type="spellStart"/>
+            <w:r>
+              <w:rPr>
+                <w:rFonts w:asciiTheme="minorHAnsi" w:hAnsiTheme="minorHAnsi" w:cstheme="minorHAnsi"/>
+                <w:color w:val="000000"/>
+                <w:sz w:val="22"/>
+                <w:szCs w:val="22"/>
+              </w:rPr>
+              <w:t>litispendencia</w:t>
+            </w:r>
+            <w:proofErr w:type="gramEnd"/>
+            <w:r>
+              <w:rPr>
+                <w:rFonts w:asciiTheme="minorHAnsi" w:hAnsiTheme="minorHAnsi" w:cstheme="minorHAnsi"/>
+                <w:color w:val="000000"/>
+                <w:sz w:val="22"/>
+                <w:szCs w:val="22"/>
+              </w:rPr>
+              <w:t>_coisa_</w:t>
+            </w:r>
+            <w:proofErr w:type="gramStart"/>
+            <w:r>
+              <w:rPr>
+                <w:rFonts w:asciiTheme="minorHAnsi" w:hAnsiTheme="minorHAnsi" w:cstheme="minorHAnsi"/>
+                <w:color w:val="000000"/>
+                <w:sz w:val="22"/>
+                <w:szCs w:val="22"/>
+              </w:rPr>
+              <w:t>julgada</w:t>
+            </w:r>
+            <w:proofErr w:type="spellEnd"/>
+            <w:r>
+              <w:rPr>
+                <w:rFonts w:asciiTheme="minorHAnsi" w:hAnsiTheme="minorHAnsi" w:cstheme="minorHAnsi"/>
+                <w:color w:val="000000"/>
+                <w:sz w:val="22"/>
+                <w:szCs w:val="22"/>
+              </w:rPr>
+              <w:t xml:space="preserve"> }</w:t>
+            </w:r>
+            <w:proofErr w:type="gramEnd"/>
+            <w:r>
+              <w:rPr>
+                <w:rFonts w:asciiTheme="minorHAnsi" w:hAnsiTheme="minorHAnsi" w:cstheme="minorHAnsi"/>
+                <w:color w:val="000000"/>
+                <w:sz w:val="22"/>
+                <w:szCs w:val="22"/>
+              </w:rPr>
+              <w:t>}</w:t>
+            </w:r>
+            <w:r>
+              <w:rPr>
+                <w:rFonts w:asciiTheme="minorHAnsi" w:hAnsiTheme="minorHAnsi" w:cstheme="minorHAnsi"/>
+                <w:color w:val="000000"/>
+                <w:sz w:val="22"/>
+                <w:szCs w:val="22"/>
+              </w:rPr>
+              <w:t xml:space="preserve">? </w:t>
+            </w:r>
+            <w:proofErr w:type="gramStart"/>
+            <w:r>
+              <w:rPr>
+                <w:rFonts w:asciiTheme="minorHAnsi" w:hAnsiTheme="minorHAnsi" w:cstheme="minorHAnsi"/>
+                <w:color w:val="000000"/>
+                <w:sz w:val="22"/>
+                <w:szCs w:val="22"/>
+              </w:rPr>
+              <w:t>(    )</w:t>
+            </w:r>
+            <w:proofErr w:type="gramEnd"/>
+            <w:r>
+              <w:rPr>
+                <w:rFonts w:asciiTheme="minorHAnsi" w:hAnsiTheme="minorHAnsi" w:cstheme="minorHAnsi"/>
+                <w:color w:val="000000"/>
+                <w:sz w:val="22"/>
+                <w:szCs w:val="22"/>
+              </w:rPr>
+              <w:t xml:space="preserve"> SIM </w:t>
+            </w:r>
+            <w:proofErr w:type="gramStart"/>
+            <w:r>
+              <w:rPr>
+                <w:rFonts w:asciiTheme="minorHAnsi" w:hAnsiTheme="minorHAnsi" w:cstheme="minorHAnsi"/>
+                <w:color w:val="000000"/>
+                <w:sz w:val="22"/>
+                <w:szCs w:val="22"/>
+              </w:rPr>
+              <w:t xml:space="preserve">   (</w:t>
+            </w:r>
+            <w:proofErr w:type="gramEnd"/>
+            <w:r>
+              <w:rPr>
+                <w:rFonts w:asciiTheme="minorHAnsi" w:hAnsiTheme="minorHAnsi" w:cstheme="minorHAnsi"/>
+                <w:color w:val="000000"/>
+                <w:sz w:val="22"/>
+                <w:szCs w:val="22"/>
+              </w:rPr>
+              <w:t xml:space="preserve">  </w:t>
+            </w:r>
+            <w:proofErr w:type="gramStart"/>
+            <w:r>
+              <w:rPr>
+                <w:rFonts w:asciiTheme="minorHAnsi" w:hAnsiTheme="minorHAnsi" w:cstheme="minorHAnsi"/>
+                <w:color w:val="000000"/>
+                <w:sz w:val="22"/>
+                <w:szCs w:val="22"/>
+              </w:rPr>
+              <w:t xml:space="preserve">  )</w:t>
+            </w:r>
+            <w:proofErr w:type="gramEnd"/>
+            <w:r>
+              <w:rPr>
+                <w:rFonts w:asciiTheme="minorHAnsi" w:hAnsiTheme="minorHAnsi" w:cstheme="minorHAnsi"/>
+                <w:color w:val="000000"/>
+                <w:sz w:val="22"/>
+                <w:szCs w:val="22"/>
+              </w:rPr>
+              <w:t xml:space="preserve"> NÃO</w:t>
             </w:r>
           </w:p>
         </w:tc>
@@ -1129,15 +2638,66 @@
                 <w:szCs w:val="22"/>
               </w:rPr>
             </w:pPr>
-            <w:r>
-              <w:rPr>
-                <w:rFonts w:asciiTheme="minorHAnsi" w:hAnsiTheme="minorHAnsi" w:cstheme="minorHAnsi"/>
-                <w:color w:val="000000"/>
-                <w:sz w:val="22"/>
-                <w:szCs w:val="22"/>
-              </w:rPr>
-              <w:t>DECISÃO OBJETO DA AUTODISPENSA:</w:t>
-            </w:r>
+            <w:proofErr w:type="gramStart"/>
+            <w:r>
+              <w:rPr>
+                <w:rFonts w:asciiTheme="minorHAnsi" w:hAnsiTheme="minorHAnsi" w:cstheme="minorHAnsi"/>
+                <w:color w:val="000000"/>
+                <w:sz w:val="22"/>
+                <w:szCs w:val="22"/>
+              </w:rPr>
+              <w:t xml:space="preserve">{{ </w:t>
+            </w:r>
+            <w:proofErr w:type="spellStart"/>
+            <w:r>
+              <w:rPr>
+                <w:rFonts w:asciiTheme="minorHAnsi" w:hAnsiTheme="minorHAnsi" w:cstheme="minorHAnsi"/>
+                <w:color w:val="000000"/>
+                <w:sz w:val="22"/>
+                <w:szCs w:val="22"/>
+              </w:rPr>
+              <w:t>decisao</w:t>
+            </w:r>
+            <w:proofErr w:type="gramEnd"/>
+            <w:r>
+              <w:rPr>
+                <w:rFonts w:asciiTheme="minorHAnsi" w:hAnsiTheme="minorHAnsi" w:cstheme="minorHAnsi"/>
+                <w:color w:val="000000"/>
+                <w:sz w:val="22"/>
+                <w:szCs w:val="22"/>
+              </w:rPr>
+              <w:t>_objeto_</w:t>
+            </w:r>
+            <w:proofErr w:type="gramStart"/>
+            <w:r>
+              <w:rPr>
+                <w:rFonts w:asciiTheme="minorHAnsi" w:hAnsiTheme="minorHAnsi" w:cstheme="minorHAnsi"/>
+                <w:color w:val="000000"/>
+                <w:sz w:val="22"/>
+                <w:szCs w:val="22"/>
+              </w:rPr>
+              <w:t>autodispensa</w:t>
+            </w:r>
+            <w:proofErr w:type="spellEnd"/>
+            <w:r>
+              <w:rPr>
+                <w:rFonts w:asciiTheme="minorHAnsi" w:hAnsiTheme="minorHAnsi" w:cstheme="minorHAnsi"/>
+                <w:color w:val="000000"/>
+                <w:sz w:val="22"/>
+                <w:szCs w:val="22"/>
+              </w:rPr>
+              <w:t xml:space="preserve"> }}</w:t>
+            </w:r>
+            <w:r>
+              <w:rPr>
+                <w:rFonts w:asciiTheme="minorHAnsi" w:hAnsiTheme="minorHAnsi" w:cstheme="minorHAnsi"/>
+                <w:color w:val="000000"/>
+                <w:sz w:val="22"/>
+                <w:szCs w:val="22"/>
+              </w:rPr>
+              <w:t>:</w:t>
+            </w:r>
+            <w:proofErr w:type="gramEnd"/>
           </w:p>
           <w:p>
             <w:pPr>
@@ -1193,15 +2753,66 @@
                 <w:szCs w:val="22"/>
               </w:rPr>
             </w:pPr>
-            <w:r>
-              <w:rPr>
-                <w:rFonts w:asciiTheme="minorHAnsi" w:hAnsiTheme="minorHAnsi" w:cstheme="minorHAnsi"/>
-                <w:color w:val="000000"/>
-                <w:sz w:val="22"/>
-                <w:szCs w:val="22"/>
-              </w:rPr>
-              <w:t>MATÉRIA(S) DISCUTIDA(S) NO PROCESSO:</w:t>
-            </w:r>
+            <w:proofErr w:type="gramStart"/>
+            <w:r>
+              <w:rPr>
+                <w:rFonts w:asciiTheme="minorHAnsi" w:hAnsiTheme="minorHAnsi" w:cstheme="minorHAnsi"/>
+                <w:color w:val="000000"/>
+                <w:sz w:val="22"/>
+                <w:szCs w:val="22"/>
+              </w:rPr>
+              <w:t xml:space="preserve">{{ </w:t>
+            </w:r>
+            <w:proofErr w:type="spellStart"/>
+            <w:r>
+              <w:rPr>
+                <w:rFonts w:asciiTheme="minorHAnsi" w:hAnsiTheme="minorHAnsi" w:cstheme="minorHAnsi"/>
+                <w:color w:val="000000"/>
+                <w:sz w:val="22"/>
+                <w:szCs w:val="22"/>
+              </w:rPr>
+              <w:t>materias</w:t>
+            </w:r>
+            <w:proofErr w:type="gramEnd"/>
+            <w:r>
+              <w:rPr>
+                <w:rFonts w:asciiTheme="minorHAnsi" w:hAnsiTheme="minorHAnsi" w:cstheme="minorHAnsi"/>
+                <w:color w:val="000000"/>
+                <w:sz w:val="22"/>
+                <w:szCs w:val="22"/>
+              </w:rPr>
+              <w:t>_</w:t>
+            </w:r>
+            <w:proofErr w:type="gramStart"/>
+            <w:r>
+              <w:rPr>
+                <w:rFonts w:asciiTheme="minorHAnsi" w:hAnsiTheme="minorHAnsi" w:cstheme="minorHAnsi"/>
+                <w:color w:val="000000"/>
+                <w:sz w:val="22"/>
+                <w:szCs w:val="22"/>
+              </w:rPr>
+              <w:t>discutidas</w:t>
+            </w:r>
+            <w:proofErr w:type="spellEnd"/>
+            <w:r>
+              <w:rPr>
+                <w:rFonts w:asciiTheme="minorHAnsi" w:hAnsiTheme="minorHAnsi" w:cstheme="minorHAnsi"/>
+                <w:color w:val="000000"/>
+                <w:sz w:val="22"/>
+                <w:szCs w:val="22"/>
+              </w:rPr>
+              <w:t xml:space="preserve"> }}</w:t>
+            </w:r>
+            <w:r>
+              <w:rPr>
+                <w:rFonts w:asciiTheme="minorHAnsi" w:hAnsiTheme="minorHAnsi" w:cstheme="minorHAnsi"/>
+                <w:color w:val="000000"/>
+                <w:sz w:val="22"/>
+                <w:szCs w:val="22"/>
+              </w:rPr>
+              <w:t>:</w:t>
+            </w:r>
+            <w:proofErr w:type="gramEnd"/>
           </w:p>
           <w:p>
             <w:pPr>
@@ -1285,15 +2896,66 @@
                 <w:szCs w:val="22"/>
               </w:rPr>
             </w:pPr>
-            <w:r>
-              <w:rPr>
-                <w:rFonts w:asciiTheme="minorHAnsi" w:hAnsiTheme="minorHAnsi" w:cstheme="minorHAnsi"/>
-                <w:color w:val="000000"/>
-                <w:sz w:val="22"/>
-                <w:szCs w:val="22"/>
-              </w:rPr>
-              <w:t>FUNDAMENTO DA AUTODISPENSA:</w:t>
-            </w:r>
+            <w:proofErr w:type="gramStart"/>
+            <w:r>
+              <w:rPr>
+                <w:rFonts w:asciiTheme="minorHAnsi" w:hAnsiTheme="minorHAnsi" w:cstheme="minorHAnsi"/>
+                <w:color w:val="000000"/>
+                <w:sz w:val="22"/>
+                <w:szCs w:val="22"/>
+              </w:rPr>
+              <w:t xml:space="preserve">{{ </w:t>
+            </w:r>
+            <w:proofErr w:type="spellStart"/>
+            <w:r>
+              <w:rPr>
+                <w:rFonts w:asciiTheme="minorHAnsi" w:hAnsiTheme="minorHAnsi" w:cstheme="minorHAnsi"/>
+                <w:color w:val="000000"/>
+                <w:sz w:val="22"/>
+                <w:szCs w:val="22"/>
+              </w:rPr>
+              <w:t>fundamento</w:t>
+            </w:r>
+            <w:proofErr w:type="gramEnd"/>
+            <w:r>
+              <w:rPr>
+                <w:rFonts w:asciiTheme="minorHAnsi" w:hAnsiTheme="minorHAnsi" w:cstheme="minorHAnsi"/>
+                <w:color w:val="000000"/>
+                <w:sz w:val="22"/>
+                <w:szCs w:val="22"/>
+              </w:rPr>
+              <w:t>_</w:t>
+            </w:r>
+            <w:proofErr w:type="gramStart"/>
+            <w:r>
+              <w:rPr>
+                <w:rFonts w:asciiTheme="minorHAnsi" w:hAnsiTheme="minorHAnsi" w:cstheme="minorHAnsi"/>
+                <w:color w:val="000000"/>
+                <w:sz w:val="22"/>
+                <w:szCs w:val="22"/>
+              </w:rPr>
+              <w:t>autodispensa</w:t>
+            </w:r>
+            <w:proofErr w:type="spellEnd"/>
+            <w:r>
+              <w:rPr>
+                <w:rFonts w:asciiTheme="minorHAnsi" w:hAnsiTheme="minorHAnsi" w:cstheme="minorHAnsi"/>
+                <w:color w:val="000000"/>
+                <w:sz w:val="22"/>
+                <w:szCs w:val="22"/>
+              </w:rPr>
+              <w:t xml:space="preserve"> }}</w:t>
+            </w:r>
+            <w:r>
+              <w:rPr>
+                <w:rFonts w:asciiTheme="minorHAnsi" w:hAnsiTheme="minorHAnsi" w:cstheme="minorHAnsi"/>
+                <w:color w:val="000000"/>
+                <w:sz w:val="22"/>
+                <w:szCs w:val="22"/>
+              </w:rPr>
+              <w:t>:</w:t>
+            </w:r>
+            <w:proofErr w:type="gramEnd"/>
           </w:p>
           <w:p>
             <w:pPr>
@@ -1375,15 +3037,66 @@
                 <w:szCs w:val="22"/>
               </w:rPr>
             </w:pPr>
-            <w:r>
-              <w:rPr>
-                <w:rFonts w:asciiTheme="minorHAnsi" w:hAnsiTheme="minorHAnsi" w:cstheme="minorHAnsi"/>
-                <w:color w:val="000000"/>
-                <w:sz w:val="22"/>
-                <w:szCs w:val="22"/>
-              </w:rPr>
-              <w:t>ANDAMENTO REGISTRADO:</w:t>
-            </w:r>
+            <w:proofErr w:type="gramStart"/>
+            <w:r>
+              <w:rPr>
+                <w:rFonts w:asciiTheme="minorHAnsi" w:hAnsiTheme="minorHAnsi" w:cstheme="minorHAnsi"/>
+                <w:color w:val="000000"/>
+                <w:sz w:val="22"/>
+                <w:szCs w:val="22"/>
+              </w:rPr>
+              <w:t xml:space="preserve">{{ </w:t>
+            </w:r>
+            <w:proofErr w:type="spellStart"/>
+            <w:r>
+              <w:rPr>
+                <w:rFonts w:asciiTheme="minorHAnsi" w:hAnsiTheme="minorHAnsi" w:cstheme="minorHAnsi"/>
+                <w:color w:val="000000"/>
+                <w:sz w:val="22"/>
+                <w:szCs w:val="22"/>
+              </w:rPr>
+              <w:t>andamento</w:t>
+            </w:r>
+            <w:proofErr w:type="gramEnd"/>
+            <w:r>
+              <w:rPr>
+                <w:rFonts w:asciiTheme="minorHAnsi" w:hAnsiTheme="minorHAnsi" w:cstheme="minorHAnsi"/>
+                <w:color w:val="000000"/>
+                <w:sz w:val="22"/>
+                <w:szCs w:val="22"/>
+              </w:rPr>
+              <w:t>_</w:t>
+            </w:r>
+            <w:proofErr w:type="gramStart"/>
+            <w:r>
+              <w:rPr>
+                <w:rFonts w:asciiTheme="minorHAnsi" w:hAnsiTheme="minorHAnsi" w:cstheme="minorHAnsi"/>
+                <w:color w:val="000000"/>
+                <w:sz w:val="22"/>
+                <w:szCs w:val="22"/>
+              </w:rPr>
+              <w:t>registrado</w:t>
+            </w:r>
+            <w:proofErr w:type="spellEnd"/>
+            <w:r>
+              <w:rPr>
+                <w:rFonts w:asciiTheme="minorHAnsi" w:hAnsiTheme="minorHAnsi" w:cstheme="minorHAnsi"/>
+                <w:color w:val="000000"/>
+                <w:sz w:val="22"/>
+                <w:szCs w:val="22"/>
+              </w:rPr>
+              <w:t xml:space="preserve"> }}</w:t>
+            </w:r>
+            <w:r>
+              <w:rPr>
+                <w:rFonts w:asciiTheme="minorHAnsi" w:hAnsiTheme="minorHAnsi" w:cstheme="minorHAnsi"/>
+                <w:color w:val="000000"/>
+                <w:sz w:val="22"/>
+                <w:szCs w:val="22"/>
+              </w:rPr>
+              <w:t>:</w:t>
+            </w:r>
+            <w:proofErr w:type="gramEnd"/>
           </w:p>
           <w:p>
             <w:pPr>
@@ -1403,7 +3116,27 @@
                 <w:sz w:val="22"/>
                 <w:szCs w:val="22"/>
               </w:rPr>
-              <w:t xml:space="preserve">- (  ) 677 (AUTODISPENSA DE RECURSO </w:t>
+              <w:t xml:space="preserve">- </w:t>
+            </w:r>
+            <w:proofErr w:type="gramStart"/>
+            <w:r>
+              <w:rPr>
+                <w:rFonts w:asciiTheme="minorHAnsi" w:hAnsiTheme="minorHAnsi" w:cstheme="minorHAnsi"/>
+                <w:color w:val="0038A8"/>
+                <w:sz w:val="22"/>
+                <w:szCs w:val="22"/>
+              </w:rPr>
+              <w:t>(  )</w:t>
+            </w:r>
+            <w:proofErr w:type="gramEnd"/>
+            <w:r>
+              <w:rPr>
+                <w:rFonts w:asciiTheme="minorHAnsi" w:hAnsiTheme="minorHAnsi" w:cstheme="minorHAnsi"/>
+                <w:color w:val="0038A8"/>
+                <w:sz w:val="22"/>
+                <w:szCs w:val="22"/>
+              </w:rPr>
+              <w:t xml:space="preserve"> 677 (AUTODISPENSA DE RECURSO </w:t>
             </w:r>
             <w:r>
               <w:rPr>
@@ -1442,7 +3175,27 @@
                 <w:sz w:val="22"/>
                 <w:szCs w:val="22"/>
               </w:rPr>
-              <w:t>- (  ) 703 (AUTODISPENSA DE RECURSO PARA A SEGUNDA INSTÂNCIA</w:t>
+              <w:t xml:space="preserve">- </w:t>
+            </w:r>
+            <w:proofErr w:type="gramStart"/>
+            <w:r>
+              <w:rPr>
+                <w:rFonts w:asciiTheme="minorHAnsi" w:hAnsiTheme="minorHAnsi" w:cstheme="minorHAnsi"/>
+                <w:color w:val="0038A8"/>
+                <w:sz w:val="22"/>
+                <w:szCs w:val="22"/>
+              </w:rPr>
+              <w:t>(  )</w:t>
+            </w:r>
+            <w:proofErr w:type="gramEnd"/>
+            <w:r>
+              <w:rPr>
+                <w:rFonts w:asciiTheme="minorHAnsi" w:hAnsiTheme="minorHAnsi" w:cstheme="minorHAnsi"/>
+                <w:color w:val="0038A8"/>
+                <w:sz w:val="22"/>
+                <w:szCs w:val="22"/>
+              </w:rPr>
+              <w:t xml:space="preserve"> 703 (AUTODISPENSA DE RECURSO PARA A SEGUNDA INSTÂNCIA</w:t>
             </w:r>
             <w:r>
               <w:rPr>
@@ -1504,7 +3257,83 @@
                 <w:sz w:val="22"/>
                 <w:szCs w:val="22"/>
               </w:rPr>
-              <w:t xml:space="preserve">3. RELATÓRIO SUCINTO DO PROCESSO: </w:t>
+              <w:t xml:space="preserve">3. </w:t>
+            </w:r>
+            <w:proofErr w:type="gramStart"/>
+            <w:r>
+              <w:rPr>
+                <w:rFonts w:asciiTheme="minorHAnsi" w:hAnsiTheme="minorHAnsi" w:cstheme="minorHAnsi"/>
+                <w:b/>
+                <w:color w:val="000000"/>
+                <w:sz w:val="22"/>
+                <w:szCs w:val="22"/>
+              </w:rPr>
+              <w:t xml:space="preserve">{{ </w:t>
+            </w:r>
+            <w:proofErr w:type="spellStart"/>
+            <w:r>
+              <w:rPr>
+                <w:rFonts w:asciiTheme="minorHAnsi" w:hAnsiTheme="minorHAnsi" w:cstheme="minorHAnsi"/>
+                <w:b/>
+                <w:color w:val="000000"/>
+                <w:sz w:val="22"/>
+                <w:szCs w:val="22"/>
+              </w:rPr>
+              <w:t>documentos</w:t>
+            </w:r>
+            <w:proofErr w:type="gramEnd"/>
+            <w:r>
+              <w:rPr>
+                <w:rFonts w:asciiTheme="minorHAnsi" w:hAnsiTheme="minorHAnsi" w:cstheme="minorHAnsi"/>
+                <w:b/>
+                <w:color w:val="000000"/>
+                <w:sz w:val="22"/>
+                <w:szCs w:val="22"/>
+              </w:rPr>
+              <w:t>_anexados_</w:t>
+            </w:r>
+            <w:proofErr w:type="gramStart"/>
+            <w:r>
+              <w:rPr>
+                <w:rFonts w:asciiTheme="minorHAnsi" w:hAnsiTheme="minorHAnsi" w:cstheme="minorHAnsi"/>
+                <w:b/>
+                <w:color w:val="000000"/>
+                <w:sz w:val="22"/>
+                <w:szCs w:val="22"/>
+              </w:rPr>
+              <w:t>check</w:t>
+            </w:r>
+            <w:proofErr w:type="spellEnd"/>
+            <w:r>
+              <w:rPr>
+                <w:rFonts w:asciiTheme="minorHAnsi" w:hAnsiTheme="minorHAnsi" w:cstheme="minorHAnsi"/>
+                <w:b/>
+                <w:color w:val="000000"/>
+                <w:sz w:val="22"/>
+                <w:szCs w:val="22"/>
+              </w:rPr>
+              <w:t xml:space="preserve"> }}</w:t>
+            </w:r>
+            <w:r>
+              <w:rPr>
+                <w:rFonts w:asciiTheme="minorHAnsi" w:hAnsiTheme="minorHAnsi" w:cstheme="minorHAnsi"/>
+                <w:b/>
+                <w:color w:val="000000"/>
+                <w:sz w:val="22"/>
+                <w:szCs w:val="22"/>
+              </w:rPr>
+              <w:t>:</w:t>
+            </w:r>
+            <w:proofErr w:type="gramEnd"/>
+            <w:r>
+              <w:rPr>
+                <w:rFonts w:asciiTheme="minorHAnsi" w:hAnsiTheme="minorHAnsi" w:cstheme="minorHAnsi"/>
+                <w:b/>
+                <w:color w:val="000000"/>
+                <w:sz w:val="22"/>
+                <w:szCs w:val="22"/>
+              </w:rPr>
+              <w:t xml:space="preserve"> </w:t>
             </w:r>
             <w:r>
               <w:rPr>
@@ -1549,7 +3378,17 @@
                 <w:sz w:val="22"/>
                 <w:szCs w:val="22"/>
               </w:rPr>
-              <w:t>TODOS OS DOCUMENTOS (PETIÇÃO INICIAL, DEFESAS, DECISÕES JUDICIA</w:t>
+              <w:t xml:space="preserve">TODOS OS DOCUMENTOS (PETIÇÃO INICIAL, DEFESAS, DECISÕES </w:t>
+            </w:r>
+            <w:proofErr w:type="gramStart"/>
+            <w:r>
+              <w:rPr>
+                <w:rFonts w:asciiTheme="minorHAnsi" w:hAnsiTheme="minorHAnsi" w:cstheme="minorHAnsi"/>
+                <w:color w:val="000000"/>
+                <w:sz w:val="22"/>
+                <w:szCs w:val="22"/>
+              </w:rPr>
+              <w:t>JUDICIA</w:t>
             </w:r>
             <w:r>
               <w:rPr>
@@ -1567,7 +3406,77 @@
                 <w:sz w:val="22"/>
                 <w:szCs w:val="22"/>
               </w:rPr>
-              <w:t>S, ETC) ESTÃO ANEXADOS E NOMEADOS ESPECIFICAMENTE NA ABA DOCUMENTOS?  (    ) SIM    (    ) NÃO</w:t>
+              <w:t>S, ETC</w:t>
+            </w:r>
+            <w:proofErr w:type="gramEnd"/>
+            <w:r>
+              <w:rPr>
+                <w:rFonts w:asciiTheme="minorHAnsi" w:hAnsiTheme="minorHAnsi" w:cstheme="minorHAnsi"/>
+                <w:color w:val="000000"/>
+                <w:sz w:val="22"/>
+                <w:szCs w:val="22"/>
+              </w:rPr>
+              <w:t xml:space="preserve">) ESTÃO ANEXADOS E NOMEADOS ESPECIFICAMENTE NA ABA DOCUMENTOS?  </w:t>
+            </w:r>
+            <w:proofErr w:type="gramStart"/>
+            <w:r>
+              <w:rPr>
+                <w:rFonts w:asciiTheme="minorHAnsi" w:hAnsiTheme="minorHAnsi" w:cstheme="minorHAnsi"/>
+                <w:color w:val="000000"/>
+                <w:sz w:val="22"/>
+                <w:szCs w:val="22"/>
+              </w:rPr>
+              <w:t>(    )</w:t>
+            </w:r>
+            <w:proofErr w:type="gramEnd"/>
+            <w:r>
+              <w:rPr>
+                <w:rFonts w:asciiTheme="minorHAnsi" w:hAnsiTheme="minorHAnsi" w:cstheme="minorHAnsi"/>
+                <w:color w:val="000000"/>
+                <w:sz w:val="22"/>
+                <w:szCs w:val="22"/>
+              </w:rPr>
+              <w:t xml:space="preserve"> SIM </w:t>
+            </w:r>
+            <w:proofErr w:type="gramStart"/>
+            <w:r>
+              <w:rPr>
+                <w:rFonts w:asciiTheme="minorHAnsi" w:hAnsiTheme="minorHAnsi" w:cstheme="minorHAnsi"/>
+                <w:color w:val="000000"/>
+                <w:sz w:val="22"/>
+                <w:szCs w:val="22"/>
+              </w:rPr>
+              <w:t xml:space="preserve">   (</w:t>
+            </w:r>
+            <w:proofErr w:type="gramEnd"/>
+            <w:r>
+              <w:rPr>
+                <w:rFonts w:asciiTheme="minorHAnsi" w:hAnsiTheme="minorHAnsi" w:cstheme="minorHAnsi"/>
+                <w:color w:val="000000"/>
+                <w:sz w:val="22"/>
+                <w:szCs w:val="22"/>
+              </w:rPr>
+              <w:t xml:space="preserve">  </w:t>
+            </w:r>
+            <w:proofErr w:type="gramStart"/>
+            <w:r>
+              <w:rPr>
+                <w:rFonts w:asciiTheme="minorHAnsi" w:hAnsiTheme="minorHAnsi" w:cstheme="minorHAnsi"/>
+                <w:color w:val="000000"/>
+                <w:sz w:val="22"/>
+                <w:szCs w:val="22"/>
+              </w:rPr>
+              <w:t xml:space="preserve">  )</w:t>
+            </w:r>
+            <w:proofErr w:type="gramEnd"/>
+            <w:r>
+              <w:rPr>
+                <w:rFonts w:asciiTheme="minorHAnsi" w:hAnsiTheme="minorHAnsi" w:cstheme="minorHAnsi"/>
+                <w:color w:val="000000"/>
+                <w:sz w:val="22"/>
+                <w:szCs w:val="22"/>
+              </w:rPr>
+              <w:t xml:space="preserve"> NÃO</w:t>
             </w:r>
             <w:r>
               <w:rPr>
@@ -1606,15 +3515,67 @@
                 <w:szCs w:val="22"/>
               </w:rPr>
             </w:pPr>
-            <w:r>
-              <w:rPr>
-                <w:rFonts w:asciiTheme="minorHAnsi" w:hAnsiTheme="minorHAnsi" w:cstheme="minorHAnsi"/>
-                <w:color w:val="000000"/>
-                <w:sz w:val="22"/>
-                <w:szCs w:val="22"/>
-              </w:rPr>
-              <w:t>FUNDAMENTAÇÃO:</w:t>
-            </w:r>
+            <w:proofErr w:type="gramStart"/>
+            <w:r>
+              <w:rPr>
+                <w:rFonts w:asciiTheme="minorHAnsi" w:hAnsiTheme="minorHAnsi" w:cstheme="minorHAnsi"/>
+                <w:color w:val="000000"/>
+                <w:sz w:val="22"/>
+                <w:szCs w:val="22"/>
+              </w:rPr>
+              <w:lastRenderedPageBreak/>
+              <w:t xml:space="preserve">{{ </w:t>
+            </w:r>
+            <w:proofErr w:type="spellStart"/>
+            <w:r>
+              <w:rPr>
+                <w:rFonts w:asciiTheme="minorHAnsi" w:hAnsiTheme="minorHAnsi" w:cstheme="minorHAnsi"/>
+                <w:color w:val="000000"/>
+                <w:sz w:val="22"/>
+                <w:szCs w:val="22"/>
+              </w:rPr>
+              <w:t>fundamentacao</w:t>
+            </w:r>
+            <w:proofErr w:type="gramEnd"/>
+            <w:r>
+              <w:rPr>
+                <w:rFonts w:asciiTheme="minorHAnsi" w:hAnsiTheme="minorHAnsi" w:cstheme="minorHAnsi"/>
+                <w:color w:val="000000"/>
+                <w:sz w:val="22"/>
+                <w:szCs w:val="22"/>
+              </w:rPr>
+              <w:t>_</w:t>
+            </w:r>
+            <w:proofErr w:type="gramStart"/>
+            <w:r>
+              <w:rPr>
+                <w:rFonts w:asciiTheme="minorHAnsi" w:hAnsiTheme="minorHAnsi" w:cstheme="minorHAnsi"/>
+                <w:color w:val="000000"/>
+                <w:sz w:val="22"/>
+                <w:szCs w:val="22"/>
+              </w:rPr>
+              <w:t>relatorio</w:t>
+            </w:r>
+            <w:proofErr w:type="spellEnd"/>
+            <w:r>
+              <w:rPr>
+                <w:rFonts w:asciiTheme="minorHAnsi" w:hAnsiTheme="minorHAnsi" w:cstheme="minorHAnsi"/>
+                <w:color w:val="000000"/>
+                <w:sz w:val="22"/>
+                <w:szCs w:val="22"/>
+              </w:rPr>
+              <w:t xml:space="preserve"> }}</w:t>
+            </w:r>
+            <w:r>
+              <w:rPr>
+                <w:rFonts w:asciiTheme="minorHAnsi" w:hAnsiTheme="minorHAnsi" w:cstheme="minorHAnsi"/>
+                <w:color w:val="000000"/>
+                <w:sz w:val="22"/>
+                <w:szCs w:val="22"/>
+              </w:rPr>
+              <w:t>:</w:t>
+            </w:r>
+            <w:proofErr w:type="gramEnd"/>
           </w:p>
         </w:tc>
       </w:tr>
@@ -1649,46 +3610,7 @@
                 <w:sz w:val="22"/>
                 <w:szCs w:val="22"/>
               </w:rPr>
-              <w:lastRenderedPageBreak/>
               <w:t>Breve relato contendo os pleitos descritos na inicial, bem como o teor das decisões exaradas no processo (liminares, sentença, acórdão etc.).</w:t>
-            </w:r>
-          </w:p>
-        </w:tc>
-      </w:tr>
-      <w:tr>
-        <w:trPr>
-          <w:trHeight w:val="340"/>
-        </w:trPr>
-        <w:tc>
-          <w:tcPr>
-            <w:tcW w:w="9498" w:type="dxa"/>
-            <w:gridSpan w:val="4"/>
-            <w:tcBorders>
-              <w:top w:val="nil"/>
-            </w:tcBorders>
-            <w:vAlign w:val="center"/>
-          </w:tcPr>
-          <w:p>
-            <w:pPr>
-              <w:spacing w:line="312" w:lineRule="auto"/>
-              <w:jc w:val="left"/>
-              <w:rPr>
-                <w:rFonts w:asciiTheme="minorHAnsi" w:hAnsiTheme="minorHAnsi" w:cstheme="minorHAnsi"/>
-                <w:b/>
-                <w:color w:val="0038A8"/>
-                <w:sz w:val="22"/>
-                <w:szCs w:val="22"/>
-              </w:rPr>
-            </w:pPr>
-            <w:r>
-              <w:rPr>
-                <w:rFonts w:asciiTheme="minorHAnsi" w:hAnsiTheme="minorHAnsi" w:cstheme="minorHAnsi"/>
-                <w:b/>
-                <w:color w:val="000000"/>
-                <w:sz w:val="22"/>
-                <w:szCs w:val="22"/>
-              </w:rPr>
-              <w:t>4. PARECER FUNDAMENTANDO A AUTODISPENSA:</w:t>
             </w:r>
           </w:p>
         </w:tc>
@@ -1713,6 +3635,92 @@
                 <w:szCs w:val="22"/>
               </w:rPr>
             </w:pPr>
+            <w:r>
+              <w:rPr>
+                <w:rFonts w:asciiTheme="minorHAnsi" w:hAnsiTheme="minorHAnsi" w:cstheme="minorHAnsi"/>
+                <w:b/>
+                <w:color w:val="000000"/>
+                <w:sz w:val="22"/>
+                <w:szCs w:val="22"/>
+              </w:rPr>
+              <w:t xml:space="preserve">4. </w:t>
+            </w:r>
+            <w:proofErr w:type="gramStart"/>
+            <w:r>
+              <w:rPr>
+                <w:rFonts w:asciiTheme="minorHAnsi" w:hAnsiTheme="minorHAnsi" w:cstheme="minorHAnsi"/>
+                <w:b/>
+                <w:color w:val="000000"/>
+                <w:sz w:val="22"/>
+                <w:szCs w:val="22"/>
+              </w:rPr>
+              <w:t xml:space="preserve">{{ </w:t>
+            </w:r>
+            <w:proofErr w:type="spellStart"/>
+            <w:r>
+              <w:rPr>
+                <w:rFonts w:asciiTheme="minorHAnsi" w:hAnsiTheme="minorHAnsi" w:cstheme="minorHAnsi"/>
+                <w:b/>
+                <w:color w:val="000000"/>
+                <w:sz w:val="22"/>
+                <w:szCs w:val="22"/>
+              </w:rPr>
+              <w:t>parecer</w:t>
+            </w:r>
+            <w:proofErr w:type="gramEnd"/>
+            <w:r>
+              <w:rPr>
+                <w:rFonts w:asciiTheme="minorHAnsi" w:hAnsiTheme="minorHAnsi" w:cstheme="minorHAnsi"/>
+                <w:b/>
+                <w:color w:val="000000"/>
+                <w:sz w:val="22"/>
+                <w:szCs w:val="22"/>
+              </w:rPr>
+              <w:t>_fundamentado_</w:t>
+            </w:r>
+            <w:proofErr w:type="gramStart"/>
+            <w:r>
+              <w:rPr>
+                <w:rFonts w:asciiTheme="minorHAnsi" w:hAnsiTheme="minorHAnsi" w:cstheme="minorHAnsi"/>
+                <w:b/>
+                <w:color w:val="000000"/>
+                <w:sz w:val="22"/>
+                <w:szCs w:val="22"/>
+              </w:rPr>
+              <w:t>autodispensa</w:t>
+            </w:r>
+            <w:proofErr w:type="spellEnd"/>
+            <w:r>
+              <w:rPr>
+                <w:rFonts w:asciiTheme="minorHAnsi" w:hAnsiTheme="minorHAnsi" w:cstheme="minorHAnsi"/>
+                <w:b/>
+                <w:color w:val="000000"/>
+                <w:sz w:val="22"/>
+                <w:szCs w:val="22"/>
+              </w:rPr>
+              <w:t xml:space="preserve"> }}</w:t>
+            </w:r>
+            <w:r>
+              <w:rPr>
+                <w:rFonts w:asciiTheme="minorHAnsi" w:hAnsiTheme="minorHAnsi" w:cstheme="minorHAnsi"/>
+                <w:b/>
+                <w:color w:val="000000"/>
+                <w:sz w:val="22"/>
+                <w:szCs w:val="22"/>
+              </w:rPr>
+              <w:t>:</w:t>
+            </w:r>
+            <w:proofErr w:type="gramEnd"/>
+            <w:r>
+              <w:rPr>
+                <w:rFonts w:asciiTheme="minorHAnsi" w:hAnsiTheme="minorHAnsi" w:cstheme="minorHAnsi"/>
+                <w:b/>
+                <w:color w:val="000000"/>
+                <w:sz w:val="22"/>
+                <w:szCs w:val="22"/>
+              </w:rPr>
+              <w:t xml:space="preserve"> </w:t>
+            </w:r>
             <w:r>
               <w:rPr>
                 <w:rFonts w:asciiTheme="minorHAnsi" w:hAnsiTheme="minorHAnsi" w:cstheme="minorHAnsi"/>
@@ -1801,14 +3809,60 @@
                 <w:szCs w:val="22"/>
               </w:rPr>
             </w:pPr>
-            <w:r>
-              <w:rPr>
-                <w:rFonts w:asciiTheme="minorHAnsi" w:hAnsiTheme="minorHAnsi" w:cstheme="minorHAnsi"/>
-                <w:sz w:val="22"/>
-                <w:szCs w:val="22"/>
-              </w:rPr>
-              <w:t>ESCRITÓRIO/U.F./ADVOGADO:</w:t>
-            </w:r>
+            <w:proofErr w:type="gramStart"/>
+            <w:r>
+              <w:rPr>
+                <w:rFonts w:asciiTheme="minorHAnsi" w:hAnsiTheme="minorHAnsi" w:cstheme="minorHAnsi"/>
+                <w:sz w:val="22"/>
+                <w:szCs w:val="22"/>
+              </w:rPr>
+              <w:t xml:space="preserve">{{ </w:t>
+            </w:r>
+            <w:proofErr w:type="spellStart"/>
+            <w:r>
+              <w:rPr>
+                <w:rFonts w:asciiTheme="minorHAnsi" w:hAnsiTheme="minorHAnsi" w:cstheme="minorHAnsi"/>
+                <w:sz w:val="22"/>
+                <w:szCs w:val="22"/>
+              </w:rPr>
+              <w:t>escritorio</w:t>
+            </w:r>
+            <w:proofErr w:type="gramEnd"/>
+            <w:r>
+              <w:rPr>
+                <w:rFonts w:asciiTheme="minorHAnsi" w:hAnsiTheme="minorHAnsi" w:cstheme="minorHAnsi"/>
+                <w:sz w:val="22"/>
+                <w:szCs w:val="22"/>
+              </w:rPr>
+              <w:t>_advogado_</w:t>
+            </w:r>
+            <w:proofErr w:type="gramStart"/>
+            <w:r>
+              <w:rPr>
+                <w:rFonts w:asciiTheme="minorHAnsi" w:hAnsiTheme="minorHAnsi" w:cstheme="minorHAnsi"/>
+                <w:sz w:val="22"/>
+                <w:szCs w:val="22"/>
+              </w:rPr>
+              <w:t>contato</w:t>
+            </w:r>
+            <w:proofErr w:type="spellEnd"/>
+            <w:r>
+              <w:rPr>
+                <w:rFonts w:asciiTheme="minorHAnsi" w:hAnsiTheme="minorHAnsi" w:cstheme="minorHAnsi"/>
+                <w:sz w:val="22"/>
+                <w:szCs w:val="22"/>
+              </w:rPr>
+              <w:t xml:space="preserve"> }}</w:t>
+            </w:r>
+            <w:r>
+              <w:rPr>
+                <w:rFonts w:asciiTheme="minorHAnsi" w:hAnsiTheme="minorHAnsi" w:cstheme="minorHAnsi"/>
+                <w:sz w:val="22"/>
+                <w:szCs w:val="22"/>
+              </w:rPr>
+              <w:t>:</w:t>
+            </w:r>
+            <w:proofErr w:type="gramEnd"/>
           </w:p>
           <w:p>
             <w:pPr>
@@ -1879,7 +3933,7 @@
       </w:pPr>
     </w:p>
     <w:sectPr>
-      <w:headerReference w:type="default" r:id="rId7"/>
+      <w:headerReference w:type="default" r:id="rId10"/>
       <w:pgSz w:w="11906" w:h="16838"/>
       <w:pgMar w:top="1417" w:right="1701" w:bottom="1417" w:left="1701" w:header="708" w:footer="708" w:gutter="0"/>
       <w:cols w:space="708"/>
@@ -1890,7 +3944,7 @@
 </file>
 
 <file path=word/endnotes.xml><?xml version="1.0" encoding="utf-8"?>
-<w:endnotes xmlns:wpc="http://schemas.microsoft.com/office/word/2010/wordprocessingCanvas" xmlns:cx="http://schemas.microsoft.com/office/drawing/2014/chartex" xmlns:cx1="http://schemas.microsoft.com/office/drawing/2015/9/8/chartex" xmlns:cx2="http://schemas.microsoft.com/office/drawing/2015/10/21/chartex" xmlns:cx3="http://schemas.microsoft.com/office/drawing/2016/5/9/chartex" xmlns:cx4="http://schemas.microsoft.com/office/drawing/2016/5/10/chartex" xmlns:cx5="http://schemas.microsoft.com/office/drawing/2016/5/11/chartex" xmlns:cx6="http://schemas.microsoft.com/office/drawing/2016/5/12/chartex" xmlns:cx7="http://schemas.microsoft.com/office/drawing/2016/5/13/chartex" xmlns:cx8="http://schemas.microsoft.com/office/drawing/2016/5/14/chartex" xmlns:mc="http://schemas.openxmlformats.org/markup-compatibility/2006" xmlns:aink="http://schemas.microsoft.com/office/drawing/2016/ink" xmlns:am3d="http://schemas.microsoft.com/office/drawing/2017/model3d" xmlns:o="urn:schemas-microsoft-com:office:office" xmlns:oel="http://schemas.microsoft.com/office/2019/extlst" xmlns:r="http://schemas.openxmlformats.org/officeDocument/2006/relationships" xmlns:m="http://schemas.openxmlformats.org/officeDocument/2006/math" xmlns:v="urn:schemas-microsoft-com:vml" xmlns:wp14="http://schemas.microsoft.com/office/word/2010/wordprocessingDrawing" xmlns:wp="http://schemas.openxmlformats.org/drawingml/2006/wordprocessingDrawing" xmlns:w10="urn:schemas-microsoft-com:office:word" xmlns:w="http://schemas.openxmlformats.org/wordprocessingml/2006/main" xmlns:w14="http://schemas.microsoft.com/office/word/2010/wordml" xmlns:w15="http://schemas.microsoft.com/office/word/2012/wordml" xmlns:w16cex="http://schemas.microsoft.com/office/word/2018/wordml/cex" xmlns:w16cid="http://schemas.microsoft.com/office/word/2016/wordml/cid" xmlns:w16="http://schemas.microsoft.com/office/word/2018/wordml" xmlns:w16sdtdh="http://schemas.microsoft.com/office/word/2020/wordml/sdtdatahash" xmlns:w16se="http://schemas.microsoft.com/office/word/2015/wordml/symex" xmlns:wpg="http://schemas.microsoft.com/office/word/2010/wordprocessingGroup" xmlns:wpi="http://schemas.microsoft.com/office/word/2010/wordprocessingInk" xmlns:wne="http://schemas.microsoft.com/office/word/2006/wordml" xmlns:wps="http://schemas.microsoft.com/office/word/2010/wordprocessingShape" mc:Ignorable="w14 w15 w16se w16cid w16 w16cex w16sdtdh wp14">
+<w:endnotes xmlns:wpc="http://schemas.microsoft.com/office/word/2010/wordprocessingCanvas" xmlns:cx="http://schemas.microsoft.com/office/drawing/2014/chartex" xmlns:cx1="http://schemas.microsoft.com/office/drawing/2015/9/8/chartex" xmlns:cx2="http://schemas.microsoft.com/office/drawing/2015/10/21/chartex" xmlns:cx3="http://schemas.microsoft.com/office/drawing/2016/5/9/chartex" xmlns:cx4="http://schemas.microsoft.com/office/drawing/2016/5/10/chartex" xmlns:cx5="http://schemas.microsoft.com/office/drawing/2016/5/11/chartex" xmlns:cx6="http://schemas.microsoft.com/office/drawing/2016/5/12/chartex" xmlns:cx7="http://schemas.microsoft.com/office/drawing/2016/5/13/chartex" xmlns:cx8="http://schemas.microsoft.com/office/drawing/2016/5/14/chartex" xmlns:mc="http://schemas.openxmlformats.org/markup-compatibility/2006" xmlns:aink="http://schemas.microsoft.com/office/drawing/2016/ink" xmlns:am3d="http://schemas.microsoft.com/office/drawing/2017/model3d" xmlns:o="urn:schemas-microsoft-com:office:office" xmlns:oel="http://schemas.microsoft.com/office/2019/extlst" xmlns:r="http://schemas.openxmlformats.org/officeDocument/2006/relationships" xmlns:m="http://schemas.openxmlformats.org/officeDocument/2006/math" xmlns:v="urn:schemas-microsoft-com:vml" xmlns:wp14="http://schemas.microsoft.com/office/word/2010/wordprocessingDrawing" xmlns:wp="http://schemas.openxmlformats.org/drawingml/2006/wordprocessingDrawing" xmlns:w10="urn:schemas-microsoft-com:office:word" xmlns:w="http://schemas.openxmlformats.org/wordprocessingml/2006/main" xmlns:w14="http://schemas.microsoft.com/office/word/2010/wordml" xmlns:w15="http://schemas.microsoft.com/office/word/2012/wordml" xmlns:w16cex="http://schemas.microsoft.com/office/word/2018/wordml/cex" xmlns:w16cid="http://schemas.microsoft.com/office/word/2016/wordml/cid" xmlns:w16="http://schemas.microsoft.com/office/word/2018/wordml" xmlns:w16du="http://schemas.microsoft.com/office/word/2023/wordml/word16du" xmlns:w16sdtdh="http://schemas.microsoft.com/office/word/2020/wordml/sdtdatahash" xmlns:w16sdtfl="http://schemas.microsoft.com/office/word/2024/wordml/sdtformatlock" xmlns:w16se="http://schemas.microsoft.com/office/word/2015/wordml/symex" xmlns:wpg="http://schemas.microsoft.com/office/word/2010/wordprocessingGroup" xmlns:wpi="http://schemas.microsoft.com/office/word/2010/wordprocessingInk" xmlns:wne="http://schemas.microsoft.com/office/word/2006/wordml" xmlns:wps="http://schemas.microsoft.com/office/word/2010/wordprocessingShape" mc:Ignorable="w14 w15 w16se w16cid w16 w16cex w16sdtdh w16sdtfl w16du wp14">
   <w:endnote w:type="separator" w:id="-1">
     <w:p>
       <w:r>
@@ -1909,7 +3963,7 @@
 </file>
 
 <file path=word/footnotes.xml><?xml version="1.0" encoding="utf-8"?>
-<w:footnotes xmlns:wpc="http://schemas.microsoft.com/office/word/2010/wordprocessingCanvas" xmlns:cx="http://schemas.microsoft.com/office/drawing/2014/chartex" xmlns:cx1="http://schemas.microsoft.com/office/drawing/2015/9/8/chartex" xmlns:cx2="http://schemas.microsoft.com/office/drawing/2015/10/21/chartex" xmlns:cx3="http://schemas.microsoft.com/office/drawing/2016/5/9/chartex" xmlns:cx4="http://schemas.microsoft.com/office/drawing/2016/5/10/chartex" xmlns:cx5="http://schemas.microsoft.com/office/drawing/2016/5/11/chartex" xmlns:cx6="http://schemas.microsoft.com/office/drawing/2016/5/12/chartex" xmlns:cx7="http://schemas.microsoft.com/office/drawing/2016/5/13/chartex" xmlns:cx8="http://schemas.microsoft.com/office/drawing/2016/5/14/chartex" xmlns:mc="http://schemas.openxmlformats.org/markup-compatibility/2006" xmlns:aink="http://schemas.microsoft.com/office/drawing/2016/ink" xmlns:am3d="http://schemas.microsoft.com/office/drawing/2017/model3d" xmlns:o="urn:schemas-microsoft-com:office:office" xmlns:oel="http://schemas.microsoft.com/office/2019/extlst" xmlns:r="http://schemas.openxmlformats.org/officeDocument/2006/relationships" xmlns:m="http://schemas.openxmlformats.org/officeDocument/2006/math" xmlns:v="urn:schemas-microsoft-com:vml" xmlns:wp14="http://schemas.microsoft.com/office/word/2010/wordprocessingDrawing" xmlns:wp="http://schemas.openxmlformats.org/drawingml/2006/wordprocessingDrawing" xmlns:w10="urn:schemas-microsoft-com:office:word" xmlns:w="http://schemas.openxmlformats.org/wordprocessingml/2006/main" xmlns:w14="http://schemas.microsoft.com/office/word/2010/wordml" xmlns:w15="http://schemas.microsoft.com/office/word/2012/wordml" xmlns:w16cex="http://schemas.microsoft.com/office/word/2018/wordml/cex" xmlns:w16cid="http://schemas.microsoft.com/office/word/2016/wordml/cid" xmlns:w16="http://schemas.microsoft.com/office/word/2018/wordml" xmlns:w16sdtdh="http://schemas.microsoft.com/office/word/2020/wordml/sdtdatahash" xmlns:w16se="http://schemas.microsoft.com/office/word/2015/wordml/symex" xmlns:wpg="http://schemas.microsoft.com/office/word/2010/wordprocessingGroup" xmlns:wpi="http://schemas.microsoft.com/office/word/2010/wordprocessingInk" xmlns:wne="http://schemas.microsoft.com/office/word/2006/wordml" xmlns:wps="http://schemas.microsoft.com/office/word/2010/wordprocessingShape" mc:Ignorable="w14 w15 w16se w16cid w16 w16cex w16sdtdh wp14">
+<w:footnotes xmlns:wpc="http://schemas.microsoft.com/office/word/2010/wordprocessingCanvas" xmlns:cx="http://schemas.microsoft.com/office/drawing/2014/chartex" xmlns:cx1="http://schemas.microsoft.com/office/drawing/2015/9/8/chartex" xmlns:cx2="http://schemas.microsoft.com/office/drawing/2015/10/21/chartex" xmlns:cx3="http://schemas.microsoft.com/office/drawing/2016/5/9/chartex" xmlns:cx4="http://schemas.microsoft.com/office/drawing/2016/5/10/chartex" xmlns:cx5="http://schemas.microsoft.com/office/drawing/2016/5/11/chartex" xmlns:cx6="http://schemas.microsoft.com/office/drawing/2016/5/12/chartex" xmlns:cx7="http://schemas.microsoft.com/office/drawing/2016/5/13/chartex" xmlns:cx8="http://schemas.microsoft.com/office/drawing/2016/5/14/chartex" xmlns:mc="http://schemas.openxmlformats.org/markup-compatibility/2006" xmlns:aink="http://schemas.microsoft.com/office/drawing/2016/ink" xmlns:am3d="http://schemas.microsoft.com/office/drawing/2017/model3d" xmlns:o="urn:schemas-microsoft-com:office:office" xmlns:oel="http://schemas.microsoft.com/office/2019/extlst" xmlns:r="http://schemas.openxmlformats.org/officeDocument/2006/relationships" xmlns:m="http://schemas.openxmlformats.org/officeDocument/2006/math" xmlns:v="urn:schemas-microsoft-com:vml" xmlns:wp14="http://schemas.microsoft.com/office/word/2010/wordprocessingDrawing" xmlns:wp="http://schemas.openxmlformats.org/drawingml/2006/wordprocessingDrawing" xmlns:w10="urn:schemas-microsoft-com:office:word" xmlns:w="http://schemas.openxmlformats.org/wordprocessingml/2006/main" xmlns:w14="http://schemas.microsoft.com/office/word/2010/wordml" xmlns:w15="http://schemas.microsoft.com/office/word/2012/wordml" xmlns:w16cex="http://schemas.microsoft.com/office/word/2018/wordml/cex" xmlns:w16cid="http://schemas.microsoft.com/office/word/2016/wordml/cid" xmlns:w16="http://schemas.microsoft.com/office/word/2018/wordml" xmlns:w16du="http://schemas.microsoft.com/office/word/2023/wordml/word16du" xmlns:w16sdtdh="http://schemas.microsoft.com/office/word/2020/wordml/sdtdatahash" xmlns:w16sdtfl="http://schemas.microsoft.com/office/word/2024/wordml/sdtformatlock" xmlns:w16se="http://schemas.microsoft.com/office/word/2015/wordml/symex" xmlns:wpg="http://schemas.microsoft.com/office/word/2010/wordprocessingGroup" xmlns:wpi="http://schemas.microsoft.com/office/word/2010/wordprocessingInk" xmlns:wne="http://schemas.microsoft.com/office/word/2006/wordml" xmlns:wps="http://schemas.microsoft.com/office/word/2010/wordprocessingShape" mc:Ignorable="w14 w15 w16se w16cid w16 w16cex w16sdtdh w16sdtfl w16du wp14">
   <w:footnote w:type="separator" w:id="-1">
     <w:p>
       <w:r>
@@ -1928,7 +3982,7 @@
 </file>
 
 <file path=word/header1.xml><?xml version="1.0" encoding="utf-8"?>
-<w:hdr xmlns:wpc="http://schemas.microsoft.com/office/word/2010/wordprocessingCanvas" xmlns:cx="http://schemas.microsoft.com/office/drawing/2014/chartex" xmlns:cx1="http://schemas.microsoft.com/office/drawing/2015/9/8/chartex" xmlns:cx2="http://schemas.microsoft.com/office/drawing/2015/10/21/chartex" xmlns:cx3="http://schemas.microsoft.com/office/drawing/2016/5/9/chartex" xmlns:cx4="http://schemas.microsoft.com/office/drawing/2016/5/10/chartex" xmlns:cx5="http://schemas.microsoft.com/office/drawing/2016/5/11/chartex" xmlns:cx6="http://schemas.microsoft.com/office/drawing/2016/5/12/chartex" xmlns:cx7="http://schemas.microsoft.com/office/drawing/2016/5/13/chartex" xmlns:cx8="http://schemas.microsoft.com/office/drawing/2016/5/14/chartex" xmlns:mc="http://schemas.openxmlformats.org/markup-compatibility/2006" xmlns:aink="http://schemas.microsoft.com/office/drawing/2016/ink" xmlns:am3d="http://schemas.microsoft.com/office/drawing/2017/model3d" xmlns:o="urn:schemas-microsoft-com:office:office" xmlns:oel="http://schemas.microsoft.com/office/2019/extlst" xmlns:r="http://schemas.openxmlformats.org/officeDocument/2006/relationships" xmlns:m="http://schemas.openxmlformats.org/officeDocument/2006/math" xmlns:v="urn:schemas-microsoft-com:vml" xmlns:wp14="http://schemas.microsoft.com/office/word/2010/wordprocessingDrawing" xmlns:wp="http://schemas.openxmlformats.org/drawingml/2006/wordprocessingDrawing" xmlns:w10="urn:schemas-microsoft-com:office:word" xmlns:w="http://schemas.openxmlformats.org/wordprocessingml/2006/main" xmlns:w14="http://schemas.microsoft.com/office/word/2010/wordml" xmlns:w15="http://schemas.microsoft.com/office/word/2012/wordml" xmlns:w16cex="http://schemas.microsoft.com/office/word/2018/wordml/cex" xmlns:w16cid="http://schemas.microsoft.com/office/word/2016/wordml/cid" xmlns:w16="http://schemas.microsoft.com/office/word/2018/wordml" xmlns:w16sdtdh="http://schemas.microsoft.com/office/word/2020/wordml/sdtdatahash" xmlns:w16se="http://schemas.microsoft.com/office/word/2015/wordml/symex" xmlns:wpg="http://schemas.microsoft.com/office/word/2010/wordprocessingGroup" xmlns:wpi="http://schemas.microsoft.com/office/word/2010/wordprocessingInk" xmlns:wne="http://schemas.microsoft.com/office/word/2006/wordml" xmlns:wps="http://schemas.microsoft.com/office/word/2010/wordprocessingShape" mc:Ignorable="w14 w15 w16se w16cid w16 w16cex w16sdtdh wp14">
+<w:hdr xmlns:wpc="http://schemas.microsoft.com/office/word/2010/wordprocessingCanvas" xmlns:cx="http://schemas.microsoft.com/office/drawing/2014/chartex" xmlns:cx1="http://schemas.microsoft.com/office/drawing/2015/9/8/chartex" xmlns:cx2="http://schemas.microsoft.com/office/drawing/2015/10/21/chartex" xmlns:cx3="http://schemas.microsoft.com/office/drawing/2016/5/9/chartex" xmlns:cx4="http://schemas.microsoft.com/office/drawing/2016/5/10/chartex" xmlns:cx5="http://schemas.microsoft.com/office/drawing/2016/5/11/chartex" xmlns:cx6="http://schemas.microsoft.com/office/drawing/2016/5/12/chartex" xmlns:cx7="http://schemas.microsoft.com/office/drawing/2016/5/13/chartex" xmlns:cx8="http://schemas.microsoft.com/office/drawing/2016/5/14/chartex" xmlns:mc="http://schemas.openxmlformats.org/markup-compatibility/2006" xmlns:aink="http://schemas.microsoft.com/office/drawing/2016/ink" xmlns:am3d="http://schemas.microsoft.com/office/drawing/2017/model3d" xmlns:o="urn:schemas-microsoft-com:office:office" xmlns:oel="http://schemas.microsoft.com/office/2019/extlst" xmlns:r="http://schemas.openxmlformats.org/officeDocument/2006/relationships" xmlns:m="http://schemas.openxmlformats.org/officeDocument/2006/math" xmlns:v="urn:schemas-microsoft-com:vml" xmlns:wp14="http://schemas.microsoft.com/office/word/2010/wordprocessingDrawing" xmlns:wp="http://schemas.openxmlformats.org/drawingml/2006/wordprocessingDrawing" xmlns:w10="urn:schemas-microsoft-com:office:word" xmlns:w="http://schemas.openxmlformats.org/wordprocessingml/2006/main" xmlns:w14="http://schemas.microsoft.com/office/word/2010/wordml" xmlns:w15="http://schemas.microsoft.com/office/word/2012/wordml" xmlns:w16cex="http://schemas.microsoft.com/office/word/2018/wordml/cex" xmlns:w16cid="http://schemas.microsoft.com/office/word/2016/wordml/cid" xmlns:w16="http://schemas.microsoft.com/office/word/2018/wordml" xmlns:w16du="http://schemas.microsoft.com/office/word/2023/wordml/word16du" xmlns:w16sdtdh="http://schemas.microsoft.com/office/word/2020/wordml/sdtdatahash" xmlns:w16sdtfl="http://schemas.microsoft.com/office/word/2024/wordml/sdtformatlock" xmlns:w16se="http://schemas.microsoft.com/office/word/2015/wordml/symex" xmlns:wpg="http://schemas.microsoft.com/office/word/2010/wordprocessingGroup" xmlns:wpi="http://schemas.microsoft.com/office/word/2010/wordprocessingInk" xmlns:wne="http://schemas.microsoft.com/office/word/2006/wordml" xmlns:wps="http://schemas.microsoft.com/office/word/2010/wordprocessingShape" mc:Ignorable="w14 w15 w16se w16cid w16 w16cex w16sdtdh w16sdtfl w16du wp14">
   <w:p>
     <w:pPr>
       <w:pStyle w:val="Cabealho"/>
@@ -2017,7 +4071,7 @@
               <v:stroke joinstyle="miter"/>
               <v:path gradientshapeok="t" o:connecttype="rect"/>
             </v:shapetype>
-            <v:shape id="MSIPCMc1034998935bfc8ea7c0ba30" o:spid="_x0000_s1026" type="#_x0000_t202" alt="{&quot;HashCode&quot;:1103173119,&quot;Height&quot;:841.0,&quot;Width&quot;:595.0,&quot;Placement&quot;:&quot;Header&quot;,&quot;Index&quot;:&quot;Primary&quot;,&quot;Section&quot;:1,&quot;Top&quot;:0.0,&quot;Left&quot;:0.0}" style="position:absolute;left:0;text-align:left;margin-left:0;margin-top:15pt;width:595.3pt;height:21.5pt;z-index:251659264;visibility:visible;mso-wrap-style:square;mso-wrap-distance-left:9pt;mso-wrap-distance-top:0;mso-wrap-distance-right:9pt;mso-wrap-distance-bottom:0;mso-position-horizontal:absolute;mso-position-horizontal-relative:page;mso-position-vertical:absolute;mso-position-vertical-relative:page;v-text-anchor:top" o:gfxdata="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" o:allowincell="f" filled="f" stroked="f" strokeweight=".5pt">
+            <v:shape id="MSIPCMc1034998935bfc8ea7c0ba30" o:spid="_x0000_s1026" type="#_x0000_t202" alt="{&quot;HashCode&quot;:1103173119,&quot;Height&quot;:841.0,&quot;Width&quot;:595.0,&quot;Placement&quot;:&quot;Header&quot;,&quot;Index&quot;:&quot;Primary&quot;,&quot;Section&quot;:1,&quot;Top&quot;:0.0,&quot;Left&quot;:0.0}" style="position:absolute;left:0;text-align:left;margin-left:0;margin-top:15pt;width:595.3pt;height:21.5pt;z-index:251659264;visibility:visible;mso-wrap-style:square;mso-wrap-distance-left:9pt;mso-wrap-distance-top:0;mso-wrap-distance-right:9pt;mso-wrap-distance-bottom:0;mso-position-horizontal:absolute;mso-position-horizontal-relative:page;mso-position-vertical:absolute;mso-position-vertical-relative:page;v-text-anchor:top" o:gfxdata="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" o:allowincell="f" filled="f" stroked="f" strokeweight=".5pt">
               <v:textbox inset=",0,20pt,0">
                 <w:txbxContent>
                   <w:p>
@@ -2049,7 +4103,7 @@
 </file>
 
 <file path=word/numbering.xml><?xml version="1.0" encoding="utf-8"?>
-<w:numbering xmlns:wpc="http://schemas.microsoft.com/office/word/2010/wordprocessingCanvas" xmlns:cx="http://schemas.microsoft.com/office/drawing/2014/chartex" xmlns:cx1="http://schemas.microsoft.com/office/drawing/2015/9/8/chartex" xmlns:cx2="http://schemas.microsoft.com/office/drawing/2015/10/21/chartex" xmlns:cx3="http://schemas.microsoft.com/office/drawing/2016/5/9/chartex" xmlns:cx4="http://schemas.microsoft.com/office/drawing/2016/5/10/chartex" xmlns:cx5="http://schemas.microsoft.com/office/drawing/2016/5/11/chartex" xmlns:cx6="http://schemas.microsoft.com/office/drawing/2016/5/12/chartex" xmlns:cx7="http://schemas.microsoft.com/office/drawing/2016/5/13/chartex" xmlns:cx8="http://schemas.microsoft.com/office/drawing/2016/5/14/chartex" xmlns:mc="http://schemas.openxmlformats.org/markup-compatibility/2006" xmlns:aink="http://schemas.microsoft.com/office/drawing/2016/ink" xmlns:am3d="http://schemas.microsoft.com/office/drawing/2017/model3d" xmlns:o="urn:schemas-microsoft-com:office:office" xmlns:oel="http://schemas.microsoft.com/office/2019/extlst" xmlns:r="http://schemas.openxmlformats.org/officeDocument/2006/relationships" xmlns:m="http://schemas.openxmlformats.org/officeDocument/2006/math" xmlns:v="urn:schemas-microsoft-com:vml" xmlns:wp14="http://schemas.microsoft.com/office/word/2010/wordprocessingDrawing" xmlns:wp="http://schemas.openxmlformats.org/drawingml/2006/wordprocessingDrawing" xmlns:w10="urn:schemas-microsoft-com:office:word" xmlns:w="http://schemas.openxmlformats.org/wordprocessingml/2006/main" xmlns:w14="http://schemas.microsoft.com/office/word/2010/wordml" xmlns:w15="http://schemas.microsoft.com/office/word/2012/wordml" xmlns:w16cex="http://schemas.microsoft.com/office/word/2018/wordml/cex" xmlns:w16cid="http://schemas.microsoft.com/office/word/2016/wordml/cid" xmlns:w16="http://schemas.microsoft.com/office/word/2018/wordml" xmlns:w16sdtdh="http://schemas.microsoft.com/office/word/2020/wordml/sdtdatahash" xmlns:w16se="http://schemas.microsoft.com/office/word/2015/wordml/symex" xmlns:wpg="http://schemas.microsoft.com/office/word/2010/wordprocessingGroup" xmlns:wpi="http://schemas.microsoft.com/office/word/2010/wordprocessingInk" xmlns:wne="http://schemas.microsoft.com/office/word/2006/wordml" xmlns:wps="http://schemas.microsoft.com/office/word/2010/wordprocessingShape" mc:Ignorable="w14 w15 w16se w16cid w16 w16cex w16sdtdh wp14">
+<w:numbering xmlns:wpc="http://schemas.microsoft.com/office/word/2010/wordprocessingCanvas" xmlns:cx="http://schemas.microsoft.com/office/drawing/2014/chartex" xmlns:cx1="http://schemas.microsoft.com/office/drawing/2015/9/8/chartex" xmlns:cx2="http://schemas.microsoft.com/office/drawing/2015/10/21/chartex" xmlns:cx3="http://schemas.microsoft.com/office/drawing/2016/5/9/chartex" xmlns:cx4="http://schemas.microsoft.com/office/drawing/2016/5/10/chartex" xmlns:cx5="http://schemas.microsoft.com/office/drawing/2016/5/11/chartex" xmlns:cx6="http://schemas.microsoft.com/office/drawing/2016/5/12/chartex" xmlns:cx7="http://schemas.microsoft.com/office/drawing/2016/5/13/chartex" xmlns:cx8="http://schemas.microsoft.com/office/drawing/2016/5/14/chartex" xmlns:mc="http://schemas.openxmlformats.org/markup-compatibility/2006" xmlns:aink="http://schemas.microsoft.com/office/drawing/2016/ink" xmlns:am3d="http://schemas.microsoft.com/office/drawing/2017/model3d" xmlns:o="urn:schemas-microsoft-com:office:office" xmlns:oel="http://schemas.microsoft.com/office/2019/extlst" xmlns:r="http://schemas.openxmlformats.org/officeDocument/2006/relationships" xmlns:m="http://schemas.openxmlformats.org/officeDocument/2006/math" xmlns:v="urn:schemas-microsoft-com:vml" xmlns:wp14="http://schemas.microsoft.com/office/word/2010/wordprocessingDrawing" xmlns:wp="http://schemas.openxmlformats.org/drawingml/2006/wordprocessingDrawing" xmlns:w10="urn:schemas-microsoft-com:office:word" xmlns:w="http://schemas.openxmlformats.org/wordprocessingml/2006/main" xmlns:w14="http://schemas.microsoft.com/office/word/2010/wordml" xmlns:w15="http://schemas.microsoft.com/office/word/2012/wordml" xmlns:w16cex="http://schemas.microsoft.com/office/word/2018/wordml/cex" xmlns:w16cid="http://schemas.microsoft.com/office/word/2016/wordml/cid" xmlns:w16="http://schemas.microsoft.com/office/word/2018/wordml" xmlns:w16du="http://schemas.microsoft.com/office/word/2023/wordml/word16du" xmlns:w16sdtdh="http://schemas.microsoft.com/office/word/2020/wordml/sdtdatahash" xmlns:w16sdtfl="http://schemas.microsoft.com/office/word/2024/wordml/sdtformatlock" xmlns:w16se="http://schemas.microsoft.com/office/word/2015/wordml/symex" xmlns:wpg="http://schemas.microsoft.com/office/word/2010/wordprocessingGroup" xmlns:wpi="http://schemas.microsoft.com/office/word/2010/wordprocessingInk" xmlns:wne="http://schemas.microsoft.com/office/word/2006/wordml" xmlns:wps="http://schemas.microsoft.com/office/word/2010/wordprocessingShape" mc:Ignorable="w14 w15 w16se w16cid w16 w16cex w16sdtdh w16sdtfl w16du wp14">
   <w:abstractNum w:abstractNumId="0" w15:restartNumberingAfterBreak="0">
     <w:nsid w:val="4555153E"/>
     <w:multiLevelType w:val="multilevel"/>
@@ -2186,7 +4240,7 @@
 </file>
 
 <file path=word/styles.xml><?xml version="1.0" encoding="utf-8"?>
-<w:styles xmlns:mc="http://schemas.openxmlformats.org/markup-compatibility/2006" xmlns:r="http://schemas.openxmlformats.org/officeDocument/2006/relationships" xmlns:w="http://schemas.openxmlformats.org/wordprocessingml/2006/main" xmlns:w14="http://schemas.microsoft.com/office/word/2010/wordml" xmlns:w15="http://schemas.microsoft.com/office/word/2012/wordml" xmlns:w16cex="http://schemas.microsoft.com/office/word/2018/wordml/cex" xmlns:w16cid="http://schemas.microsoft.com/office/word/2016/wordml/cid" xmlns:w16="http://schemas.microsoft.com/office/word/2018/wordml" xmlns:w16sdtdh="http://schemas.microsoft.com/office/word/2020/wordml/sdtdatahash" xmlns:w16se="http://schemas.microsoft.com/office/word/2015/wordml/symex" mc:Ignorable="w14 w15 w16se w16cid w16 w16cex w16sdtdh">
+<w:styles xmlns:mc="http://schemas.openxmlformats.org/markup-compatibility/2006" xmlns:r="http://schemas.openxmlformats.org/officeDocument/2006/relationships" xmlns:w="http://schemas.openxmlformats.org/wordprocessingml/2006/main" xmlns:w14="http://schemas.microsoft.com/office/word/2010/wordml" xmlns:w15="http://schemas.microsoft.com/office/word/2012/wordml" xmlns:w16cex="http://schemas.microsoft.com/office/word/2018/wordml/cex" xmlns:w16cid="http://schemas.microsoft.com/office/word/2016/wordml/cid" xmlns:w16="http://schemas.microsoft.com/office/word/2018/wordml" xmlns:w16du="http://schemas.microsoft.com/office/word/2023/wordml/word16du" xmlns:w16sdtdh="http://schemas.microsoft.com/office/word/2020/wordml/sdtdatahash" xmlns:w16sdtfl="http://schemas.microsoft.com/office/word/2024/wordml/sdtformatlock" xmlns:w16se="http://schemas.microsoft.com/office/word/2015/wordml/symex" mc:Ignorable="w14 w15 w16se w16cid w16 w16cex w16sdtdh w16sdtfl w16du">
   <w:docDefaults>
     <w:rPrDefault>
       <w:rPr>
@@ -2831,7 +4885,6 @@
   <w:style w:type="character" w:default="1" w:styleId="Fontepargpadro">
     <w:name w:val="Default Paragraph Font"/>
     <w:uiPriority w:val="1"/>
-    <w:semiHidden/>
     <w:unhideWhenUsed/>
   </w:style>
   <w:style w:type="table" w:default="1" w:styleId="Tabelanormal">
@@ -3339,6 +5392,15 @@
 </file>
 
 <file path=customXml/item1.xml><?xml version="1.0" encoding="utf-8"?>
+<?mso-contentType ?>
+<FormTemplates xmlns="http://schemas.microsoft.com/sharepoint/v3/contenttype/forms">
+  <Display>DocumentLibraryForm</Display>
+  <Edit>DocumentLibraryForm</Edit>
+  <New>DocumentLibraryForm</New>
+</FormTemplates>
+</file>
+
+<file path=customXml/item2.xml><?xml version="1.0" encoding="utf-8"?>
 <ct:contentTypeSchema xmlns:ct="http://schemas.microsoft.com/office/2006/metadata/contentType" xmlns:ma="http://schemas.microsoft.com/office/2006/metadata/properties/metaAttributes" ct:_="" ma:_="" ma:contentTypeName="Documento" ma:contentTypeID="0x010100330060108EE4304682055ED4EAC74651" ma:contentTypeVersion="12" ma:contentTypeDescription="Crie um novo documento." ma:contentTypeScope="" ma:versionID="32927e827db0ced0cbe190550a17c227">
   <xsd:schema xmlns:xsd="http://www.w3.org/2001/XMLSchema" xmlns:xs="http://www.w3.org/2001/XMLSchema" xmlns:p="http://schemas.microsoft.com/office/2006/metadata/properties" xmlns:ns2="3b9e0b3a-7145-4a0d-81ee-68f940582501" xmlns:ns3="8893f60e-1c0c-403f-88a3-f166575e5ba8" targetNamespace="http://schemas.microsoft.com/office/2006/metadata/properties" ma:root="true" ma:fieldsID="ef1de2590fa8fbf197d49ec3167d411b" ns2:_="" ns3:_="">
     <xsd:import namespace="3b9e0b3a-7145-4a0d-81ee-68f940582501"/>
@@ -3539,15 +5601,6 @@
 </ct:contentTypeSchema>
 </file>
 
-<file path=customXml/item2.xml><?xml version="1.0" encoding="utf-8"?>
-<?mso-contentType ?>
-<FormTemplates xmlns="http://schemas.microsoft.com/sharepoint/v3/contenttype/forms">
-  <Display>DocumentLibraryForm</Display>
-  <Edit>DocumentLibraryForm</Edit>
-  <New>DocumentLibraryForm</New>
-</FormTemplates>
-</file>
-
 <file path=customXml/item3.xml><?xml version="1.0" encoding="utf-8"?>
 <p:properties xmlns:p="http://schemas.microsoft.com/office/2006/metadata/properties" xmlns:xsi="http://www.w3.org/2001/XMLSchema-instance" xmlns:pc="http://schemas.microsoft.com/office/infopath/2007/PartnerControls">
   <documentManagement>
@@ -3560,13 +5613,39 @@
 </file>
 
 <file path=customXml/itemProps1.xml><?xml version="1.0" encoding="utf-8"?>
-<ds:datastoreItem xmlns:ds="http://schemas.openxmlformats.org/officeDocument/2006/customXml" ds:itemID="{57ACF51B-1193-4E8A-B72C-2C4C188FC8E9}"/>
+<ds:datastoreItem xmlns:ds="http://schemas.openxmlformats.org/officeDocument/2006/customXml" ds:itemID="{D01442E8-25EB-4372-B3D6-10FCA5011DA5}">
+  <ds:schemaRefs>
+    <ds:schemaRef ds:uri="http://schemas.microsoft.com/sharepoint/v3/contenttype/forms"/>
+  </ds:schemaRefs>
+</ds:datastoreItem>
 </file>
 
 <file path=customXml/itemProps2.xml><?xml version="1.0" encoding="utf-8"?>
-<ds:datastoreItem xmlns:ds="http://schemas.openxmlformats.org/officeDocument/2006/customXml" ds:itemID="{D01442E8-25EB-4372-B3D6-10FCA5011DA5}"/>
+<ds:datastoreItem xmlns:ds="http://schemas.openxmlformats.org/officeDocument/2006/customXml" ds:itemID="{57ACF51B-1193-4E8A-B72C-2C4C188FC8E9}">
+  <ds:schemaRefs>
+    <ds:schemaRef ds:uri="http://schemas.microsoft.com/office/2006/metadata/contentType"/>
+    <ds:schemaRef ds:uri="http://schemas.microsoft.com/office/2006/metadata/properties/metaAttributes"/>
+    <ds:schemaRef ds:uri="http://www.w3.org/2001/XMLSchema"/>
+    <ds:schemaRef ds:uri="http://schemas.microsoft.com/office/2006/metadata/properties"/>
+    <ds:schemaRef ds:uri="3b9e0b3a-7145-4a0d-81ee-68f940582501"/>
+    <ds:schemaRef ds:uri="8893f60e-1c0c-403f-88a3-f166575e5ba8"/>
+    <ds:schemaRef ds:uri="http://schemas.microsoft.com/office/2006/documentManagement/types"/>
+    <ds:schemaRef ds:uri="http://schemas.microsoft.com/office/infopath/2007/PartnerControls"/>
+    <ds:schemaRef ds:uri="http://schemas.openxmlformats.org/package/2006/metadata/core-properties"/>
+    <ds:schemaRef ds:uri="http://purl.org/dc/elements/1.1/"/>
+    <ds:schemaRef ds:uri="http://purl.org/dc/terms/"/>
+    <ds:schemaRef ds:uri="http://schemas.microsoft.com/internal/obd"/>
+  </ds:schemaRefs>
+</ds:datastoreItem>
 </file>
 
 <file path=customXml/itemProps3.xml><?xml version="1.0" encoding="utf-8"?>
-<ds:datastoreItem xmlns:ds="http://schemas.openxmlformats.org/officeDocument/2006/customXml" ds:itemID="{11CA64E1-6087-486C-BF62-ADDAF2B75BF3}"/>
+<ds:datastoreItem xmlns:ds="http://schemas.openxmlformats.org/officeDocument/2006/customXml" ds:itemID="{11CA64E1-6087-486C-BF62-ADDAF2B75BF3}">
+  <ds:schemaRefs>
+    <ds:schemaRef ds:uri="http://schemas.microsoft.com/office/2006/metadata/properties"/>
+    <ds:schemaRef ds:uri="http://schemas.microsoft.com/office/infopath/2007/PartnerControls"/>
+    <ds:schemaRef ds:uri="3b9e0b3a-7145-4a0d-81ee-68f940582501"/>
+    <ds:schemaRef ds:uri="8893f60e-1c0c-403f-88a3-f166575e5ba8"/>
+  </ds:schemaRefs>
+</ds:datastoreItem>
 </file>
</xml_diff>

<commit_message>
atualização no main, no prompt de guia
</commit_message>
<xml_diff>
--- a/templates/13.3. Súmula de Autodispensa de Recurso.docx
+++ b/templates/13.3. Súmula de Autodispensa de Recurso.docx
@@ -46,9 +46,10 @@
         <w:tblLook w:val="01E0" w:firstRow="1" w:lastRow="1" w:firstColumn="1" w:lastColumn="1" w:noHBand="0" w:noVBand="0"/>
       </w:tblPr>
       <w:tblGrid>
-        <w:gridCol w:w="3159"/>
-        <w:gridCol w:w="1095"/>
-        <w:gridCol w:w="1662"/>
+        <w:gridCol w:w="2836"/>
+        <w:gridCol w:w="1559"/>
+        <w:gridCol w:w="284"/>
+        <w:gridCol w:w="1237"/>
         <w:gridCol w:w="3582"/>
       </w:tblGrid>
       <w:tr>
@@ -57,7 +58,7 @@
         </w:trPr>
         <w:tc>
           <w:tcPr>
-            <w:tcW w:w="4254" w:type="dxa"/>
+            <w:tcW w:w="4395" w:type="dxa"/>
             <w:gridSpan w:val="2"/>
             <w:vAlign w:val="center"/>
           </w:tcPr>
@@ -71,12 +72,39 @@
                 <w:szCs w:val="22"/>
               </w:rPr>
             </w:pPr>
+            <w:r>
+              <w:rPr>
+                <w:rFonts w:asciiTheme="minorHAnsi" w:hAnsiTheme="minorHAnsi" w:cstheme="minorHAnsi"/>
+                <w:b/>
+                <w:bCs/>
+                <w:color w:val="000000"/>
+                <w:sz w:val="22"/>
+                <w:szCs w:val="22"/>
+              </w:rPr>
+              <w:t>DATA</w:t>
+            </w:r>
+            <w:r>
+              <w:rPr>
+                <w:rFonts w:asciiTheme="minorHAnsi" w:hAnsiTheme="minorHAnsi" w:cstheme="minorHAnsi"/>
+                <w:b/>
+                <w:bCs/>
+                <w:sz w:val="22"/>
+                <w:szCs w:val="22"/>
+              </w:rPr>
+              <w:t xml:space="preserve"> DA PUBLICAÇÃO:</w:t>
+            </w:r>
+            <w:r>
+              <w:rPr>
+                <w:rFonts w:asciiTheme="minorHAnsi" w:hAnsiTheme="minorHAnsi" w:cstheme="minorHAnsi"/>
+                <w:sz w:val="22"/>
+                <w:szCs w:val="22"/>
+              </w:rPr>
+              <w:t xml:space="preserve"> </w:t>
+            </w:r>
             <w:proofErr w:type="gramStart"/>
             <w:r>
               <w:rPr>
                 <w:rFonts w:asciiTheme="minorHAnsi" w:hAnsiTheme="minorHAnsi" w:cstheme="minorHAnsi"/>
-                <w:b/>
-                <w:bCs/>
                 <w:color w:val="000000"/>
                 <w:sz w:val="22"/>
                 <w:szCs w:val="22"/>
@@ -87,8 +115,6 @@
             <w:r>
               <w:rPr>
                 <w:rFonts w:asciiTheme="minorHAnsi" w:hAnsiTheme="minorHAnsi" w:cstheme="minorHAnsi"/>
-                <w:b/>
-                <w:bCs/>
                 <w:color w:val="000000"/>
                 <w:sz w:val="22"/>
                 <w:szCs w:val="22"/>
@@ -99,72 +125,28 @@
             <w:r>
               <w:rPr>
                 <w:rFonts w:asciiTheme="minorHAnsi" w:hAnsiTheme="minorHAnsi" w:cstheme="minorHAnsi"/>
-                <w:b/>
-                <w:bCs/>
-                <w:color w:val="000000"/>
-                <w:sz w:val="22"/>
-                <w:szCs w:val="22"/>
-              </w:rPr>
-              <w:t>_</w:t>
-            </w:r>
-            <w:proofErr w:type="gramStart"/>
-            <w:r>
-              <w:rPr>
-                <w:rFonts w:asciiTheme="minorHAnsi" w:hAnsiTheme="minorHAnsi" w:cstheme="minorHAnsi"/>
-                <w:b/>
-                <w:bCs/>
-                <w:color w:val="000000"/>
-                <w:sz w:val="22"/>
-                <w:szCs w:val="22"/>
-              </w:rPr>
-              <w:t>publicacao</w:t>
+                <w:color w:val="000000"/>
+                <w:sz w:val="22"/>
+                <w:szCs w:val="22"/>
+              </w:rPr>
+              <w:t>_publicacao</w:t>
             </w:r>
             <w:proofErr w:type="spellEnd"/>
             <w:r>
               <w:rPr>
                 <w:rFonts w:asciiTheme="minorHAnsi" w:hAnsiTheme="minorHAnsi" w:cstheme="minorHAnsi"/>
-                <w:b/>
-                <w:bCs/>
                 <w:color w:val="000000"/>
                 <w:sz w:val="22"/>
                 <w:szCs w:val="22"/>
               </w:rPr>
               <w:t xml:space="preserve"> }}</w:t>
-            </w:r>
-            <w:r>
-              <w:rPr>
-                <w:rFonts w:asciiTheme="minorHAnsi" w:hAnsiTheme="minorHAnsi" w:cstheme="minorHAnsi"/>
-                <w:b/>
-                <w:bCs/>
-                <w:sz w:val="22"/>
-                <w:szCs w:val="22"/>
-              </w:rPr>
-              <w:t>:</w:t>
-            </w:r>
-            <w:proofErr w:type="gramEnd"/>
-            <w:r>
-              <w:rPr>
-                <w:rFonts w:asciiTheme="minorHAnsi" w:hAnsiTheme="minorHAnsi" w:cstheme="minorHAnsi"/>
-                <w:sz w:val="22"/>
-                <w:szCs w:val="22"/>
-              </w:rPr>
-              <w:t xml:space="preserve"> </w:t>
-            </w:r>
-            <w:r>
-              <w:rPr>
-                <w:rFonts w:asciiTheme="minorHAnsi" w:hAnsiTheme="minorHAnsi" w:cstheme="minorHAnsi"/>
-                <w:color w:val="0038A8"/>
-                <w:sz w:val="22"/>
-                <w:szCs w:val="22"/>
-              </w:rPr>
-              <w:t>DD/MM/AAAA</w:t>
             </w:r>
           </w:p>
         </w:tc>
         <w:tc>
           <w:tcPr>
-            <w:tcW w:w="5244" w:type="dxa"/>
-            <w:gridSpan w:val="2"/>
+            <w:tcW w:w="5103" w:type="dxa"/>
+            <w:gridSpan w:val="3"/>
             <w:vAlign w:val="center"/>
           </w:tcPr>
           <w:p>
@@ -177,12 +159,39 @@
                 <w:szCs w:val="22"/>
               </w:rPr>
             </w:pPr>
+            <w:r>
+              <w:rPr>
+                <w:rFonts w:asciiTheme="minorHAnsi" w:hAnsiTheme="minorHAnsi" w:cstheme="minorHAnsi"/>
+                <w:b/>
+                <w:bCs/>
+                <w:color w:val="000000"/>
+                <w:sz w:val="22"/>
+                <w:szCs w:val="22"/>
+              </w:rPr>
+              <w:t>PRAZO</w:t>
+            </w:r>
+            <w:r>
+              <w:rPr>
+                <w:rFonts w:asciiTheme="minorHAnsi" w:hAnsiTheme="minorHAnsi" w:cstheme="minorHAnsi"/>
+                <w:b/>
+                <w:bCs/>
+                <w:sz w:val="22"/>
+                <w:szCs w:val="22"/>
+              </w:rPr>
+              <w:t xml:space="preserve"> FATAL PARA INTERPOSIÇÃO</w:t>
+            </w:r>
+            <w:r>
+              <w:rPr>
+                <w:rFonts w:asciiTheme="minorHAnsi" w:hAnsiTheme="minorHAnsi" w:cstheme="minorHAnsi"/>
+                <w:sz w:val="22"/>
+                <w:szCs w:val="22"/>
+              </w:rPr>
+              <w:t xml:space="preserve">: </w:t>
+            </w:r>
             <w:proofErr w:type="gramStart"/>
             <w:r>
               <w:rPr>
                 <w:rFonts w:asciiTheme="minorHAnsi" w:hAnsiTheme="minorHAnsi" w:cstheme="minorHAnsi"/>
-                <w:b/>
-                <w:bCs/>
                 <w:color w:val="000000"/>
                 <w:sz w:val="22"/>
                 <w:szCs w:val="22"/>
@@ -193,8 +202,6 @@
             <w:r>
               <w:rPr>
                 <w:rFonts w:asciiTheme="minorHAnsi" w:hAnsiTheme="minorHAnsi" w:cstheme="minorHAnsi"/>
-                <w:b/>
-                <w:bCs/>
                 <w:color w:val="000000"/>
                 <w:sz w:val="22"/>
                 <w:szCs w:val="22"/>
@@ -205,63 +212,21 @@
             <w:r>
               <w:rPr>
                 <w:rFonts w:asciiTheme="minorHAnsi" w:hAnsiTheme="minorHAnsi" w:cstheme="minorHAnsi"/>
-                <w:b/>
-                <w:bCs/>
-                <w:color w:val="000000"/>
-                <w:sz w:val="22"/>
-                <w:szCs w:val="22"/>
-              </w:rPr>
-              <w:t>_</w:t>
-            </w:r>
-            <w:proofErr w:type="gramStart"/>
-            <w:r>
-              <w:rPr>
-                <w:rFonts w:asciiTheme="minorHAnsi" w:hAnsiTheme="minorHAnsi" w:cstheme="minorHAnsi"/>
-                <w:b/>
-                <w:bCs/>
-                <w:color w:val="000000"/>
-                <w:sz w:val="22"/>
-                <w:szCs w:val="22"/>
-              </w:rPr>
-              <w:t>fatal</w:t>
+                <w:color w:val="000000"/>
+                <w:sz w:val="22"/>
+                <w:szCs w:val="22"/>
+              </w:rPr>
+              <w:t>_fatal</w:t>
             </w:r>
             <w:proofErr w:type="spellEnd"/>
             <w:r>
               <w:rPr>
                 <w:rFonts w:asciiTheme="minorHAnsi" w:hAnsiTheme="minorHAnsi" w:cstheme="minorHAnsi"/>
-                <w:b/>
-                <w:bCs/>
                 <w:color w:val="000000"/>
                 <w:sz w:val="22"/>
                 <w:szCs w:val="22"/>
               </w:rPr>
               <w:t xml:space="preserve"> }}</w:t>
-            </w:r>
-            <w:r>
-              <w:rPr>
-                <w:rFonts w:asciiTheme="minorHAnsi" w:hAnsiTheme="minorHAnsi" w:cstheme="minorHAnsi"/>
-                <w:sz w:val="22"/>
-                <w:szCs w:val="22"/>
-              </w:rPr>
-              <w:t>:</w:t>
-            </w:r>
-            <w:proofErr w:type="gramEnd"/>
-            <w:r>
-              <w:rPr>
-                <w:rFonts w:asciiTheme="minorHAnsi" w:hAnsiTheme="minorHAnsi" w:cstheme="minorHAnsi"/>
-                <w:sz w:val="22"/>
-                <w:szCs w:val="22"/>
-              </w:rPr>
-              <w:t xml:space="preserve"> </w:t>
-            </w:r>
-            <w:r>
-              <w:rPr>
-                <w:rFonts w:asciiTheme="minorHAnsi" w:hAnsiTheme="minorHAnsi" w:cstheme="minorHAnsi"/>
-                <w:color w:val="0038A8"/>
-                <w:sz w:val="22"/>
-                <w:szCs w:val="22"/>
-              </w:rPr>
-              <w:t>DD/MM/AAAA</w:t>
             </w:r>
           </w:p>
         </w:tc>
@@ -273,7 +238,7 @@
         <w:tc>
           <w:tcPr>
             <w:tcW w:w="9498" w:type="dxa"/>
-            <w:gridSpan w:val="4"/>
+            <w:gridSpan w:val="5"/>
             <w:tcBorders>
               <w:bottom w:val="nil"/>
             </w:tcBorders>
@@ -290,12 +255,39 @@
                 <w:szCs w:val="22"/>
               </w:rPr>
             </w:pPr>
+            <w:r>
+              <w:rPr>
+                <w:rFonts w:asciiTheme="minorHAnsi" w:hAnsiTheme="minorHAnsi" w:cstheme="minorHAnsi"/>
+                <w:b/>
+                <w:bCs/>
+                <w:color w:val="000000"/>
+                <w:sz w:val="22"/>
+                <w:szCs w:val="22"/>
+              </w:rPr>
+              <w:t>RECURSO OBJETO DA AUTODISPENSA</w:t>
+            </w:r>
+            <w:r>
+              <w:rPr>
+                <w:rFonts w:asciiTheme="minorHAnsi" w:hAnsiTheme="minorHAnsi" w:cstheme="minorHAnsi"/>
+                <w:color w:val="000000"/>
+                <w:sz w:val="22"/>
+                <w:szCs w:val="22"/>
+              </w:rPr>
+              <w:t>:</w:t>
+            </w:r>
+            <w:r>
+              <w:rPr>
+                <w:rFonts w:asciiTheme="minorHAnsi" w:hAnsiTheme="minorHAnsi" w:cstheme="minorHAnsi"/>
+                <w:color w:val="FF0000"/>
+                <w:sz w:val="22"/>
+                <w:szCs w:val="22"/>
+              </w:rPr>
+              <w:t xml:space="preserve"> </w:t>
+            </w:r>
             <w:proofErr w:type="gramStart"/>
             <w:r>
               <w:rPr>
                 <w:rFonts w:asciiTheme="minorHAnsi" w:hAnsiTheme="minorHAnsi" w:cstheme="minorHAnsi"/>
-                <w:b/>
-                <w:bCs/>
                 <w:color w:val="000000"/>
                 <w:sz w:val="22"/>
                 <w:szCs w:val="22"/>
@@ -306,8 +298,6 @@
             <w:r>
               <w:rPr>
                 <w:rFonts w:asciiTheme="minorHAnsi" w:hAnsiTheme="minorHAnsi" w:cstheme="minorHAnsi"/>
-                <w:b/>
-                <w:bCs/>
                 <w:color w:val="000000"/>
                 <w:sz w:val="22"/>
                 <w:szCs w:val="22"/>
@@ -318,65 +308,21 @@
             <w:r>
               <w:rPr>
                 <w:rFonts w:asciiTheme="minorHAnsi" w:hAnsiTheme="minorHAnsi" w:cstheme="minorHAnsi"/>
-                <w:b/>
-                <w:bCs/>
-                <w:color w:val="000000"/>
-                <w:sz w:val="22"/>
-                <w:szCs w:val="22"/>
-              </w:rPr>
-              <w:t>_</w:t>
-            </w:r>
-            <w:proofErr w:type="gramStart"/>
-            <w:r>
-              <w:rPr>
-                <w:rFonts w:asciiTheme="minorHAnsi" w:hAnsiTheme="minorHAnsi" w:cstheme="minorHAnsi"/>
-                <w:b/>
-                <w:bCs/>
-                <w:color w:val="000000"/>
-                <w:sz w:val="22"/>
-                <w:szCs w:val="22"/>
-              </w:rPr>
-              <w:t>objeto</w:t>
+                <w:color w:val="000000"/>
+                <w:sz w:val="22"/>
+                <w:szCs w:val="22"/>
+              </w:rPr>
+              <w:t>_objeto</w:t>
             </w:r>
             <w:proofErr w:type="spellEnd"/>
             <w:r>
               <w:rPr>
                 <w:rFonts w:asciiTheme="minorHAnsi" w:hAnsiTheme="minorHAnsi" w:cstheme="minorHAnsi"/>
-                <w:b/>
-                <w:bCs/>
                 <w:color w:val="000000"/>
                 <w:sz w:val="22"/>
                 <w:szCs w:val="22"/>
               </w:rPr>
               <w:t xml:space="preserve"> }}</w:t>
-            </w:r>
-            <w:r>
-              <w:rPr>
-                <w:rFonts w:asciiTheme="minorHAnsi" w:hAnsiTheme="minorHAnsi" w:cstheme="minorHAnsi"/>
-                <w:color w:val="000000"/>
-                <w:sz w:val="22"/>
-                <w:szCs w:val="22"/>
-              </w:rPr>
-              <w:t>:</w:t>
-            </w:r>
-            <w:proofErr w:type="gramEnd"/>
-            <w:r>
-              <w:rPr>
-                <w:rFonts w:asciiTheme="minorHAnsi" w:hAnsiTheme="minorHAnsi" w:cstheme="minorHAnsi"/>
-                <w:color w:val="FF0000"/>
-                <w:sz w:val="22"/>
-                <w:szCs w:val="22"/>
-              </w:rPr>
-              <w:t xml:space="preserve"> </w:t>
-            </w:r>
-            <w:r>
-              <w:rPr>
-                <w:rFonts w:asciiTheme="minorHAnsi" w:hAnsiTheme="minorHAnsi" w:cstheme="minorHAnsi"/>
-                <w:color w:val="0038A8"/>
-                <w:sz w:val="22"/>
-                <w:szCs w:val="22"/>
-              </w:rPr>
-              <w:t>indicar o tipo de recurso que realiza a autodispensa.</w:t>
             </w:r>
           </w:p>
         </w:tc>
@@ -388,7 +334,7 @@
         <w:tc>
           <w:tcPr>
             <w:tcW w:w="9498" w:type="dxa"/>
-            <w:gridSpan w:val="4"/>
+            <w:gridSpan w:val="5"/>
             <w:vAlign w:val="center"/>
           </w:tcPr>
           <w:p>
@@ -423,7 +369,7 @@
         <w:tc>
           <w:tcPr>
             <w:tcW w:w="9498" w:type="dxa"/>
-            <w:gridSpan w:val="4"/>
+            <w:gridSpan w:val="5"/>
             <w:vAlign w:val="center"/>
           </w:tcPr>
           <w:p>
@@ -437,6 +383,26 @@
                 <w:szCs w:val="22"/>
               </w:rPr>
             </w:pPr>
+            <w:r>
+              <w:rPr>
+                <w:rFonts w:asciiTheme="minorHAnsi" w:hAnsiTheme="minorHAnsi" w:cstheme="minorHAnsi"/>
+                <w:b/>
+                <w:bCs/>
+                <w:color w:val="000000"/>
+                <w:sz w:val="22"/>
+                <w:szCs w:val="22"/>
+              </w:rPr>
+              <w:t>NPJ:</w:t>
+            </w:r>
+            <w:r>
+              <w:rPr>
+                <w:rFonts w:asciiTheme="minorHAnsi" w:hAnsiTheme="minorHAnsi" w:cstheme="minorHAnsi"/>
+                <w:color w:val="000000"/>
+                <w:sz w:val="22"/>
+                <w:szCs w:val="22"/>
+              </w:rPr>
+              <w:t xml:space="preserve"> </w:t>
+            </w:r>
             <w:proofErr w:type="gramStart"/>
             <w:r>
               <w:rPr>
@@ -467,15 +433,6 @@
                 <w:szCs w:val="22"/>
               </w:rPr>
               <w:t xml:space="preserve"> }}</w:t>
-            </w:r>
-            <w:r>
-              <w:rPr>
-                <w:rFonts w:asciiTheme="minorHAnsi" w:hAnsiTheme="minorHAnsi" w:cstheme="minorHAnsi"/>
-                <w:color w:val="000000"/>
-                <w:sz w:val="22"/>
-                <w:szCs w:val="22"/>
-              </w:rPr>
-              <w:t>:</w:t>
             </w:r>
           </w:p>
         </w:tc>
@@ -487,7 +444,7 @@
         <w:tc>
           <w:tcPr>
             <w:tcW w:w="9498" w:type="dxa"/>
-            <w:gridSpan w:val="4"/>
+            <w:gridSpan w:val="5"/>
             <w:vAlign w:val="center"/>
           </w:tcPr>
           <w:p>
@@ -501,6 +458,48 @@
                 <w:szCs w:val="22"/>
               </w:rPr>
             </w:pPr>
+            <w:r>
+              <w:rPr>
+                <w:rFonts w:asciiTheme="minorHAnsi" w:hAnsiTheme="minorHAnsi" w:cstheme="minorHAnsi"/>
+                <w:b/>
+                <w:bCs/>
+                <w:color w:val="000000"/>
+                <w:sz w:val="22"/>
+                <w:szCs w:val="22"/>
+              </w:rPr>
+              <w:t>CONTRATO</w:t>
+            </w:r>
+            <w:r>
+              <w:rPr>
+                <w:rFonts w:asciiTheme="minorHAnsi" w:hAnsiTheme="minorHAnsi" w:cstheme="minorHAnsi"/>
+                <w:b/>
+                <w:bCs/>
+                <w:color w:val="000000"/>
+                <w:sz w:val="22"/>
+                <w:szCs w:val="22"/>
+              </w:rPr>
+              <w:t>/</w:t>
+            </w:r>
+            <w:r>
+              <w:rPr>
+                <w:rFonts w:asciiTheme="minorHAnsi" w:hAnsiTheme="minorHAnsi" w:cstheme="minorHAnsi"/>
+                <w:b/>
+                <w:bCs/>
+                <w:color w:val="000000"/>
+                <w:sz w:val="22"/>
+                <w:szCs w:val="22"/>
+              </w:rPr>
+              <w:t>OBJETO DA LIDE:</w:t>
+            </w:r>
+            <w:r>
+              <w:rPr>
+                <w:rFonts w:asciiTheme="minorHAnsi" w:hAnsiTheme="minorHAnsi" w:cstheme="minorHAnsi"/>
+                <w:color w:val="000000"/>
+                <w:sz w:val="22"/>
+                <w:szCs w:val="22"/>
+              </w:rPr>
+              <w:t xml:space="preserve"> </w:t>
+            </w:r>
             <w:proofErr w:type="gramStart"/>
             <w:r>
               <w:rPr>
@@ -529,17 +528,7 @@
                 <w:sz w:val="22"/>
                 <w:szCs w:val="22"/>
               </w:rPr>
-              <w:t>_</w:t>
-            </w:r>
-            <w:proofErr w:type="gramStart"/>
-            <w:r>
-              <w:rPr>
-                <w:rFonts w:asciiTheme="minorHAnsi" w:hAnsiTheme="minorHAnsi" w:cstheme="minorHAnsi"/>
-                <w:color w:val="000000"/>
-                <w:sz w:val="22"/>
-                <w:szCs w:val="22"/>
-              </w:rPr>
-              <w:t>lide</w:t>
+              <w:t>_lide</w:t>
             </w:r>
             <w:proofErr w:type="spellEnd"/>
             <w:r>
@@ -550,66 +539,6 @@
                 <w:szCs w:val="22"/>
               </w:rPr>
               <w:t xml:space="preserve"> }}</w:t>
-            </w:r>
-            <w:r>
-              <w:rPr>
-                <w:rFonts w:asciiTheme="minorHAnsi" w:hAnsiTheme="minorHAnsi" w:cstheme="minorHAnsi"/>
-                <w:color w:val="000000"/>
-                <w:sz w:val="22"/>
-                <w:szCs w:val="22"/>
-              </w:rPr>
-              <w:t>:</w:t>
-            </w:r>
-            <w:proofErr w:type="gramEnd"/>
-            <w:r>
-              <w:rPr>
-                <w:rFonts w:asciiTheme="minorHAnsi" w:hAnsiTheme="minorHAnsi" w:cstheme="minorHAnsi"/>
-                <w:color w:val="000000"/>
-                <w:sz w:val="22"/>
-                <w:szCs w:val="22"/>
-              </w:rPr>
-              <w:t xml:space="preserve"> </w:t>
-            </w:r>
-          </w:p>
-          <w:p>
-            <w:pPr>
-              <w:spacing w:line="312" w:lineRule="auto"/>
-              <w:jc w:val="left"/>
-              <w:rPr>
-                <w:rFonts w:asciiTheme="minorHAnsi" w:hAnsiTheme="minorHAnsi" w:cstheme="minorHAnsi"/>
-                <w:color w:val="000000"/>
-                <w:sz w:val="22"/>
-                <w:szCs w:val="22"/>
-              </w:rPr>
-            </w:pPr>
-            <w:r>
-              <w:rPr>
-                <w:rFonts w:asciiTheme="minorHAnsi" w:hAnsiTheme="minorHAnsi" w:cstheme="minorHAnsi"/>
-                <w:color w:val="0038A8"/>
-                <w:sz w:val="22"/>
-                <w:szCs w:val="22"/>
-              </w:rPr>
-              <w:t xml:space="preserve">modalidade (CDC, financiamento habitacional, cartão, empréstimo </w:t>
-            </w:r>
-            <w:proofErr w:type="gramStart"/>
-            <w:r>
-              <w:rPr>
-                <w:rFonts w:asciiTheme="minorHAnsi" w:hAnsiTheme="minorHAnsi" w:cstheme="minorHAnsi"/>
-                <w:color w:val="0038A8"/>
-                <w:sz w:val="22"/>
-                <w:szCs w:val="22"/>
-              </w:rPr>
-              <w:t>consignado, etc.</w:t>
-            </w:r>
-            <w:proofErr w:type="gramEnd"/>
-            <w:r>
-              <w:rPr>
-                <w:rFonts w:asciiTheme="minorHAnsi" w:hAnsiTheme="minorHAnsi" w:cstheme="minorHAnsi"/>
-                <w:color w:val="0038A8"/>
-                <w:sz w:val="22"/>
-                <w:szCs w:val="22"/>
-              </w:rPr>
-              <w:t>)</w:t>
             </w:r>
           </w:p>
         </w:tc>
@@ -621,7 +550,7 @@
         <w:tc>
           <w:tcPr>
             <w:tcW w:w="9498" w:type="dxa"/>
-            <w:gridSpan w:val="4"/>
+            <w:gridSpan w:val="5"/>
             <w:vAlign w:val="center"/>
           </w:tcPr>
           <w:p>
@@ -635,6 +564,37 @@
                 <w:szCs w:val="22"/>
               </w:rPr>
             </w:pPr>
+            <w:r>
+              <w:rPr>
+                <w:rFonts w:asciiTheme="minorHAnsi" w:hAnsiTheme="minorHAnsi" w:cstheme="minorHAnsi"/>
+                <w:b/>
+                <w:bCs/>
+                <w:color w:val="000000"/>
+                <w:sz w:val="22"/>
+                <w:szCs w:val="22"/>
+              </w:rPr>
+              <w:t>OPERAÇÃO Nº</w:t>
+            </w:r>
+            <w:r>
+              <w:rPr>
+                <w:rFonts w:asciiTheme="minorHAnsi" w:hAnsiTheme="minorHAnsi" w:cstheme="minorHAnsi"/>
+                <w:b/>
+                <w:bCs/>
+                <w:color w:val="000000"/>
+                <w:sz w:val="22"/>
+                <w:szCs w:val="22"/>
+              </w:rPr>
+              <w:t>:</w:t>
+            </w:r>
+            <w:r>
+              <w:rPr>
+                <w:rFonts w:asciiTheme="minorHAnsi" w:hAnsiTheme="minorHAnsi" w:cstheme="minorHAnsi"/>
+                <w:color w:val="000000"/>
+                <w:sz w:val="22"/>
+                <w:szCs w:val="22"/>
+              </w:rPr>
+              <w:t xml:space="preserve"> </w:t>
+            </w:r>
             <w:proofErr w:type="gramStart"/>
             <w:r>
               <w:rPr>
@@ -676,6 +636,7 @@
               <w:t>numero</w:t>
             </w:r>
             <w:proofErr w:type="spellEnd"/>
+            <w:proofErr w:type="gramEnd"/>
             <w:r>
               <w:rPr>
                 <w:rFonts w:asciiTheme="minorHAnsi" w:hAnsiTheme="minorHAnsi" w:cstheme="minorHAnsi"/>
@@ -684,34 +645,6 @@
                 <w:szCs w:val="22"/>
               </w:rPr>
               <w:t xml:space="preserve"> }}</w:t>
-            </w:r>
-            <w:r>
-              <w:rPr>
-                <w:rFonts w:asciiTheme="minorHAnsi" w:hAnsiTheme="minorHAnsi" w:cstheme="minorHAnsi"/>
-                <w:color w:val="000000"/>
-                <w:sz w:val="22"/>
-                <w:szCs w:val="22"/>
-              </w:rPr>
-              <w:t>:</w:t>
-            </w:r>
-            <w:proofErr w:type="gramEnd"/>
-            <w:r>
-              <w:rPr>
-                <w:rFonts w:asciiTheme="minorHAnsi" w:hAnsiTheme="minorHAnsi" w:cstheme="minorHAnsi"/>
-                <w:color w:val="000000"/>
-                <w:sz w:val="22"/>
-                <w:szCs w:val="22"/>
-              </w:rPr>
-              <w:t xml:space="preserve"> </w:t>
-            </w:r>
-            <w:r>
-              <w:rPr>
-                <w:rFonts w:asciiTheme="minorHAnsi" w:hAnsiTheme="minorHAnsi" w:cstheme="minorHAnsi"/>
-                <w:color w:val="0038A8"/>
-                <w:sz w:val="22"/>
-                <w:szCs w:val="22"/>
-              </w:rPr>
-              <w:t>(preenchimento em caso de processo Banco Autor)</w:t>
             </w:r>
           </w:p>
         </w:tc>
@@ -723,7 +656,7 @@
         <w:tc>
           <w:tcPr>
             <w:tcW w:w="9498" w:type="dxa"/>
-            <w:gridSpan w:val="4"/>
+            <w:gridSpan w:val="5"/>
             <w:vAlign w:val="center"/>
           </w:tcPr>
           <w:p>
@@ -737,6 +670,26 @@
                 <w:szCs w:val="22"/>
               </w:rPr>
             </w:pPr>
+            <w:r>
+              <w:rPr>
+                <w:rFonts w:asciiTheme="minorHAnsi" w:hAnsiTheme="minorHAnsi" w:cstheme="minorHAnsi"/>
+                <w:b/>
+                <w:bCs/>
+                <w:color w:val="000000"/>
+                <w:sz w:val="22"/>
+                <w:szCs w:val="22"/>
+              </w:rPr>
+              <w:t>DATA VENCIMENTO OPERAÇÃO:</w:t>
+            </w:r>
+            <w:r>
+              <w:rPr>
+                <w:rFonts w:asciiTheme="minorHAnsi" w:hAnsiTheme="minorHAnsi" w:cstheme="minorHAnsi"/>
+                <w:color w:val="000000"/>
+                <w:sz w:val="22"/>
+                <w:szCs w:val="22"/>
+              </w:rPr>
+              <w:t xml:space="preserve"> </w:t>
+            </w:r>
             <w:proofErr w:type="gramStart"/>
             <w:r>
               <w:rPr>
@@ -765,17 +718,7 @@
                 <w:sz w:val="22"/>
                 <w:szCs w:val="22"/>
               </w:rPr>
-              <w:t>_vencimento_</w:t>
-            </w:r>
-            <w:proofErr w:type="gramStart"/>
-            <w:r>
-              <w:rPr>
-                <w:rFonts w:asciiTheme="minorHAnsi" w:hAnsiTheme="minorHAnsi" w:cstheme="minorHAnsi"/>
-                <w:color w:val="000000"/>
-                <w:sz w:val="22"/>
-                <w:szCs w:val="22"/>
-              </w:rPr>
-              <w:t>operacao</w:t>
+              <w:t>_vencimento_operacao</w:t>
             </w:r>
             <w:proofErr w:type="spellEnd"/>
             <w:r>
@@ -786,34 +729,6 @@
                 <w:szCs w:val="22"/>
               </w:rPr>
               <w:t xml:space="preserve"> }}</w:t>
-            </w:r>
-            <w:r>
-              <w:rPr>
-                <w:rFonts w:asciiTheme="minorHAnsi" w:hAnsiTheme="minorHAnsi" w:cstheme="minorHAnsi"/>
-                <w:color w:val="000000"/>
-                <w:sz w:val="22"/>
-                <w:szCs w:val="22"/>
-              </w:rPr>
-              <w:t>:</w:t>
-            </w:r>
-            <w:proofErr w:type="gramEnd"/>
-            <w:r>
-              <w:rPr>
-                <w:rFonts w:asciiTheme="minorHAnsi" w:hAnsiTheme="minorHAnsi" w:cstheme="minorHAnsi"/>
-                <w:color w:val="000000"/>
-                <w:sz w:val="22"/>
-                <w:szCs w:val="22"/>
-              </w:rPr>
-              <w:t xml:space="preserve"> </w:t>
-            </w:r>
-            <w:r>
-              <w:rPr>
-                <w:rFonts w:asciiTheme="minorHAnsi" w:hAnsiTheme="minorHAnsi" w:cstheme="minorHAnsi"/>
-                <w:color w:val="0038A8"/>
-                <w:sz w:val="22"/>
-                <w:szCs w:val="22"/>
-              </w:rPr>
-              <w:t>(preenchimento em caso de processo Banco Autor)</w:t>
             </w:r>
           </w:p>
         </w:tc>
@@ -825,7 +740,7 @@
         <w:tc>
           <w:tcPr>
             <w:tcW w:w="9498" w:type="dxa"/>
-            <w:gridSpan w:val="4"/>
+            <w:gridSpan w:val="5"/>
             <w:vAlign w:val="center"/>
           </w:tcPr>
           <w:p>
@@ -839,6 +754,26 @@
                 <w:szCs w:val="22"/>
               </w:rPr>
             </w:pPr>
+            <w:r>
+              <w:rPr>
+                <w:rFonts w:asciiTheme="minorHAnsi" w:hAnsiTheme="minorHAnsi" w:cstheme="minorHAnsi"/>
+                <w:b/>
+                <w:bCs/>
+                <w:color w:val="000000"/>
+                <w:sz w:val="22"/>
+                <w:szCs w:val="22"/>
+              </w:rPr>
+              <w:t>AUTOR(ES):</w:t>
+            </w:r>
+            <w:r>
+              <w:rPr>
+                <w:rFonts w:asciiTheme="minorHAnsi" w:hAnsiTheme="minorHAnsi" w:cstheme="minorHAnsi"/>
+                <w:color w:val="000000"/>
+                <w:sz w:val="22"/>
+                <w:szCs w:val="22"/>
+              </w:rPr>
+              <w:t xml:space="preserve"> </w:t>
+            </w:r>
             <w:proofErr w:type="gramStart"/>
             <w:r>
               <w:rPr>
@@ -867,17 +802,7 @@
                 <w:sz w:val="22"/>
                 <w:szCs w:val="22"/>
               </w:rPr>
-              <w:t>_</w:t>
-            </w:r>
-            <w:proofErr w:type="gramStart"/>
-            <w:r>
-              <w:rPr>
-                <w:rFonts w:asciiTheme="minorHAnsi" w:hAnsiTheme="minorHAnsi" w:cstheme="minorHAnsi"/>
-                <w:color w:val="000000"/>
-                <w:sz w:val="22"/>
-                <w:szCs w:val="22"/>
-              </w:rPr>
-              <w:t>es</w:t>
+              <w:t>_es</w:t>
             </w:r>
             <w:proofErr w:type="spellEnd"/>
             <w:r>
@@ -889,16 +814,6 @@
               </w:rPr>
               <w:t xml:space="preserve"> }}</w:t>
             </w:r>
-            <w:r>
-              <w:rPr>
-                <w:rFonts w:asciiTheme="minorHAnsi" w:hAnsiTheme="minorHAnsi" w:cstheme="minorHAnsi"/>
-                <w:color w:val="000000"/>
-                <w:sz w:val="22"/>
-                <w:szCs w:val="22"/>
-              </w:rPr>
-              <w:t>:</w:t>
-            </w:r>
-            <w:proofErr w:type="gramEnd"/>
           </w:p>
         </w:tc>
       </w:tr>
@@ -909,7 +824,7 @@
         <w:tc>
           <w:tcPr>
             <w:tcW w:w="9498" w:type="dxa"/>
-            <w:gridSpan w:val="4"/>
+            <w:gridSpan w:val="5"/>
             <w:vAlign w:val="center"/>
           </w:tcPr>
           <w:p>
@@ -923,6 +838,26 @@
                 <w:szCs w:val="22"/>
               </w:rPr>
             </w:pPr>
+            <w:r>
+              <w:rPr>
+                <w:rFonts w:asciiTheme="minorHAnsi" w:hAnsiTheme="minorHAnsi" w:cstheme="minorHAnsi"/>
+                <w:b/>
+                <w:bCs/>
+                <w:color w:val="000000"/>
+                <w:sz w:val="22"/>
+                <w:szCs w:val="22"/>
+              </w:rPr>
+              <w:t>RÉU(S):</w:t>
+            </w:r>
+            <w:r>
+              <w:rPr>
+                <w:rFonts w:asciiTheme="minorHAnsi" w:hAnsiTheme="minorHAnsi" w:cstheme="minorHAnsi"/>
+                <w:color w:val="000000"/>
+                <w:sz w:val="22"/>
+                <w:szCs w:val="22"/>
+              </w:rPr>
+              <w:t xml:space="preserve"> </w:t>
+            </w:r>
             <w:proofErr w:type="gramStart"/>
             <w:r>
               <w:rPr>
@@ -951,17 +886,7 @@
                 <w:sz w:val="22"/>
                 <w:szCs w:val="22"/>
               </w:rPr>
-              <w:t>_</w:t>
-            </w:r>
-            <w:proofErr w:type="gramStart"/>
-            <w:r>
-              <w:rPr>
-                <w:rFonts w:asciiTheme="minorHAnsi" w:hAnsiTheme="minorHAnsi" w:cstheme="minorHAnsi"/>
-                <w:color w:val="000000"/>
-                <w:sz w:val="22"/>
-                <w:szCs w:val="22"/>
-              </w:rPr>
-              <w:t>s</w:t>
+              <w:t>_s</w:t>
             </w:r>
             <w:proofErr w:type="spellEnd"/>
             <w:r>
@@ -973,16 +898,6 @@
               </w:rPr>
               <w:t xml:space="preserve"> }}</w:t>
             </w:r>
-            <w:r>
-              <w:rPr>
-                <w:rFonts w:asciiTheme="minorHAnsi" w:hAnsiTheme="minorHAnsi" w:cstheme="minorHAnsi"/>
-                <w:color w:val="000000"/>
-                <w:sz w:val="22"/>
-                <w:szCs w:val="22"/>
-              </w:rPr>
-              <w:t>:</w:t>
-            </w:r>
-            <w:proofErr w:type="gramEnd"/>
           </w:p>
         </w:tc>
       </w:tr>
@@ -993,7 +908,7 @@
         <w:tc>
           <w:tcPr>
             <w:tcW w:w="9498" w:type="dxa"/>
-            <w:gridSpan w:val="4"/>
+            <w:gridSpan w:val="5"/>
             <w:vAlign w:val="center"/>
           </w:tcPr>
           <w:p>
@@ -1007,6 +922,26 @@
                 <w:szCs w:val="22"/>
               </w:rPr>
             </w:pPr>
+            <w:r>
+              <w:rPr>
+                <w:rFonts w:asciiTheme="minorHAnsi" w:hAnsiTheme="minorHAnsi" w:cstheme="minorHAnsi"/>
+                <w:b/>
+                <w:bCs/>
+                <w:color w:val="000000"/>
+                <w:sz w:val="22"/>
+                <w:szCs w:val="22"/>
+              </w:rPr>
+              <w:t>TIPO DE AÇÃO:</w:t>
+            </w:r>
+            <w:r>
+              <w:rPr>
+                <w:rFonts w:asciiTheme="minorHAnsi" w:hAnsiTheme="minorHAnsi" w:cstheme="minorHAnsi"/>
+                <w:color w:val="000000"/>
+                <w:sz w:val="22"/>
+                <w:szCs w:val="22"/>
+              </w:rPr>
+              <w:t xml:space="preserve"> </w:t>
+            </w:r>
             <w:proofErr w:type="gramStart"/>
             <w:r>
               <w:rPr>
@@ -1035,17 +970,7 @@
                 <w:sz w:val="22"/>
                 <w:szCs w:val="22"/>
               </w:rPr>
-              <w:t>_</w:t>
-            </w:r>
-            <w:proofErr w:type="gramStart"/>
-            <w:r>
-              <w:rPr>
-                <w:rFonts w:asciiTheme="minorHAnsi" w:hAnsiTheme="minorHAnsi" w:cstheme="minorHAnsi"/>
-                <w:color w:val="000000"/>
-                <w:sz w:val="22"/>
-                <w:szCs w:val="22"/>
-              </w:rPr>
-              <w:t>acao</w:t>
+              <w:t>_acao</w:t>
             </w:r>
             <w:proofErr w:type="spellEnd"/>
             <w:r>
@@ -1057,16 +982,6 @@
               </w:rPr>
               <w:t xml:space="preserve"> }}</w:t>
             </w:r>
-            <w:r>
-              <w:rPr>
-                <w:rFonts w:asciiTheme="minorHAnsi" w:hAnsiTheme="minorHAnsi" w:cstheme="minorHAnsi"/>
-                <w:color w:val="000000"/>
-                <w:sz w:val="22"/>
-                <w:szCs w:val="22"/>
-              </w:rPr>
-              <w:t>:</w:t>
-            </w:r>
-            <w:proofErr w:type="gramEnd"/>
           </w:p>
         </w:tc>
       </w:tr>
@@ -1077,7 +992,7 @@
         <w:tc>
           <w:tcPr>
             <w:tcW w:w="9498" w:type="dxa"/>
-            <w:gridSpan w:val="4"/>
+            <w:gridSpan w:val="5"/>
             <w:vAlign w:val="center"/>
           </w:tcPr>
           <w:p>
@@ -1091,6 +1006,26 @@
                 <w:szCs w:val="22"/>
               </w:rPr>
             </w:pPr>
+            <w:r>
+              <w:rPr>
+                <w:rFonts w:asciiTheme="minorHAnsi" w:hAnsiTheme="minorHAnsi" w:cstheme="minorHAnsi"/>
+                <w:b/>
+                <w:bCs/>
+                <w:color w:val="000000"/>
+                <w:sz w:val="22"/>
+                <w:szCs w:val="22"/>
+              </w:rPr>
+              <w:t>NÚMERO DO PROCESSO:</w:t>
+            </w:r>
+            <w:r>
+              <w:rPr>
+                <w:rFonts w:asciiTheme="minorHAnsi" w:hAnsiTheme="minorHAnsi" w:cstheme="minorHAnsi"/>
+                <w:color w:val="000000"/>
+                <w:sz w:val="22"/>
+                <w:szCs w:val="22"/>
+              </w:rPr>
+              <w:t xml:space="preserve"> </w:t>
+            </w:r>
             <w:proofErr w:type="gramStart"/>
             <w:r>
               <w:rPr>
@@ -1119,17 +1054,7 @@
                 <w:sz w:val="22"/>
                 <w:szCs w:val="22"/>
               </w:rPr>
-              <w:t>_</w:t>
-            </w:r>
-            <w:proofErr w:type="gramStart"/>
-            <w:r>
-              <w:rPr>
-                <w:rFonts w:asciiTheme="minorHAnsi" w:hAnsiTheme="minorHAnsi" w:cstheme="minorHAnsi"/>
-                <w:color w:val="000000"/>
-                <w:sz w:val="22"/>
-                <w:szCs w:val="22"/>
-              </w:rPr>
-              <w:t>processo</w:t>
+              <w:t>_processo</w:t>
             </w:r>
             <w:proofErr w:type="spellEnd"/>
             <w:r>
@@ -1141,16 +1066,6 @@
               </w:rPr>
               <w:t xml:space="preserve"> }}</w:t>
             </w:r>
-            <w:r>
-              <w:rPr>
-                <w:rFonts w:asciiTheme="minorHAnsi" w:hAnsiTheme="minorHAnsi" w:cstheme="minorHAnsi"/>
-                <w:color w:val="000000"/>
-                <w:sz w:val="22"/>
-                <w:szCs w:val="22"/>
-              </w:rPr>
-              <w:t>:</w:t>
-            </w:r>
-            <w:proofErr w:type="gramEnd"/>
           </w:p>
         </w:tc>
       </w:tr>
@@ -1161,7 +1076,7 @@
         <w:tc>
           <w:tcPr>
             <w:tcW w:w="9498" w:type="dxa"/>
-            <w:gridSpan w:val="4"/>
+            <w:gridSpan w:val="5"/>
             <w:vAlign w:val="center"/>
           </w:tcPr>
           <w:p>
@@ -1175,6 +1090,26 @@
                 <w:szCs w:val="22"/>
               </w:rPr>
             </w:pPr>
+            <w:r>
+              <w:rPr>
+                <w:rFonts w:asciiTheme="minorHAnsi" w:hAnsiTheme="minorHAnsi" w:cstheme="minorHAnsi"/>
+                <w:b/>
+                <w:bCs/>
+                <w:color w:val="000000"/>
+                <w:sz w:val="22"/>
+                <w:szCs w:val="22"/>
+              </w:rPr>
+              <w:t>ÓRGÃO DE TRAMITAÇÃO/VARA/COMARCA DE ORIGEM:</w:t>
+            </w:r>
+            <w:r>
+              <w:rPr>
+                <w:rFonts w:asciiTheme="minorHAnsi" w:hAnsiTheme="minorHAnsi" w:cstheme="minorHAnsi"/>
+                <w:color w:val="000000"/>
+                <w:sz w:val="22"/>
+                <w:szCs w:val="22"/>
+              </w:rPr>
+              <w:t xml:space="preserve"> </w:t>
+            </w:r>
             <w:proofErr w:type="gramStart"/>
             <w:r>
               <w:rPr>
@@ -1203,17 +1138,7 @@
                 <w:sz w:val="22"/>
                 <w:szCs w:val="22"/>
               </w:rPr>
-              <w:t>_</w:t>
-            </w:r>
-            <w:proofErr w:type="gramStart"/>
-            <w:r>
-              <w:rPr>
-                <w:rFonts w:asciiTheme="minorHAnsi" w:hAnsiTheme="minorHAnsi" w:cstheme="minorHAnsi"/>
-                <w:color w:val="000000"/>
-                <w:sz w:val="22"/>
-                <w:szCs w:val="22"/>
-              </w:rPr>
-              <w:t>tramitacao</w:t>
+              <w:t>_tramitacao</w:t>
             </w:r>
             <w:proofErr w:type="spellEnd"/>
             <w:r>
@@ -1225,16 +1150,6 @@
               </w:rPr>
               <w:t xml:space="preserve"> }}</w:t>
             </w:r>
-            <w:r>
-              <w:rPr>
-                <w:rFonts w:asciiTheme="minorHAnsi" w:hAnsiTheme="minorHAnsi" w:cstheme="minorHAnsi"/>
-                <w:color w:val="000000"/>
-                <w:sz w:val="22"/>
-                <w:szCs w:val="22"/>
-              </w:rPr>
-              <w:t>:</w:t>
-            </w:r>
-            <w:proofErr w:type="gramEnd"/>
           </w:p>
         </w:tc>
       </w:tr>
@@ -1244,7 +1159,7 @@
         </w:trPr>
         <w:tc>
           <w:tcPr>
-            <w:tcW w:w="3159" w:type="dxa"/>
+            <w:tcW w:w="2836" w:type="dxa"/>
             <w:vAlign w:val="center"/>
           </w:tcPr>
           <w:p>
@@ -1253,59 +1168,23 @@
               <w:jc w:val="left"/>
               <w:rPr>
                 <w:rFonts w:asciiTheme="minorHAnsi" w:hAnsiTheme="minorHAnsi" w:cstheme="minorHAnsi"/>
+                <w:b/>
+                <w:bCs/>
                 <w:color w:val="000000"/>
                 <w:sz w:val="22"/>
                 <w:szCs w:val="22"/>
               </w:rPr>
             </w:pPr>
-            <w:proofErr w:type="gramStart"/>
-            <w:r>
-              <w:rPr>
-                <w:rFonts w:asciiTheme="minorHAnsi" w:hAnsiTheme="minorHAnsi" w:cstheme="minorHAnsi"/>
-                <w:color w:val="000000"/>
-                <w:sz w:val="22"/>
-                <w:szCs w:val="22"/>
-              </w:rPr>
-              <w:t>{{ valor</w:t>
-            </w:r>
-            <w:proofErr w:type="gramEnd"/>
-            <w:r>
-              <w:rPr>
-                <w:rFonts w:asciiTheme="minorHAnsi" w:hAnsiTheme="minorHAnsi" w:cstheme="minorHAnsi"/>
-                <w:color w:val="000000"/>
-                <w:sz w:val="22"/>
-                <w:szCs w:val="22"/>
-              </w:rPr>
-              <w:t>_</w:t>
-            </w:r>
-            <w:proofErr w:type="gramStart"/>
-            <w:r>
-              <w:rPr>
-                <w:rFonts w:asciiTheme="minorHAnsi" w:hAnsiTheme="minorHAnsi" w:cstheme="minorHAnsi"/>
-                <w:color w:val="000000"/>
-                <w:sz w:val="22"/>
-                <w:szCs w:val="22"/>
-              </w:rPr>
-              <w:t>causa }}</w:t>
-            </w:r>
-            <w:r>
-              <w:rPr>
-                <w:rFonts w:asciiTheme="minorHAnsi" w:hAnsiTheme="minorHAnsi" w:cstheme="minorHAnsi"/>
-                <w:color w:val="000000"/>
-                <w:sz w:val="22"/>
-                <w:szCs w:val="22"/>
-              </w:rPr>
-              <w:t>:</w:t>
-            </w:r>
-            <w:proofErr w:type="gramEnd"/>
-            <w:r>
-              <w:rPr>
-                <w:rFonts w:asciiTheme="minorHAnsi" w:hAnsiTheme="minorHAnsi" w:cstheme="minorHAnsi"/>
-                <w:color w:val="000000"/>
-                <w:sz w:val="22"/>
-                <w:szCs w:val="22"/>
-              </w:rPr>
-              <w:t xml:space="preserve"> </w:t>
+            <w:r>
+              <w:rPr>
+                <w:rFonts w:asciiTheme="minorHAnsi" w:hAnsiTheme="minorHAnsi" w:cstheme="minorHAnsi"/>
+                <w:b/>
+                <w:bCs/>
+                <w:color w:val="000000"/>
+                <w:sz w:val="22"/>
+                <w:szCs w:val="22"/>
+              </w:rPr>
+              <w:t xml:space="preserve">VALOR DA CAUSA: </w:t>
             </w:r>
           </w:p>
           <w:p>
@@ -1319,15 +1198,6 @@
                 <w:szCs w:val="22"/>
               </w:rPr>
             </w:pPr>
-            <w:r>
-              <w:rPr>
-                <w:rFonts w:asciiTheme="minorHAnsi" w:hAnsiTheme="minorHAnsi" w:cstheme="minorHAnsi"/>
-                <w:color w:val="000000"/>
-                <w:sz w:val="22"/>
-                <w:szCs w:val="22"/>
-              </w:rPr>
-              <w:t xml:space="preserve">R$ </w:t>
-            </w:r>
             <w:proofErr w:type="gramStart"/>
             <w:r>
               <w:rPr>
@@ -1336,7 +1206,17 @@
                 <w:sz w:val="22"/>
                 <w:szCs w:val="22"/>
               </w:rPr>
-              <w:t>........,...</w:t>
+              <w:t xml:space="preserve">{{ </w:t>
+            </w:r>
+            <w:proofErr w:type="spellStart"/>
+            <w:r>
+              <w:rPr>
+                <w:rFonts w:asciiTheme="minorHAnsi" w:hAnsiTheme="minorHAnsi" w:cstheme="minorHAnsi"/>
+                <w:color w:val="000000"/>
+                <w:sz w:val="22"/>
+                <w:szCs w:val="22"/>
+              </w:rPr>
+              <w:t>valor</w:t>
             </w:r>
             <w:proofErr w:type="gramEnd"/>
             <w:r>
@@ -1346,23 +1226,24 @@
                 <w:sz w:val="22"/>
                 <w:szCs w:val="22"/>
               </w:rPr>
-              <w:t xml:space="preserve"> </w:t>
-            </w:r>
-            <w:r>
-              <w:rPr>
-                <w:rFonts w:asciiTheme="minorHAnsi" w:hAnsiTheme="minorHAnsi" w:cstheme="minorHAnsi"/>
-                <w:color w:val="FFFFFF" w:themeColor="background1"/>
-                <w:sz w:val="22"/>
-                <w:szCs w:val="22"/>
-              </w:rPr>
-              <w:t>(por extenso)</w:t>
+              <w:t>_causa</w:t>
+            </w:r>
+            <w:proofErr w:type="spellEnd"/>
+            <w:r>
+              <w:rPr>
+                <w:rFonts w:asciiTheme="minorHAnsi" w:hAnsiTheme="minorHAnsi" w:cstheme="minorHAnsi"/>
+                <w:color w:val="000000"/>
+                <w:sz w:val="22"/>
+                <w:szCs w:val="22"/>
+              </w:rPr>
+              <w:t xml:space="preserve"> }}</w:t>
             </w:r>
           </w:p>
         </w:tc>
         <w:tc>
           <w:tcPr>
-            <w:tcW w:w="2757" w:type="dxa"/>
-            <w:gridSpan w:val="2"/>
+            <w:tcW w:w="3080" w:type="dxa"/>
+            <w:gridSpan w:val="3"/>
             <w:vAlign w:val="center"/>
           </w:tcPr>
           <w:p>
@@ -1371,79 +1252,23 @@
               <w:jc w:val="left"/>
               <w:rPr>
                 <w:rFonts w:asciiTheme="minorHAnsi" w:hAnsiTheme="minorHAnsi" w:cstheme="minorHAnsi"/>
+                <w:b/>
+                <w:bCs/>
                 <w:color w:val="000000"/>
                 <w:sz w:val="22"/>
                 <w:szCs w:val="22"/>
               </w:rPr>
             </w:pPr>
-            <w:proofErr w:type="gramStart"/>
-            <w:r>
-              <w:rPr>
-                <w:rFonts w:asciiTheme="minorHAnsi" w:hAnsiTheme="minorHAnsi" w:cstheme="minorHAnsi"/>
-                <w:color w:val="000000"/>
-                <w:sz w:val="22"/>
-                <w:szCs w:val="22"/>
-              </w:rPr>
-              <w:t xml:space="preserve">{{ </w:t>
-            </w:r>
-            <w:proofErr w:type="spellStart"/>
-            <w:r>
-              <w:rPr>
-                <w:rFonts w:asciiTheme="minorHAnsi" w:hAnsiTheme="minorHAnsi" w:cstheme="minorHAnsi"/>
-                <w:color w:val="000000"/>
-                <w:sz w:val="22"/>
-                <w:szCs w:val="22"/>
-              </w:rPr>
-              <w:t>valor</w:t>
-            </w:r>
-            <w:proofErr w:type="gramEnd"/>
-            <w:r>
-              <w:rPr>
-                <w:rFonts w:asciiTheme="minorHAnsi" w:hAnsiTheme="minorHAnsi" w:cstheme="minorHAnsi"/>
-                <w:color w:val="000000"/>
-                <w:sz w:val="22"/>
-                <w:szCs w:val="22"/>
-              </w:rPr>
-              <w:t>_</w:t>
-            </w:r>
-            <w:proofErr w:type="gramStart"/>
-            <w:r>
-              <w:rPr>
-                <w:rFonts w:asciiTheme="minorHAnsi" w:hAnsiTheme="minorHAnsi" w:cstheme="minorHAnsi"/>
-                <w:color w:val="000000"/>
-                <w:sz w:val="22"/>
-                <w:szCs w:val="22"/>
-              </w:rPr>
-              <w:t>pretendido</w:t>
-            </w:r>
-            <w:proofErr w:type="spellEnd"/>
-            <w:r>
-              <w:rPr>
-                <w:rFonts w:asciiTheme="minorHAnsi" w:hAnsiTheme="minorHAnsi" w:cstheme="minorHAnsi"/>
-                <w:color w:val="000000"/>
-                <w:sz w:val="22"/>
-                <w:szCs w:val="22"/>
-              </w:rPr>
-              <w:t xml:space="preserve"> }}</w:t>
-            </w:r>
-            <w:r>
-              <w:rPr>
-                <w:rFonts w:asciiTheme="minorHAnsi" w:hAnsiTheme="minorHAnsi" w:cstheme="minorHAnsi"/>
-                <w:color w:val="000000"/>
-                <w:sz w:val="22"/>
-                <w:szCs w:val="22"/>
-              </w:rPr>
-              <w:t>:</w:t>
-            </w:r>
-            <w:proofErr w:type="gramEnd"/>
-            <w:r>
-              <w:rPr>
-                <w:rFonts w:asciiTheme="minorHAnsi" w:hAnsiTheme="minorHAnsi" w:cstheme="minorHAnsi"/>
-                <w:color w:val="000000"/>
-                <w:sz w:val="22"/>
-                <w:szCs w:val="22"/>
-              </w:rPr>
-              <w:t xml:space="preserve"> </w:t>
+            <w:r>
+              <w:rPr>
+                <w:rFonts w:asciiTheme="minorHAnsi" w:hAnsiTheme="minorHAnsi" w:cstheme="minorHAnsi"/>
+                <w:b/>
+                <w:bCs/>
+                <w:color w:val="000000"/>
+                <w:sz w:val="22"/>
+                <w:szCs w:val="22"/>
+              </w:rPr>
+              <w:t xml:space="preserve">VALOR PRETENDIDO: </w:t>
             </w:r>
           </w:p>
           <w:p>
@@ -1457,15 +1282,6 @@
                 <w:szCs w:val="22"/>
               </w:rPr>
             </w:pPr>
-            <w:r>
-              <w:rPr>
-                <w:rFonts w:asciiTheme="minorHAnsi" w:hAnsiTheme="minorHAnsi" w:cstheme="minorHAnsi"/>
-                <w:color w:val="000000"/>
-                <w:sz w:val="22"/>
-                <w:szCs w:val="22"/>
-              </w:rPr>
-              <w:t xml:space="preserve">R$ </w:t>
-            </w:r>
             <w:proofErr w:type="gramStart"/>
             <w:r>
               <w:rPr>
@@ -1474,7 +1290,17 @@
                 <w:sz w:val="22"/>
                 <w:szCs w:val="22"/>
               </w:rPr>
-              <w:t>........,...</w:t>
+              <w:t xml:space="preserve">{{ </w:t>
+            </w:r>
+            <w:proofErr w:type="spellStart"/>
+            <w:r>
+              <w:rPr>
+                <w:rFonts w:asciiTheme="minorHAnsi" w:hAnsiTheme="minorHAnsi" w:cstheme="minorHAnsi"/>
+                <w:color w:val="000000"/>
+                <w:sz w:val="22"/>
+                <w:szCs w:val="22"/>
+              </w:rPr>
+              <w:t>valor</w:t>
             </w:r>
             <w:proofErr w:type="gramEnd"/>
             <w:r>
@@ -1484,16 +1310,17 @@
                 <w:sz w:val="22"/>
                 <w:szCs w:val="22"/>
               </w:rPr>
-              <w:t xml:space="preserve"> </w:t>
-            </w:r>
-            <w:r>
-              <w:rPr>
-                <w:rFonts w:asciiTheme="minorHAnsi" w:hAnsiTheme="minorHAnsi" w:cstheme="minorHAnsi"/>
-                <w:color w:val="FFFFFF" w:themeColor="background1"/>
-                <w:sz w:val="22"/>
-                <w:szCs w:val="22"/>
-              </w:rPr>
-              <w:t>(por extenso)</w:t>
+              <w:t>_pretendido</w:t>
+            </w:r>
+            <w:proofErr w:type="spellEnd"/>
+            <w:r>
+              <w:rPr>
+                <w:rFonts w:asciiTheme="minorHAnsi" w:hAnsiTheme="minorHAnsi" w:cstheme="minorHAnsi"/>
+                <w:color w:val="000000"/>
+                <w:sz w:val="22"/>
+                <w:szCs w:val="22"/>
+              </w:rPr>
+              <w:t xml:space="preserve"> }}</w:t>
             </w:r>
           </w:p>
         </w:tc>
@@ -1508,79 +1335,23 @@
               <w:jc w:val="left"/>
               <w:rPr>
                 <w:rFonts w:asciiTheme="minorHAnsi" w:hAnsiTheme="minorHAnsi" w:cstheme="minorHAnsi"/>
+                <w:b/>
+                <w:bCs/>
                 <w:color w:val="000000"/>
                 <w:sz w:val="22"/>
                 <w:szCs w:val="22"/>
               </w:rPr>
             </w:pPr>
-            <w:proofErr w:type="gramStart"/>
-            <w:r>
-              <w:rPr>
-                <w:rFonts w:asciiTheme="minorHAnsi" w:hAnsiTheme="minorHAnsi" w:cstheme="minorHAnsi"/>
-                <w:color w:val="000000"/>
-                <w:sz w:val="22"/>
-                <w:szCs w:val="22"/>
-              </w:rPr>
-              <w:t xml:space="preserve">{{ </w:t>
-            </w:r>
-            <w:proofErr w:type="spellStart"/>
-            <w:r>
-              <w:rPr>
-                <w:rFonts w:asciiTheme="minorHAnsi" w:hAnsiTheme="minorHAnsi" w:cstheme="minorHAnsi"/>
-                <w:color w:val="000000"/>
-                <w:sz w:val="22"/>
-                <w:szCs w:val="22"/>
-              </w:rPr>
-              <w:t>valor</w:t>
-            </w:r>
-            <w:proofErr w:type="gramEnd"/>
-            <w:r>
-              <w:rPr>
-                <w:rFonts w:asciiTheme="minorHAnsi" w:hAnsiTheme="minorHAnsi" w:cstheme="minorHAnsi"/>
-                <w:color w:val="000000"/>
-                <w:sz w:val="22"/>
-                <w:szCs w:val="22"/>
-              </w:rPr>
-              <w:t>_</w:t>
-            </w:r>
-            <w:proofErr w:type="gramStart"/>
-            <w:r>
-              <w:rPr>
-                <w:rFonts w:asciiTheme="minorHAnsi" w:hAnsiTheme="minorHAnsi" w:cstheme="minorHAnsi"/>
-                <w:color w:val="000000"/>
-                <w:sz w:val="22"/>
-                <w:szCs w:val="22"/>
-              </w:rPr>
-              <w:t>condenacao</w:t>
-            </w:r>
-            <w:proofErr w:type="spellEnd"/>
-            <w:r>
-              <w:rPr>
-                <w:rFonts w:asciiTheme="minorHAnsi" w:hAnsiTheme="minorHAnsi" w:cstheme="minorHAnsi"/>
-                <w:color w:val="000000"/>
-                <w:sz w:val="22"/>
-                <w:szCs w:val="22"/>
-              </w:rPr>
-              <w:t xml:space="preserve"> }}</w:t>
-            </w:r>
-            <w:r>
-              <w:rPr>
-                <w:rFonts w:asciiTheme="minorHAnsi" w:hAnsiTheme="minorHAnsi" w:cstheme="minorHAnsi"/>
-                <w:color w:val="000000"/>
-                <w:sz w:val="22"/>
-                <w:szCs w:val="22"/>
-              </w:rPr>
-              <w:t>:</w:t>
-            </w:r>
-            <w:proofErr w:type="gramEnd"/>
-            <w:r>
-              <w:rPr>
-                <w:rFonts w:asciiTheme="minorHAnsi" w:hAnsiTheme="minorHAnsi" w:cstheme="minorHAnsi"/>
-                <w:color w:val="000000"/>
-                <w:sz w:val="22"/>
-                <w:szCs w:val="22"/>
-              </w:rPr>
-              <w:t xml:space="preserve"> </w:t>
+            <w:r>
+              <w:rPr>
+                <w:rFonts w:asciiTheme="minorHAnsi" w:hAnsiTheme="minorHAnsi" w:cstheme="minorHAnsi"/>
+                <w:b/>
+                <w:bCs/>
+                <w:color w:val="000000"/>
+                <w:sz w:val="22"/>
+                <w:szCs w:val="22"/>
+              </w:rPr>
+              <w:t xml:space="preserve">VALOR DA CONDENAÇÃO: </w:t>
             </w:r>
           </w:p>
           <w:p>
@@ -1592,17 +1363,9 @@
                 <w:color w:val="000000"/>
                 <w:sz w:val="22"/>
                 <w:szCs w:val="22"/>
+                <w:u w:val="single"/>
               </w:rPr>
             </w:pPr>
-            <w:r>
-              <w:rPr>
-                <w:rFonts w:asciiTheme="minorHAnsi" w:hAnsiTheme="minorHAnsi" w:cstheme="minorHAnsi"/>
-                <w:color w:val="000000"/>
-                <w:sz w:val="22"/>
-                <w:szCs w:val="22"/>
-              </w:rPr>
-              <w:t xml:space="preserve">R$ </w:t>
-            </w:r>
             <w:proofErr w:type="gramStart"/>
             <w:r>
               <w:rPr>
@@ -1611,7 +1374,17 @@
                 <w:sz w:val="22"/>
                 <w:szCs w:val="22"/>
               </w:rPr>
-              <w:t>.....</w:t>
+              <w:t xml:space="preserve">{{ </w:t>
+            </w:r>
+            <w:proofErr w:type="spellStart"/>
+            <w:r>
+              <w:rPr>
+                <w:rFonts w:asciiTheme="minorHAnsi" w:hAnsiTheme="minorHAnsi" w:cstheme="minorHAnsi"/>
+                <w:color w:val="000000"/>
+                <w:sz w:val="22"/>
+                <w:szCs w:val="22"/>
+              </w:rPr>
+              <w:t>valor</w:t>
             </w:r>
             <w:proofErr w:type="gramEnd"/>
             <w:r>
@@ -1621,16 +1394,17 @@
                 <w:sz w:val="22"/>
                 <w:szCs w:val="22"/>
               </w:rPr>
-              <w:t xml:space="preserve">,... </w:t>
-            </w:r>
-            <w:r>
-              <w:rPr>
-                <w:rFonts w:asciiTheme="minorHAnsi" w:hAnsiTheme="minorHAnsi" w:cstheme="minorHAnsi"/>
-                <w:color w:val="FFFFFF" w:themeColor="background1"/>
-                <w:sz w:val="22"/>
-                <w:szCs w:val="22"/>
-              </w:rPr>
-              <w:t>(por extenso)</w:t>
+              <w:t>_condenacao</w:t>
+            </w:r>
+            <w:proofErr w:type="spellEnd"/>
+            <w:r>
+              <w:rPr>
+                <w:rFonts w:asciiTheme="minorHAnsi" w:hAnsiTheme="minorHAnsi" w:cstheme="minorHAnsi"/>
+                <w:color w:val="000000"/>
+                <w:sz w:val="22"/>
+                <w:szCs w:val="22"/>
+              </w:rPr>
+              <w:t xml:space="preserve"> }}</w:t>
             </w:r>
           </w:p>
         </w:tc>
@@ -1642,7 +1416,7 @@
         <w:tc>
           <w:tcPr>
             <w:tcW w:w="9498" w:type="dxa"/>
-            <w:gridSpan w:val="4"/>
+            <w:gridSpan w:val="5"/>
             <w:tcBorders>
               <w:top w:val="single" w:sz="4" w:space="0" w:color="auto"/>
               <w:left w:val="single" w:sz="4" w:space="0" w:color="auto"/>
@@ -1657,75 +1431,29 @@
               <w:jc w:val="left"/>
               <w:rPr>
                 <w:rFonts w:asciiTheme="minorHAnsi" w:hAnsiTheme="minorHAnsi" w:cstheme="minorHAnsi"/>
+                <w:b/>
+                <w:bCs/>
                 <w:color w:val="000000"/>
                 <w:sz w:val="22"/>
                 <w:szCs w:val="22"/>
               </w:rPr>
             </w:pPr>
-            <w:proofErr w:type="gramStart"/>
-            <w:r>
-              <w:rPr>
-                <w:rFonts w:asciiTheme="minorHAnsi" w:hAnsiTheme="minorHAnsi" w:cstheme="minorHAnsi"/>
-                <w:color w:val="000000"/>
-                <w:sz w:val="22"/>
-                <w:szCs w:val="22"/>
-              </w:rPr>
-              <w:t xml:space="preserve">{{ </w:t>
-            </w:r>
-            <w:proofErr w:type="spellStart"/>
-            <w:r>
-              <w:rPr>
-                <w:rFonts w:asciiTheme="minorHAnsi" w:hAnsiTheme="minorHAnsi" w:cstheme="minorHAnsi"/>
-                <w:color w:val="000000"/>
-                <w:sz w:val="22"/>
-                <w:szCs w:val="22"/>
-              </w:rPr>
-              <w:t>descricao</w:t>
-            </w:r>
-            <w:proofErr w:type="gramEnd"/>
-            <w:r>
-              <w:rPr>
-                <w:rFonts w:asciiTheme="minorHAnsi" w:hAnsiTheme="minorHAnsi" w:cstheme="minorHAnsi"/>
-                <w:color w:val="000000"/>
-                <w:sz w:val="22"/>
-                <w:szCs w:val="22"/>
-              </w:rPr>
-              <w:t>_</w:t>
-            </w:r>
-            <w:proofErr w:type="gramStart"/>
-            <w:r>
-              <w:rPr>
-                <w:rFonts w:asciiTheme="minorHAnsi" w:hAnsiTheme="minorHAnsi" w:cstheme="minorHAnsi"/>
-                <w:color w:val="000000"/>
-                <w:sz w:val="22"/>
-                <w:szCs w:val="22"/>
-              </w:rPr>
-              <w:t>sucinta</w:t>
-            </w:r>
-            <w:proofErr w:type="spellEnd"/>
-            <w:r>
-              <w:rPr>
-                <w:rFonts w:asciiTheme="minorHAnsi" w:hAnsiTheme="minorHAnsi" w:cstheme="minorHAnsi"/>
-                <w:color w:val="000000"/>
-                <w:sz w:val="22"/>
-                <w:szCs w:val="22"/>
-              </w:rPr>
-              <w:t xml:space="preserve"> }}</w:t>
-            </w:r>
-            <w:r>
-              <w:rPr>
-                <w:rFonts w:asciiTheme="minorHAnsi" w:hAnsiTheme="minorHAnsi" w:cstheme="minorHAnsi"/>
-                <w:color w:val="000000"/>
-                <w:sz w:val="22"/>
-                <w:szCs w:val="22"/>
-              </w:rPr>
-              <w:t>:</w:t>
-            </w:r>
-            <w:proofErr w:type="gramEnd"/>
+            <w:r>
+              <w:rPr>
+                <w:rFonts w:asciiTheme="minorHAnsi" w:hAnsiTheme="minorHAnsi" w:cstheme="minorHAnsi"/>
+                <w:b/>
+                <w:bCs/>
+                <w:color w:val="000000"/>
+                <w:sz w:val="22"/>
+                <w:szCs w:val="22"/>
+              </w:rPr>
+              <w:t>DESCRIÇÃO SUCINTA DOS FATOS, PEDIDO DO AUTOR E DA DECISÃO JUDICIAL:</w:t>
+            </w:r>
           </w:p>
           <w:p>
             <w:pPr>
               <w:spacing w:line="312" w:lineRule="auto"/>
+              <w:jc w:val="left"/>
               <w:rPr>
                 <w:rFonts w:asciiTheme="minorHAnsi" w:hAnsiTheme="minorHAnsi" w:cstheme="minorHAnsi"/>
                 <w:color w:val="000000"/>
@@ -1733,14 +1461,45 @@
                 <w:szCs w:val="22"/>
               </w:rPr>
             </w:pPr>
-            <w:r>
-              <w:rPr>
-                <w:rFonts w:asciiTheme="minorHAnsi" w:hAnsiTheme="minorHAnsi" w:cstheme="minorHAnsi"/>
-                <w:color w:val="0038A8"/>
-                <w:sz w:val="22"/>
-                <w:szCs w:val="22"/>
-              </w:rPr>
-              <w:t>Breve relatório contendo os principais fatos abordados na inicial e os pleitos do autor, bem como o teor das decisões exaradas (liminares, sentença, acórdão etc.), cumprimento/comprovação nos autos de eventual obrigação de fazer, com o respectivo número de rastreamento dos documentos vinculados ao NPJ. Informações sobre questionamento de litispendência e coisa julgada.</w:t>
+            <w:proofErr w:type="gramStart"/>
+            <w:r>
+              <w:rPr>
+                <w:rFonts w:asciiTheme="minorHAnsi" w:hAnsiTheme="minorHAnsi" w:cstheme="minorHAnsi"/>
+                <w:color w:val="000000"/>
+                <w:sz w:val="22"/>
+                <w:szCs w:val="22"/>
+              </w:rPr>
+              <w:t xml:space="preserve">{{ </w:t>
+            </w:r>
+            <w:proofErr w:type="spellStart"/>
+            <w:r>
+              <w:rPr>
+                <w:rFonts w:asciiTheme="minorHAnsi" w:hAnsiTheme="minorHAnsi" w:cstheme="minorHAnsi"/>
+                <w:color w:val="000000"/>
+                <w:sz w:val="22"/>
+                <w:szCs w:val="22"/>
+              </w:rPr>
+              <w:t>descricao</w:t>
+            </w:r>
+            <w:proofErr w:type="gramEnd"/>
+            <w:r>
+              <w:rPr>
+                <w:rFonts w:asciiTheme="minorHAnsi" w:hAnsiTheme="minorHAnsi" w:cstheme="minorHAnsi"/>
+                <w:color w:val="000000"/>
+                <w:sz w:val="22"/>
+                <w:szCs w:val="22"/>
+              </w:rPr>
+              <w:t>_sucinta</w:t>
+            </w:r>
+            <w:proofErr w:type="spellEnd"/>
+            <w:r>
+              <w:rPr>
+                <w:rFonts w:asciiTheme="minorHAnsi" w:hAnsiTheme="minorHAnsi" w:cstheme="minorHAnsi"/>
+                <w:color w:val="000000"/>
+                <w:sz w:val="22"/>
+                <w:szCs w:val="22"/>
+              </w:rPr>
+              <w:t xml:space="preserve"> }}</w:t>
             </w:r>
           </w:p>
         </w:tc>
@@ -1751,7 +1510,92 @@
         </w:trPr>
         <w:tc>
           <w:tcPr>
-            <w:tcW w:w="4254" w:type="dxa"/>
+            <w:tcW w:w="4679" w:type="dxa"/>
+            <w:gridSpan w:val="3"/>
+            <w:tcBorders>
+              <w:top w:val="nil"/>
+              <w:left w:val="single" w:sz="4" w:space="0" w:color="auto"/>
+              <w:bottom w:val="single" w:sz="4" w:space="0" w:color="auto"/>
+              <w:right w:val="single" w:sz="4" w:space="0" w:color="auto"/>
+            </w:tcBorders>
+            <w:vAlign w:val="center"/>
+          </w:tcPr>
+          <w:p>
+            <w:pPr>
+              <w:spacing w:line="312" w:lineRule="auto"/>
+              <w:jc w:val="left"/>
+              <w:rPr>
+                <w:rFonts w:asciiTheme="minorHAnsi" w:hAnsiTheme="minorHAnsi" w:cstheme="minorHAnsi"/>
+                <w:color w:val="000000"/>
+                <w:sz w:val="22"/>
+                <w:szCs w:val="22"/>
+              </w:rPr>
+            </w:pPr>
+            <w:r>
+              <w:rPr>
+                <w:rFonts w:asciiTheme="minorHAnsi" w:hAnsiTheme="minorHAnsi" w:cstheme="minorHAnsi"/>
+                <w:b/>
+                <w:bCs/>
+                <w:color w:val="000000"/>
+                <w:sz w:val="22"/>
+                <w:szCs w:val="22"/>
+              </w:rPr>
+              <w:t>LIMINAR DEFERIDA?</w:t>
+            </w:r>
+            <w:r>
+              <w:rPr>
+                <w:rFonts w:asciiTheme="minorHAnsi" w:hAnsiTheme="minorHAnsi" w:cstheme="minorHAnsi"/>
+                <w:color w:val="000000"/>
+                <w:sz w:val="22"/>
+                <w:szCs w:val="22"/>
+              </w:rPr>
+              <w:t xml:space="preserve">   </w:t>
+            </w:r>
+            <w:proofErr w:type="gramStart"/>
+            <w:r>
+              <w:rPr>
+                <w:rFonts w:asciiTheme="minorHAnsi" w:hAnsiTheme="minorHAnsi" w:cstheme="minorHAnsi"/>
+                <w:color w:val="000000"/>
+                <w:sz w:val="22"/>
+                <w:szCs w:val="22"/>
+              </w:rPr>
+              <w:t xml:space="preserve">{{ </w:t>
+            </w:r>
+            <w:proofErr w:type="spellStart"/>
+            <w:r>
+              <w:rPr>
+                <w:rFonts w:asciiTheme="minorHAnsi" w:hAnsiTheme="minorHAnsi" w:cstheme="minorHAnsi"/>
+                <w:color w:val="000000"/>
+                <w:sz w:val="22"/>
+                <w:szCs w:val="22"/>
+              </w:rPr>
+              <w:t>liminar</w:t>
+            </w:r>
+            <w:proofErr w:type="gramEnd"/>
+            <w:r>
+              <w:rPr>
+                <w:rFonts w:asciiTheme="minorHAnsi" w:hAnsiTheme="minorHAnsi" w:cstheme="minorHAnsi"/>
+                <w:color w:val="000000"/>
+                <w:sz w:val="22"/>
+                <w:szCs w:val="22"/>
+              </w:rPr>
+              <w:t>_deferida</w:t>
+            </w:r>
+            <w:proofErr w:type="spellEnd"/>
+            <w:r>
+              <w:rPr>
+                <w:rFonts w:asciiTheme="minorHAnsi" w:hAnsiTheme="minorHAnsi" w:cstheme="minorHAnsi"/>
+                <w:color w:val="000000"/>
+                <w:sz w:val="22"/>
+                <w:szCs w:val="22"/>
+              </w:rPr>
+              <w:t xml:space="preserve"> }}</w:t>
+            </w:r>
+          </w:p>
+        </w:tc>
+        <w:tc>
+          <w:tcPr>
+            <w:tcW w:w="4819" w:type="dxa"/>
             <w:gridSpan w:val="2"/>
             <w:tcBorders>
               <w:top w:val="nil"/>
@@ -1772,6 +1616,26 @@
                 <w:szCs w:val="22"/>
               </w:rPr>
             </w:pPr>
+            <w:r>
+              <w:rPr>
+                <w:rFonts w:asciiTheme="minorHAnsi" w:hAnsiTheme="minorHAnsi" w:cstheme="minorHAnsi"/>
+                <w:b/>
+                <w:bCs/>
+                <w:color w:val="000000"/>
+                <w:sz w:val="22"/>
+                <w:szCs w:val="22"/>
+              </w:rPr>
+              <w:t>CUMPRIDA?</w:t>
+            </w:r>
+            <w:r>
+              <w:rPr>
+                <w:rFonts w:asciiTheme="minorHAnsi" w:hAnsiTheme="minorHAnsi" w:cstheme="minorHAnsi"/>
+                <w:color w:val="000000"/>
+                <w:sz w:val="22"/>
+                <w:szCs w:val="22"/>
+              </w:rPr>
+              <w:t xml:space="preserve">   </w:t>
+            </w:r>
             <w:proofErr w:type="gramStart"/>
             <w:r>
               <w:rPr>
@@ -1800,7 +1664,67 @@
                 <w:sz w:val="22"/>
                 <w:szCs w:val="22"/>
               </w:rPr>
-              <w:t>_</w:t>
+              <w:t>_cumprida</w:t>
+            </w:r>
+            <w:proofErr w:type="spellEnd"/>
+            <w:r>
+              <w:rPr>
+                <w:rFonts w:asciiTheme="minorHAnsi" w:hAnsiTheme="minorHAnsi" w:cstheme="minorHAnsi"/>
+                <w:color w:val="000000"/>
+                <w:sz w:val="22"/>
+                <w:szCs w:val="22"/>
+              </w:rPr>
+              <w:t xml:space="preserve"> }}</w:t>
+            </w:r>
+          </w:p>
+        </w:tc>
+      </w:tr>
+      <w:tr>
+        <w:trPr>
+          <w:trHeight w:val="20"/>
+        </w:trPr>
+        <w:tc>
+          <w:tcPr>
+            <w:tcW w:w="4679" w:type="dxa"/>
+            <w:gridSpan w:val="3"/>
+            <w:tcBorders>
+              <w:top w:val="nil"/>
+              <w:left w:val="single" w:sz="4" w:space="0" w:color="auto"/>
+              <w:bottom w:val="single" w:sz="4" w:space="0" w:color="auto"/>
+              <w:right w:val="single" w:sz="4" w:space="0" w:color="auto"/>
+            </w:tcBorders>
+            <w:vAlign w:val="center"/>
+          </w:tcPr>
+          <w:p>
+            <w:pPr>
+              <w:spacing w:line="312" w:lineRule="auto"/>
+              <w:jc w:val="left"/>
+              <w:rPr>
+                <w:rFonts w:asciiTheme="minorHAnsi" w:hAnsiTheme="minorHAnsi" w:cstheme="minorHAnsi"/>
+                <w:color w:val="000000"/>
+                <w:sz w:val="22"/>
+                <w:szCs w:val="22"/>
+              </w:rPr>
+            </w:pPr>
+            <w:r>
+              <w:rPr>
+                <w:rFonts w:asciiTheme="minorHAnsi" w:hAnsiTheme="minorHAnsi" w:cstheme="minorHAnsi"/>
+                <w:b/>
+                <w:bCs/>
+                <w:color w:val="000000"/>
+                <w:sz w:val="22"/>
+                <w:szCs w:val="22"/>
+              </w:rPr>
+              <w:t>COMINAÇÃO DE MULTA?</w:t>
+            </w:r>
+            <w:r>
+              <w:rPr>
+                <w:rFonts w:asciiTheme="minorHAnsi" w:hAnsiTheme="minorHAnsi" w:cstheme="minorHAnsi"/>
+                <w:color w:val="000000"/>
+                <w:sz w:val="22"/>
+                <w:szCs w:val="22"/>
+              </w:rPr>
+              <w:t xml:space="preserve"> </w:t>
             </w:r>
             <w:proofErr w:type="gramStart"/>
             <w:r>
@@ -1810,7 +1734,27 @@
                 <w:sz w:val="22"/>
                 <w:szCs w:val="22"/>
               </w:rPr>
-              <w:t>deferida</w:t>
+              <w:t xml:space="preserve">{{ </w:t>
+            </w:r>
+            <w:proofErr w:type="spellStart"/>
+            <w:r>
+              <w:rPr>
+                <w:rFonts w:asciiTheme="minorHAnsi" w:hAnsiTheme="minorHAnsi" w:cstheme="minorHAnsi"/>
+                <w:color w:val="000000"/>
+                <w:sz w:val="22"/>
+                <w:szCs w:val="22"/>
+              </w:rPr>
+              <w:t>cominacao</w:t>
+            </w:r>
+            <w:proofErr w:type="gramEnd"/>
+            <w:r>
+              <w:rPr>
+                <w:rFonts w:asciiTheme="minorHAnsi" w:hAnsiTheme="minorHAnsi" w:cstheme="minorHAnsi"/>
+                <w:color w:val="000000"/>
+                <w:sz w:val="22"/>
+                <w:szCs w:val="22"/>
+              </w:rPr>
+              <w:t>_multa</w:t>
             </w:r>
             <w:proofErr w:type="spellEnd"/>
             <w:r>
@@ -1820,92 +1764,13 @@
                 <w:sz w:val="22"/>
                 <w:szCs w:val="22"/>
               </w:rPr>
-              <w:t xml:space="preserve"> }</w:t>
-            </w:r>
-            <w:proofErr w:type="gramEnd"/>
-            <w:r>
-              <w:rPr>
-                <w:rFonts w:asciiTheme="minorHAnsi" w:hAnsiTheme="minorHAnsi" w:cstheme="minorHAnsi"/>
-                <w:color w:val="000000"/>
-                <w:sz w:val="22"/>
-                <w:szCs w:val="22"/>
-              </w:rPr>
-              <w:t>}</w:t>
-            </w:r>
-            <w:r>
-              <w:rPr>
-                <w:rFonts w:asciiTheme="minorHAnsi" w:hAnsiTheme="minorHAnsi" w:cstheme="minorHAnsi"/>
-                <w:color w:val="000000"/>
-                <w:sz w:val="22"/>
-                <w:szCs w:val="22"/>
-              </w:rPr>
-              <w:t xml:space="preserve">?   </w:t>
-            </w:r>
-            <w:proofErr w:type="gramStart"/>
-            <w:r>
-              <w:rPr>
-                <w:rFonts w:asciiTheme="minorHAnsi" w:hAnsiTheme="minorHAnsi" w:cstheme="minorHAnsi"/>
-                <w:color w:val="000000"/>
-                <w:sz w:val="22"/>
-                <w:szCs w:val="22"/>
-              </w:rPr>
-              <w:t>(    )</w:t>
-            </w:r>
-            <w:proofErr w:type="gramEnd"/>
-            <w:r>
-              <w:rPr>
-                <w:rFonts w:asciiTheme="minorHAnsi" w:hAnsiTheme="minorHAnsi" w:cstheme="minorHAnsi"/>
-                <w:color w:val="000000"/>
-                <w:sz w:val="22"/>
-                <w:szCs w:val="22"/>
-              </w:rPr>
-              <w:t xml:space="preserve"> SIM </w:t>
-            </w:r>
-            <w:proofErr w:type="gramStart"/>
-            <w:r>
-              <w:rPr>
-                <w:rFonts w:asciiTheme="minorHAnsi" w:hAnsiTheme="minorHAnsi" w:cstheme="minorHAnsi"/>
-                <w:color w:val="000000"/>
-                <w:sz w:val="22"/>
-                <w:szCs w:val="22"/>
-              </w:rPr>
-              <w:t xml:space="preserve">   (</w:t>
-            </w:r>
-            <w:proofErr w:type="gramEnd"/>
-            <w:r>
-              <w:rPr>
-                <w:rFonts w:asciiTheme="minorHAnsi" w:hAnsiTheme="minorHAnsi" w:cstheme="minorHAnsi"/>
-                <w:color w:val="000000"/>
-                <w:sz w:val="22"/>
-                <w:szCs w:val="22"/>
-              </w:rPr>
-              <w:t xml:space="preserve"> </w:t>
-            </w:r>
-            <w:proofErr w:type="gramStart"/>
-            <w:r>
-              <w:rPr>
-                <w:rFonts w:asciiTheme="minorHAnsi" w:hAnsiTheme="minorHAnsi" w:cstheme="minorHAnsi"/>
-                <w:color w:val="000000"/>
-                <w:sz w:val="22"/>
-                <w:szCs w:val="22"/>
-              </w:rPr>
-              <w:t xml:space="preserve">  )</w:t>
-            </w:r>
-            <w:proofErr w:type="gramEnd"/>
-            <w:r>
-              <w:rPr>
-                <w:rFonts w:asciiTheme="minorHAnsi" w:hAnsiTheme="minorHAnsi" w:cstheme="minorHAnsi"/>
-                <w:color w:val="000000"/>
-                <w:sz w:val="22"/>
-                <w:szCs w:val="22"/>
-              </w:rPr>
-              <w:t xml:space="preserve"> NÃO</w:t>
+              <w:t xml:space="preserve"> }}</w:t>
             </w:r>
           </w:p>
         </w:tc>
         <w:tc>
           <w:tcPr>
-            <w:tcW w:w="5244" w:type="dxa"/>
+            <w:tcW w:w="4819" w:type="dxa"/>
             <w:gridSpan w:val="2"/>
             <w:tcBorders>
               <w:top w:val="nil"/>
@@ -1926,6 +1791,26 @@
                 <w:szCs w:val="22"/>
               </w:rPr>
             </w:pPr>
+            <w:r>
+              <w:rPr>
+                <w:rFonts w:asciiTheme="minorHAnsi" w:hAnsiTheme="minorHAnsi" w:cstheme="minorHAnsi"/>
+                <w:b/>
+                <w:bCs/>
+                <w:color w:val="000000"/>
+                <w:sz w:val="22"/>
+                <w:szCs w:val="22"/>
+              </w:rPr>
+              <w:t>VALOR DIÁRIO:</w:t>
+            </w:r>
+            <w:r>
+              <w:rPr>
+                <w:rFonts w:asciiTheme="minorHAnsi" w:hAnsiTheme="minorHAnsi" w:cstheme="minorHAnsi"/>
+                <w:color w:val="000000"/>
+                <w:sz w:val="22"/>
+                <w:szCs w:val="22"/>
+              </w:rPr>
+              <w:t xml:space="preserve"> </w:t>
+            </w:r>
             <w:proofErr w:type="gramStart"/>
             <w:r>
               <w:rPr>
@@ -1944,7 +1829,7 @@
                 <w:sz w:val="22"/>
                 <w:szCs w:val="22"/>
               </w:rPr>
-              <w:t>liminar</w:t>
+              <w:t>multa</w:t>
             </w:r>
             <w:proofErr w:type="gramEnd"/>
             <w:r>
@@ -1954,17 +1839,7 @@
                 <w:sz w:val="22"/>
                 <w:szCs w:val="22"/>
               </w:rPr>
-              <w:t>_</w:t>
-            </w:r>
-            <w:proofErr w:type="gramStart"/>
-            <w:r>
-              <w:rPr>
-                <w:rFonts w:asciiTheme="minorHAnsi" w:hAnsiTheme="minorHAnsi" w:cstheme="minorHAnsi"/>
-                <w:color w:val="000000"/>
-                <w:sz w:val="22"/>
-                <w:szCs w:val="22"/>
-              </w:rPr>
-              <w:t>cumprida</w:t>
+              <w:t>_valor_diario</w:t>
             </w:r>
             <w:proofErr w:type="spellEnd"/>
             <w:r>
@@ -1974,449 +1849,8 @@
                 <w:sz w:val="22"/>
                 <w:szCs w:val="22"/>
               </w:rPr>
-              <w:t xml:space="preserve"> }</w:t>
-            </w:r>
-            <w:proofErr w:type="gramEnd"/>
-            <w:r>
-              <w:rPr>
-                <w:rFonts w:asciiTheme="minorHAnsi" w:hAnsiTheme="minorHAnsi" w:cstheme="minorHAnsi"/>
-                <w:color w:val="000000"/>
-                <w:sz w:val="22"/>
-                <w:szCs w:val="22"/>
-              </w:rPr>
-              <w:t>}</w:t>
-            </w:r>
-            <w:r>
-              <w:rPr>
-                <w:rFonts w:asciiTheme="minorHAnsi" w:hAnsiTheme="minorHAnsi" w:cstheme="minorHAnsi"/>
-                <w:color w:val="000000"/>
-                <w:sz w:val="22"/>
-                <w:szCs w:val="22"/>
-              </w:rPr>
-              <w:t xml:space="preserve">?         </w:t>
-            </w:r>
-            <w:proofErr w:type="gramStart"/>
-            <w:r>
-              <w:rPr>
-                <w:rFonts w:asciiTheme="minorHAnsi" w:hAnsiTheme="minorHAnsi" w:cstheme="minorHAnsi"/>
-                <w:color w:val="000000"/>
-                <w:sz w:val="22"/>
-                <w:szCs w:val="22"/>
-              </w:rPr>
-              <w:t>(    )</w:t>
-            </w:r>
-            <w:proofErr w:type="gramEnd"/>
-            <w:r>
-              <w:rPr>
-                <w:rFonts w:asciiTheme="minorHAnsi" w:hAnsiTheme="minorHAnsi" w:cstheme="minorHAnsi"/>
-                <w:color w:val="000000"/>
-                <w:sz w:val="22"/>
-                <w:szCs w:val="22"/>
-              </w:rPr>
-              <w:t xml:space="preserve"> SIM </w:t>
-            </w:r>
-            <w:proofErr w:type="gramStart"/>
-            <w:r>
-              <w:rPr>
-                <w:rFonts w:asciiTheme="minorHAnsi" w:hAnsiTheme="minorHAnsi" w:cstheme="minorHAnsi"/>
-                <w:color w:val="000000"/>
-                <w:sz w:val="22"/>
-                <w:szCs w:val="22"/>
-              </w:rPr>
-              <w:t xml:space="preserve">   (</w:t>
-            </w:r>
-            <w:proofErr w:type="gramEnd"/>
-            <w:r>
-              <w:rPr>
-                <w:rFonts w:asciiTheme="minorHAnsi" w:hAnsiTheme="minorHAnsi" w:cstheme="minorHAnsi"/>
-                <w:color w:val="000000"/>
-                <w:sz w:val="22"/>
-                <w:szCs w:val="22"/>
-              </w:rPr>
-              <w:t xml:space="preserve"> </w:t>
-            </w:r>
-            <w:proofErr w:type="gramStart"/>
-            <w:r>
-              <w:rPr>
-                <w:rFonts w:asciiTheme="minorHAnsi" w:hAnsiTheme="minorHAnsi" w:cstheme="minorHAnsi"/>
-                <w:color w:val="000000"/>
-                <w:sz w:val="22"/>
-                <w:szCs w:val="22"/>
-              </w:rPr>
-              <w:t xml:space="preserve">  )</w:t>
-            </w:r>
-            <w:proofErr w:type="gramEnd"/>
-            <w:r>
-              <w:rPr>
-                <w:rFonts w:asciiTheme="minorHAnsi" w:hAnsiTheme="minorHAnsi" w:cstheme="minorHAnsi"/>
-                <w:color w:val="000000"/>
-                <w:sz w:val="22"/>
-                <w:szCs w:val="22"/>
-              </w:rPr>
-              <w:t xml:space="preserve"> NÃO</w:t>
-            </w:r>
-          </w:p>
-        </w:tc>
-      </w:tr>
-      <w:tr>
-        <w:trPr>
-          <w:trHeight w:val="20"/>
-        </w:trPr>
-        <w:tc>
-          <w:tcPr>
-            <w:tcW w:w="4254" w:type="dxa"/>
-            <w:gridSpan w:val="2"/>
-            <w:tcBorders>
-              <w:top w:val="nil"/>
-              <w:left w:val="single" w:sz="4" w:space="0" w:color="auto"/>
-              <w:bottom w:val="single" w:sz="4" w:space="0" w:color="auto"/>
-              <w:right w:val="single" w:sz="4" w:space="0" w:color="auto"/>
-            </w:tcBorders>
-            <w:vAlign w:val="center"/>
-          </w:tcPr>
-          <w:p>
-            <w:pPr>
-              <w:spacing w:line="312" w:lineRule="auto"/>
-              <w:jc w:val="left"/>
-              <w:rPr>
-                <w:rFonts w:asciiTheme="minorHAnsi" w:hAnsiTheme="minorHAnsi" w:cstheme="minorHAnsi"/>
-                <w:color w:val="000000"/>
-                <w:sz w:val="22"/>
-                <w:szCs w:val="22"/>
-              </w:rPr>
-            </w:pPr>
-            <w:proofErr w:type="gramStart"/>
-            <w:r>
-              <w:rPr>
-                <w:rFonts w:asciiTheme="minorHAnsi" w:hAnsiTheme="minorHAnsi" w:cstheme="minorHAnsi"/>
-                <w:color w:val="000000"/>
-                <w:sz w:val="22"/>
-                <w:szCs w:val="22"/>
-              </w:rPr>
-              <w:t xml:space="preserve">{{ </w:t>
-            </w:r>
-            <w:proofErr w:type="spellStart"/>
-            <w:r>
-              <w:rPr>
-                <w:rFonts w:asciiTheme="minorHAnsi" w:hAnsiTheme="minorHAnsi" w:cstheme="minorHAnsi"/>
-                <w:color w:val="000000"/>
-                <w:sz w:val="22"/>
-                <w:szCs w:val="22"/>
-              </w:rPr>
-              <w:t>cominacao</w:t>
-            </w:r>
-            <w:proofErr w:type="gramEnd"/>
-            <w:r>
-              <w:rPr>
-                <w:rFonts w:asciiTheme="minorHAnsi" w:hAnsiTheme="minorHAnsi" w:cstheme="minorHAnsi"/>
-                <w:color w:val="000000"/>
-                <w:sz w:val="22"/>
-                <w:szCs w:val="22"/>
-              </w:rPr>
-              <w:t>_</w:t>
-            </w:r>
-            <w:proofErr w:type="gramStart"/>
-            <w:r>
-              <w:rPr>
-                <w:rFonts w:asciiTheme="minorHAnsi" w:hAnsiTheme="minorHAnsi" w:cstheme="minorHAnsi"/>
-                <w:color w:val="000000"/>
-                <w:sz w:val="22"/>
-                <w:szCs w:val="22"/>
-              </w:rPr>
-              <w:t>multa</w:t>
-            </w:r>
-            <w:proofErr w:type="spellEnd"/>
-            <w:r>
-              <w:rPr>
-                <w:rFonts w:asciiTheme="minorHAnsi" w:hAnsiTheme="minorHAnsi" w:cstheme="minorHAnsi"/>
-                <w:color w:val="000000"/>
-                <w:sz w:val="22"/>
-                <w:szCs w:val="22"/>
-              </w:rPr>
-              <w:t xml:space="preserve"> }</w:t>
-            </w:r>
-            <w:proofErr w:type="gramEnd"/>
-            <w:r>
-              <w:rPr>
-                <w:rFonts w:asciiTheme="minorHAnsi" w:hAnsiTheme="minorHAnsi" w:cstheme="minorHAnsi"/>
-                <w:color w:val="000000"/>
-                <w:sz w:val="22"/>
-                <w:szCs w:val="22"/>
-              </w:rPr>
-              <w:t>}</w:t>
-            </w:r>
-            <w:r>
-              <w:rPr>
-                <w:rFonts w:asciiTheme="minorHAnsi" w:hAnsiTheme="minorHAnsi" w:cstheme="minorHAnsi"/>
-                <w:color w:val="000000"/>
-                <w:sz w:val="22"/>
-                <w:szCs w:val="22"/>
-              </w:rPr>
-              <w:t xml:space="preserve">? </w:t>
-            </w:r>
-            <w:proofErr w:type="gramStart"/>
-            <w:r>
-              <w:rPr>
-                <w:rFonts w:asciiTheme="minorHAnsi" w:hAnsiTheme="minorHAnsi" w:cstheme="minorHAnsi"/>
-                <w:color w:val="000000"/>
-                <w:sz w:val="22"/>
-                <w:szCs w:val="22"/>
-              </w:rPr>
-              <w:t>(    )</w:t>
-            </w:r>
-            <w:proofErr w:type="gramEnd"/>
-            <w:r>
-              <w:rPr>
-                <w:rFonts w:asciiTheme="minorHAnsi" w:hAnsiTheme="minorHAnsi" w:cstheme="minorHAnsi"/>
-                <w:color w:val="000000"/>
-                <w:sz w:val="22"/>
-                <w:szCs w:val="22"/>
-              </w:rPr>
-              <w:t xml:space="preserve"> SIM</w:t>
-            </w:r>
-            <w:proofErr w:type="gramStart"/>
-            <w:r>
-              <w:rPr>
-                <w:rFonts w:asciiTheme="minorHAnsi" w:hAnsiTheme="minorHAnsi" w:cstheme="minorHAnsi"/>
-                <w:color w:val="000000"/>
-                <w:sz w:val="22"/>
-                <w:szCs w:val="22"/>
-              </w:rPr>
-              <w:t xml:space="preserve">   (</w:t>
-            </w:r>
-            <w:proofErr w:type="gramEnd"/>
-            <w:r>
-              <w:rPr>
-                <w:rFonts w:asciiTheme="minorHAnsi" w:hAnsiTheme="minorHAnsi" w:cstheme="minorHAnsi"/>
-                <w:color w:val="000000"/>
-                <w:sz w:val="22"/>
-                <w:szCs w:val="22"/>
-              </w:rPr>
-              <w:t xml:space="preserve">  </w:t>
-            </w:r>
-            <w:proofErr w:type="gramStart"/>
-            <w:r>
-              <w:rPr>
-                <w:rFonts w:asciiTheme="minorHAnsi" w:hAnsiTheme="minorHAnsi" w:cstheme="minorHAnsi"/>
-                <w:color w:val="000000"/>
-                <w:sz w:val="22"/>
-                <w:szCs w:val="22"/>
-              </w:rPr>
-              <w:t xml:space="preserve">  )</w:t>
-            </w:r>
-            <w:proofErr w:type="gramEnd"/>
-            <w:r>
-              <w:rPr>
-                <w:rFonts w:asciiTheme="minorHAnsi" w:hAnsiTheme="minorHAnsi" w:cstheme="minorHAnsi"/>
-                <w:color w:val="000000"/>
-                <w:sz w:val="22"/>
-                <w:szCs w:val="22"/>
-              </w:rPr>
-              <w:t xml:space="preserve"> NÃO</w:t>
-            </w:r>
-          </w:p>
-        </w:tc>
-        <w:tc>
-          <w:tcPr>
-            <w:tcW w:w="5244" w:type="dxa"/>
-            <w:gridSpan w:val="2"/>
-            <w:tcBorders>
-              <w:top w:val="nil"/>
-              <w:left w:val="single" w:sz="4" w:space="0" w:color="auto"/>
-              <w:bottom w:val="single" w:sz="4" w:space="0" w:color="auto"/>
-              <w:right w:val="single" w:sz="4" w:space="0" w:color="auto"/>
-            </w:tcBorders>
-            <w:vAlign w:val="center"/>
-          </w:tcPr>
-          <w:p>
-            <w:pPr>
-              <w:spacing w:line="312" w:lineRule="auto"/>
-              <w:jc w:val="left"/>
-              <w:rPr>
-                <w:rFonts w:asciiTheme="minorHAnsi" w:hAnsiTheme="minorHAnsi" w:cstheme="minorHAnsi"/>
-                <w:color w:val="000000"/>
-                <w:sz w:val="22"/>
-                <w:szCs w:val="22"/>
-              </w:rPr>
-            </w:pPr>
-            <w:proofErr w:type="gramStart"/>
-            <w:r>
-              <w:rPr>
-                <w:rFonts w:asciiTheme="minorHAnsi" w:hAnsiTheme="minorHAnsi" w:cstheme="minorHAnsi"/>
-                <w:color w:val="000000"/>
-                <w:sz w:val="22"/>
-                <w:szCs w:val="22"/>
-              </w:rPr>
-              <w:t xml:space="preserve">{{ </w:t>
-            </w:r>
-            <w:proofErr w:type="spellStart"/>
-            <w:r>
-              <w:rPr>
-                <w:rFonts w:asciiTheme="minorHAnsi" w:hAnsiTheme="minorHAnsi" w:cstheme="minorHAnsi"/>
-                <w:color w:val="000000"/>
-                <w:sz w:val="22"/>
-                <w:szCs w:val="22"/>
-              </w:rPr>
-              <w:t>multa</w:t>
-            </w:r>
-            <w:proofErr w:type="gramEnd"/>
-            <w:r>
-              <w:rPr>
-                <w:rFonts w:asciiTheme="minorHAnsi" w:hAnsiTheme="minorHAnsi" w:cstheme="minorHAnsi"/>
-                <w:color w:val="000000"/>
-                <w:sz w:val="22"/>
-                <w:szCs w:val="22"/>
-              </w:rPr>
-              <w:t>_valor_</w:t>
-            </w:r>
-            <w:proofErr w:type="gramStart"/>
-            <w:r>
-              <w:rPr>
-                <w:rFonts w:asciiTheme="minorHAnsi" w:hAnsiTheme="minorHAnsi" w:cstheme="minorHAnsi"/>
-                <w:color w:val="000000"/>
-                <w:sz w:val="22"/>
-                <w:szCs w:val="22"/>
-              </w:rPr>
-              <w:t>diario</w:t>
-            </w:r>
-            <w:proofErr w:type="spellEnd"/>
-            <w:r>
-              <w:rPr>
-                <w:rFonts w:asciiTheme="minorHAnsi" w:hAnsiTheme="minorHAnsi" w:cstheme="minorHAnsi"/>
-                <w:color w:val="000000"/>
-                <w:sz w:val="22"/>
-                <w:szCs w:val="22"/>
-              </w:rPr>
               <w:t xml:space="preserve"> }}</w:t>
             </w:r>
-            <w:r>
-              <w:rPr>
-                <w:rFonts w:asciiTheme="minorHAnsi" w:hAnsiTheme="minorHAnsi" w:cstheme="minorHAnsi"/>
-                <w:color w:val="000000"/>
-                <w:sz w:val="22"/>
-                <w:szCs w:val="22"/>
-              </w:rPr>
-              <w:t>:</w:t>
-            </w:r>
-            <w:proofErr w:type="gramEnd"/>
-            <w:r>
-              <w:rPr>
-                <w:rFonts w:asciiTheme="minorHAnsi" w:hAnsiTheme="minorHAnsi" w:cstheme="minorHAnsi"/>
-                <w:color w:val="000000"/>
-                <w:sz w:val="22"/>
-                <w:szCs w:val="22"/>
-              </w:rPr>
-              <w:t xml:space="preserve"> R$ </w:t>
-            </w:r>
-            <w:proofErr w:type="gramStart"/>
-            <w:r>
-              <w:rPr>
-                <w:rFonts w:asciiTheme="minorHAnsi" w:hAnsiTheme="minorHAnsi" w:cstheme="minorHAnsi"/>
-                <w:color w:val="000000"/>
-                <w:sz w:val="22"/>
-                <w:szCs w:val="22"/>
-              </w:rPr>
-              <w:t>........,...</w:t>
-            </w:r>
-            <w:proofErr w:type="gramEnd"/>
-            <w:r>
-              <w:rPr>
-                <w:rFonts w:asciiTheme="minorHAnsi" w:hAnsiTheme="minorHAnsi" w:cstheme="minorHAnsi"/>
-                <w:color w:val="000000"/>
-                <w:sz w:val="22"/>
-                <w:szCs w:val="22"/>
-              </w:rPr>
-              <w:t xml:space="preserve"> </w:t>
-            </w:r>
-            <w:r>
-              <w:rPr>
-                <w:rFonts w:asciiTheme="minorHAnsi" w:hAnsiTheme="minorHAnsi" w:cstheme="minorHAnsi"/>
-                <w:color w:val="000000"/>
-                <w:sz w:val="22"/>
-                <w:szCs w:val="22"/>
-              </w:rPr>
-              <w:t xml:space="preserve"> </w:t>
-            </w:r>
-            <w:proofErr w:type="gramStart"/>
-            <w:r>
-              <w:rPr>
-                <w:rFonts w:asciiTheme="minorHAnsi" w:hAnsiTheme="minorHAnsi" w:cstheme="minorHAnsi"/>
-                <w:color w:val="000000"/>
-                <w:sz w:val="22"/>
-                <w:szCs w:val="22"/>
-              </w:rPr>
-              <w:t xml:space="preserve">{{ </w:t>
-            </w:r>
-            <w:proofErr w:type="spellStart"/>
-            <w:r>
-              <w:rPr>
-                <w:rFonts w:asciiTheme="minorHAnsi" w:hAnsiTheme="minorHAnsi" w:cstheme="minorHAnsi"/>
-                <w:color w:val="000000"/>
-                <w:sz w:val="22"/>
-                <w:szCs w:val="22"/>
-              </w:rPr>
-              <w:t>multa</w:t>
-            </w:r>
-            <w:proofErr w:type="gramEnd"/>
-            <w:r>
-              <w:rPr>
-                <w:rFonts w:asciiTheme="minorHAnsi" w:hAnsiTheme="minorHAnsi" w:cstheme="minorHAnsi"/>
-                <w:color w:val="000000"/>
-                <w:sz w:val="22"/>
-                <w:szCs w:val="22"/>
-              </w:rPr>
-              <w:t>_</w:t>
-            </w:r>
-            <w:proofErr w:type="gramStart"/>
-            <w:r>
-              <w:rPr>
-                <w:rFonts w:asciiTheme="minorHAnsi" w:hAnsiTheme="minorHAnsi" w:cstheme="minorHAnsi"/>
-                <w:color w:val="000000"/>
-                <w:sz w:val="22"/>
-                <w:szCs w:val="22"/>
-              </w:rPr>
-              <w:t>limite</w:t>
-            </w:r>
-            <w:proofErr w:type="spellEnd"/>
-            <w:r>
-              <w:rPr>
-                <w:rFonts w:asciiTheme="minorHAnsi" w:hAnsiTheme="minorHAnsi" w:cstheme="minorHAnsi"/>
-                <w:color w:val="000000"/>
-                <w:sz w:val="22"/>
-                <w:szCs w:val="22"/>
-              </w:rPr>
-              <w:t xml:space="preserve"> }}</w:t>
-            </w:r>
-            <w:r>
-              <w:rPr>
-                <w:rFonts w:asciiTheme="minorHAnsi" w:hAnsiTheme="minorHAnsi" w:cstheme="minorHAnsi"/>
-                <w:color w:val="000000"/>
-                <w:sz w:val="22"/>
-                <w:szCs w:val="22"/>
-              </w:rPr>
-              <w:t>:</w:t>
-            </w:r>
-            <w:proofErr w:type="gramEnd"/>
-            <w:r>
-              <w:rPr>
-                <w:rFonts w:asciiTheme="minorHAnsi" w:hAnsiTheme="minorHAnsi" w:cstheme="minorHAnsi"/>
-                <w:color w:val="000000"/>
-                <w:sz w:val="22"/>
-                <w:szCs w:val="22"/>
-              </w:rPr>
-              <w:t xml:space="preserve"> R$ </w:t>
-            </w:r>
-            <w:proofErr w:type="gramStart"/>
-            <w:r>
-              <w:rPr>
-                <w:rFonts w:asciiTheme="minorHAnsi" w:hAnsiTheme="minorHAnsi" w:cstheme="minorHAnsi"/>
-                <w:color w:val="000000"/>
-                <w:sz w:val="22"/>
-                <w:szCs w:val="22"/>
-              </w:rPr>
-              <w:t>........,...</w:t>
-            </w:r>
-            <w:proofErr w:type="gramEnd"/>
           </w:p>
         </w:tc>
       </w:tr>
@@ -2427,7 +1861,7 @@
         <w:tc>
           <w:tcPr>
             <w:tcW w:w="9498" w:type="dxa"/>
-            <w:gridSpan w:val="4"/>
+            <w:gridSpan w:val="5"/>
             <w:tcBorders>
               <w:top w:val="single" w:sz="4" w:space="0" w:color="auto"/>
             </w:tcBorders>
@@ -2465,7 +1899,7 @@
         <w:tc>
           <w:tcPr>
             <w:tcW w:w="9498" w:type="dxa"/>
-            <w:gridSpan w:val="4"/>
+            <w:gridSpan w:val="5"/>
             <w:tcBorders>
               <w:top w:val="single" w:sz="4" w:space="0" w:color="auto"/>
             </w:tcBorders>
@@ -2482,6 +1916,26 @@
                 <w:szCs w:val="22"/>
               </w:rPr>
             </w:pPr>
+            <w:r>
+              <w:rPr>
+                <w:rFonts w:asciiTheme="minorHAnsi" w:hAnsiTheme="minorHAnsi" w:cstheme="minorHAnsi"/>
+                <w:b/>
+                <w:bCs/>
+                <w:color w:val="000000"/>
+                <w:sz w:val="22"/>
+                <w:szCs w:val="22"/>
+              </w:rPr>
+              <w:t>EXISTE LITISPENDÊNCA OU COISA JULGADA?</w:t>
+            </w:r>
+            <w:r>
+              <w:rPr>
+                <w:rFonts w:asciiTheme="minorHAnsi" w:hAnsiTheme="minorHAnsi" w:cstheme="minorHAnsi"/>
+                <w:color w:val="000000"/>
+                <w:sz w:val="22"/>
+                <w:szCs w:val="22"/>
+              </w:rPr>
+              <w:t xml:space="preserve"> </w:t>
+            </w:r>
             <w:proofErr w:type="gramStart"/>
             <w:r>
               <w:rPr>
@@ -2510,17 +1964,7 @@
                 <w:sz w:val="22"/>
                 <w:szCs w:val="22"/>
               </w:rPr>
-              <w:t>_coisa_</w:t>
-            </w:r>
-            <w:proofErr w:type="gramStart"/>
-            <w:r>
-              <w:rPr>
-                <w:rFonts w:asciiTheme="minorHAnsi" w:hAnsiTheme="minorHAnsi" w:cstheme="minorHAnsi"/>
-                <w:color w:val="000000"/>
-                <w:sz w:val="22"/>
-                <w:szCs w:val="22"/>
-              </w:rPr>
-              <w:t>julgada</w:t>
+              <w:t>_coisa_julgada</w:t>
             </w:r>
             <w:proofErr w:type="spellEnd"/>
             <w:r>
@@ -2530,86 +1974,7 @@
                 <w:sz w:val="22"/>
                 <w:szCs w:val="22"/>
               </w:rPr>
-              <w:t xml:space="preserve"> }</w:t>
-            </w:r>
-            <w:proofErr w:type="gramEnd"/>
-            <w:r>
-              <w:rPr>
-                <w:rFonts w:asciiTheme="minorHAnsi" w:hAnsiTheme="minorHAnsi" w:cstheme="minorHAnsi"/>
-                <w:color w:val="000000"/>
-                <w:sz w:val="22"/>
-                <w:szCs w:val="22"/>
-              </w:rPr>
-              <w:t>}</w:t>
-            </w:r>
-            <w:r>
-              <w:rPr>
-                <w:rFonts w:asciiTheme="minorHAnsi" w:hAnsiTheme="minorHAnsi" w:cstheme="minorHAnsi"/>
-                <w:color w:val="000000"/>
-                <w:sz w:val="22"/>
-                <w:szCs w:val="22"/>
-              </w:rPr>
-              <w:t xml:space="preserve">? </w:t>
-            </w:r>
-            <w:proofErr w:type="gramStart"/>
-            <w:r>
-              <w:rPr>
-                <w:rFonts w:asciiTheme="minorHAnsi" w:hAnsiTheme="minorHAnsi" w:cstheme="minorHAnsi"/>
-                <w:color w:val="000000"/>
-                <w:sz w:val="22"/>
-                <w:szCs w:val="22"/>
-              </w:rPr>
-              <w:t>(    )</w:t>
-            </w:r>
-            <w:proofErr w:type="gramEnd"/>
-            <w:r>
-              <w:rPr>
-                <w:rFonts w:asciiTheme="minorHAnsi" w:hAnsiTheme="minorHAnsi" w:cstheme="minorHAnsi"/>
-                <w:color w:val="000000"/>
-                <w:sz w:val="22"/>
-                <w:szCs w:val="22"/>
-              </w:rPr>
-              <w:t xml:space="preserve"> SIM </w:t>
-            </w:r>
-            <w:proofErr w:type="gramStart"/>
-            <w:r>
-              <w:rPr>
-                <w:rFonts w:asciiTheme="minorHAnsi" w:hAnsiTheme="minorHAnsi" w:cstheme="minorHAnsi"/>
-                <w:color w:val="000000"/>
-                <w:sz w:val="22"/>
-                <w:szCs w:val="22"/>
-              </w:rPr>
-              <w:t xml:space="preserve">   (</w:t>
-            </w:r>
-            <w:proofErr w:type="gramEnd"/>
-            <w:r>
-              <w:rPr>
-                <w:rFonts w:asciiTheme="minorHAnsi" w:hAnsiTheme="minorHAnsi" w:cstheme="minorHAnsi"/>
-                <w:color w:val="000000"/>
-                <w:sz w:val="22"/>
-                <w:szCs w:val="22"/>
-              </w:rPr>
-              <w:t xml:space="preserve">  </w:t>
-            </w:r>
-            <w:proofErr w:type="gramStart"/>
-            <w:r>
-              <w:rPr>
-                <w:rFonts w:asciiTheme="minorHAnsi" w:hAnsiTheme="minorHAnsi" w:cstheme="minorHAnsi"/>
-                <w:color w:val="000000"/>
-                <w:sz w:val="22"/>
-                <w:szCs w:val="22"/>
-              </w:rPr>
-              <w:t xml:space="preserve">  )</w:t>
-            </w:r>
-            <w:proofErr w:type="gramEnd"/>
-            <w:r>
-              <w:rPr>
-                <w:rFonts w:asciiTheme="minorHAnsi" w:hAnsiTheme="minorHAnsi" w:cstheme="minorHAnsi"/>
-                <w:color w:val="000000"/>
-                <w:sz w:val="22"/>
-                <w:szCs w:val="22"/>
-              </w:rPr>
-              <w:t xml:space="preserve"> NÃO</w:t>
+              <w:t xml:space="preserve"> }}</w:t>
             </w:r>
           </w:p>
         </w:tc>
@@ -2621,7 +1986,7 @@
         <w:tc>
           <w:tcPr>
             <w:tcW w:w="9498" w:type="dxa"/>
-            <w:gridSpan w:val="4"/>
+            <w:gridSpan w:val="5"/>
             <w:tcBorders>
               <w:top w:val="single" w:sz="4" w:space="0" w:color="auto"/>
             </w:tcBorders>
@@ -2633,71 +1998,25 @@
               <w:jc w:val="left"/>
               <w:rPr>
                 <w:rFonts w:asciiTheme="minorHAnsi" w:hAnsiTheme="minorHAnsi" w:cstheme="minorHAnsi"/>
-                <w:color w:val="000000"/>
-                <w:sz w:val="22"/>
-                <w:szCs w:val="22"/>
+                <w:b/>
+                <w:bCs/>
+                <w:color w:val="000000"/>
+                <w:sz w:val="22"/>
+                <w:szCs w:val="22"/>
+                <w:u w:val="single"/>
               </w:rPr>
             </w:pPr>
-            <w:proofErr w:type="gramStart"/>
-            <w:r>
-              <w:rPr>
-                <w:rFonts w:asciiTheme="minorHAnsi" w:hAnsiTheme="minorHAnsi" w:cstheme="minorHAnsi"/>
-                <w:color w:val="000000"/>
-                <w:sz w:val="22"/>
-                <w:szCs w:val="22"/>
-              </w:rPr>
-              <w:t xml:space="preserve">{{ </w:t>
-            </w:r>
-            <w:proofErr w:type="spellStart"/>
-            <w:r>
-              <w:rPr>
-                <w:rFonts w:asciiTheme="minorHAnsi" w:hAnsiTheme="minorHAnsi" w:cstheme="minorHAnsi"/>
-                <w:color w:val="000000"/>
-                <w:sz w:val="22"/>
-                <w:szCs w:val="22"/>
-              </w:rPr>
-              <w:t>decisao</w:t>
-            </w:r>
-            <w:proofErr w:type="gramEnd"/>
-            <w:r>
-              <w:rPr>
-                <w:rFonts w:asciiTheme="minorHAnsi" w:hAnsiTheme="minorHAnsi" w:cstheme="minorHAnsi"/>
-                <w:color w:val="000000"/>
-                <w:sz w:val="22"/>
-                <w:szCs w:val="22"/>
-              </w:rPr>
-              <w:t>_objeto_</w:t>
-            </w:r>
-            <w:proofErr w:type="gramStart"/>
-            <w:r>
-              <w:rPr>
-                <w:rFonts w:asciiTheme="minorHAnsi" w:hAnsiTheme="minorHAnsi" w:cstheme="minorHAnsi"/>
-                <w:color w:val="000000"/>
-                <w:sz w:val="22"/>
-                <w:szCs w:val="22"/>
-              </w:rPr>
-              <w:t>autodispensa</w:t>
-            </w:r>
-            <w:proofErr w:type="spellEnd"/>
-            <w:r>
-              <w:rPr>
-                <w:rFonts w:asciiTheme="minorHAnsi" w:hAnsiTheme="minorHAnsi" w:cstheme="minorHAnsi"/>
-                <w:color w:val="000000"/>
-                <w:sz w:val="22"/>
-                <w:szCs w:val="22"/>
-              </w:rPr>
-              <w:t xml:space="preserve"> }}</w:t>
-            </w:r>
-            <w:r>
-              <w:rPr>
-                <w:rFonts w:asciiTheme="minorHAnsi" w:hAnsiTheme="minorHAnsi" w:cstheme="minorHAnsi"/>
-                <w:color w:val="000000"/>
-                <w:sz w:val="22"/>
-                <w:szCs w:val="22"/>
-              </w:rPr>
-              <w:t>:</w:t>
-            </w:r>
-            <w:proofErr w:type="gramEnd"/>
+            <w:r>
+              <w:rPr>
+                <w:rFonts w:asciiTheme="minorHAnsi" w:hAnsiTheme="minorHAnsi" w:cstheme="minorHAnsi"/>
+                <w:b/>
+                <w:bCs/>
+                <w:color w:val="000000"/>
+                <w:sz w:val="22"/>
+                <w:szCs w:val="22"/>
+              </w:rPr>
+              <w:t>DECISÃO OBJETO DA AUTODISPENSA:</w:t>
+            </w:r>
           </w:p>
           <w:p>
             <w:pPr>
@@ -2710,23 +2029,45 @@
                 <w:szCs w:val="22"/>
               </w:rPr>
             </w:pPr>
-            <w:r>
-              <w:rPr>
-                <w:rFonts w:asciiTheme="minorHAnsi" w:hAnsiTheme="minorHAnsi" w:cstheme="minorHAnsi"/>
-                <w:color w:val="0038A8"/>
-                <w:sz w:val="22"/>
-                <w:szCs w:val="22"/>
-              </w:rPr>
-              <w:t>Especificar a decisão e o número do rastreamento no Portal</w:t>
-            </w:r>
-            <w:r>
-              <w:rPr>
-                <w:rFonts w:asciiTheme="minorHAnsi" w:hAnsiTheme="minorHAnsi" w:cstheme="minorHAnsi"/>
-                <w:color w:val="0038A8"/>
-                <w:sz w:val="22"/>
-                <w:szCs w:val="22"/>
-              </w:rPr>
-              <w:t xml:space="preserve"> Jurídico.</w:t>
+            <w:proofErr w:type="gramStart"/>
+            <w:r>
+              <w:rPr>
+                <w:rFonts w:asciiTheme="minorHAnsi" w:hAnsiTheme="minorHAnsi" w:cstheme="minorHAnsi"/>
+                <w:color w:val="000000"/>
+                <w:sz w:val="22"/>
+                <w:szCs w:val="22"/>
+              </w:rPr>
+              <w:t xml:space="preserve">{{ </w:t>
+            </w:r>
+            <w:proofErr w:type="spellStart"/>
+            <w:r>
+              <w:rPr>
+                <w:rFonts w:asciiTheme="minorHAnsi" w:hAnsiTheme="minorHAnsi" w:cstheme="minorHAnsi"/>
+                <w:color w:val="000000"/>
+                <w:sz w:val="22"/>
+                <w:szCs w:val="22"/>
+              </w:rPr>
+              <w:t>decisao</w:t>
+            </w:r>
+            <w:proofErr w:type="gramEnd"/>
+            <w:r>
+              <w:rPr>
+                <w:rFonts w:asciiTheme="minorHAnsi" w:hAnsiTheme="minorHAnsi" w:cstheme="minorHAnsi"/>
+                <w:color w:val="000000"/>
+                <w:sz w:val="22"/>
+                <w:szCs w:val="22"/>
+              </w:rPr>
+              <w:t>_objeto_autodispensa</w:t>
+            </w:r>
+            <w:proofErr w:type="spellEnd"/>
+            <w:r>
+              <w:rPr>
+                <w:rFonts w:asciiTheme="minorHAnsi" w:hAnsiTheme="minorHAnsi" w:cstheme="minorHAnsi"/>
+                <w:color w:val="000000"/>
+                <w:sz w:val="22"/>
+                <w:szCs w:val="22"/>
+              </w:rPr>
+              <w:t xml:space="preserve"> }}</w:t>
             </w:r>
           </w:p>
         </w:tc>
@@ -2738,7 +2079,7 @@
         <w:tc>
           <w:tcPr>
             <w:tcW w:w="9498" w:type="dxa"/>
-            <w:gridSpan w:val="4"/>
+            <w:gridSpan w:val="5"/>
             <w:vAlign w:val="center"/>
           </w:tcPr>
           <w:p>
@@ -2748,71 +2089,24 @@
               <w:rPr>
                 <w:rFonts w:asciiTheme="minorHAnsi" w:hAnsiTheme="minorHAnsi" w:cstheme="minorHAnsi"/>
                 <w:b/>
+                <w:bCs/>
                 <w:color w:val="0038A8"/>
                 <w:sz w:val="22"/>
                 <w:szCs w:val="22"/>
+                <w:u w:val="single"/>
               </w:rPr>
             </w:pPr>
-            <w:proofErr w:type="gramStart"/>
-            <w:r>
-              <w:rPr>
-                <w:rFonts w:asciiTheme="minorHAnsi" w:hAnsiTheme="minorHAnsi" w:cstheme="minorHAnsi"/>
-                <w:color w:val="000000"/>
-                <w:sz w:val="22"/>
-                <w:szCs w:val="22"/>
-              </w:rPr>
-              <w:t xml:space="preserve">{{ </w:t>
-            </w:r>
-            <w:proofErr w:type="spellStart"/>
-            <w:r>
-              <w:rPr>
-                <w:rFonts w:asciiTheme="minorHAnsi" w:hAnsiTheme="minorHAnsi" w:cstheme="minorHAnsi"/>
-                <w:color w:val="000000"/>
-                <w:sz w:val="22"/>
-                <w:szCs w:val="22"/>
-              </w:rPr>
-              <w:t>materias</w:t>
-            </w:r>
-            <w:proofErr w:type="gramEnd"/>
-            <w:r>
-              <w:rPr>
-                <w:rFonts w:asciiTheme="minorHAnsi" w:hAnsiTheme="minorHAnsi" w:cstheme="minorHAnsi"/>
-                <w:color w:val="000000"/>
-                <w:sz w:val="22"/>
-                <w:szCs w:val="22"/>
-              </w:rPr>
-              <w:t>_</w:t>
-            </w:r>
-            <w:proofErr w:type="gramStart"/>
-            <w:r>
-              <w:rPr>
-                <w:rFonts w:asciiTheme="minorHAnsi" w:hAnsiTheme="minorHAnsi" w:cstheme="minorHAnsi"/>
-                <w:color w:val="000000"/>
-                <w:sz w:val="22"/>
-                <w:szCs w:val="22"/>
-              </w:rPr>
-              <w:t>discutidas</w:t>
-            </w:r>
-            <w:proofErr w:type="spellEnd"/>
-            <w:r>
-              <w:rPr>
-                <w:rFonts w:asciiTheme="minorHAnsi" w:hAnsiTheme="minorHAnsi" w:cstheme="minorHAnsi"/>
-                <w:color w:val="000000"/>
-                <w:sz w:val="22"/>
-                <w:szCs w:val="22"/>
-              </w:rPr>
-              <w:t xml:space="preserve"> }}</w:t>
-            </w:r>
-            <w:r>
-              <w:rPr>
-                <w:rFonts w:asciiTheme="minorHAnsi" w:hAnsiTheme="minorHAnsi" w:cstheme="minorHAnsi"/>
-                <w:color w:val="000000"/>
-                <w:sz w:val="22"/>
-                <w:szCs w:val="22"/>
-              </w:rPr>
-              <w:t>:</w:t>
-            </w:r>
-            <w:proofErr w:type="gramEnd"/>
+            <w:r>
+              <w:rPr>
+                <w:rFonts w:asciiTheme="minorHAnsi" w:hAnsiTheme="minorHAnsi" w:cstheme="minorHAnsi"/>
+                <w:b/>
+                <w:bCs/>
+                <w:color w:val="000000"/>
+                <w:sz w:val="22"/>
+                <w:szCs w:val="22"/>
+              </w:rPr>
+              <w:t>MATÉRIA(S) DISCUTIDA(S) NO PROCESSO:</w:t>
+            </w:r>
           </w:p>
           <w:p>
             <w:pPr>
@@ -2820,57 +2114,52 @@
               <w:jc w:val="left"/>
               <w:rPr>
                 <w:rFonts w:asciiTheme="minorHAnsi" w:hAnsiTheme="minorHAnsi" w:cstheme="minorHAnsi"/>
-                <w:color w:val="000000"/>
-                <w:sz w:val="22"/>
-                <w:szCs w:val="22"/>
+                <w:b/>
+                <w:color w:val="0038A8"/>
+                <w:sz w:val="22"/>
+                <w:szCs w:val="22"/>
+                <w:u w:val="single"/>
               </w:rPr>
             </w:pPr>
-            <w:r>
-              <w:rPr>
-                <w:rFonts w:asciiTheme="minorHAnsi" w:hAnsiTheme="minorHAnsi" w:cstheme="minorHAnsi"/>
-                <w:color w:val="0038A8"/>
-                <w:sz w:val="22"/>
-                <w:szCs w:val="22"/>
-              </w:rPr>
-              <w:t xml:space="preserve">Apontar, de forma </w:t>
-            </w:r>
-            <w:r>
-              <w:rPr>
-                <w:rFonts w:asciiTheme="minorHAnsi" w:hAnsiTheme="minorHAnsi" w:cstheme="minorHAnsi"/>
-                <w:b/>
-                <w:bCs/>
-                <w:color w:val="0038A8"/>
-                <w:sz w:val="22"/>
-                <w:szCs w:val="22"/>
-              </w:rPr>
-              <w:t>sucinta</w:t>
-            </w:r>
-            <w:r>
-              <w:rPr>
-                <w:rFonts w:asciiTheme="minorHAnsi" w:hAnsiTheme="minorHAnsi" w:cstheme="minorHAnsi"/>
-                <w:color w:val="0038A8"/>
-                <w:sz w:val="22"/>
-                <w:szCs w:val="22"/>
-              </w:rPr>
-              <w:t xml:space="preserve">, as teses jurídicas discutidas no </w:t>
-            </w:r>
-            <w:r>
-              <w:rPr>
-                <w:rFonts w:asciiTheme="minorHAnsi" w:hAnsiTheme="minorHAnsi" w:cstheme="minorHAnsi"/>
-                <w:color w:val="0038A8"/>
-                <w:sz w:val="22"/>
-                <w:szCs w:val="22"/>
-              </w:rPr>
-              <w:t>p</w:t>
-            </w:r>
-            <w:r>
-              <w:rPr>
-                <w:rFonts w:asciiTheme="minorHAnsi" w:hAnsiTheme="minorHAnsi" w:cstheme="minorHAnsi"/>
-                <w:color w:val="0038A8"/>
-                <w:sz w:val="22"/>
-                <w:szCs w:val="22"/>
-              </w:rPr>
-              <w:t>rocesso.</w:t>
+            <w:proofErr w:type="gramStart"/>
+            <w:r>
+              <w:rPr>
+                <w:rFonts w:asciiTheme="minorHAnsi" w:hAnsiTheme="minorHAnsi" w:cstheme="minorHAnsi"/>
+                <w:color w:val="000000"/>
+                <w:sz w:val="22"/>
+                <w:szCs w:val="22"/>
+              </w:rPr>
+              <w:t xml:space="preserve">{{ </w:t>
+            </w:r>
+            <w:proofErr w:type="spellStart"/>
+            <w:r>
+              <w:rPr>
+                <w:rFonts w:asciiTheme="minorHAnsi" w:hAnsiTheme="minorHAnsi" w:cstheme="minorHAnsi"/>
+                <w:color w:val="000000"/>
+                <w:sz w:val="22"/>
+                <w:szCs w:val="22"/>
+              </w:rPr>
+              <w:t>materias</w:t>
+            </w:r>
+            <w:proofErr w:type="gramEnd"/>
+            <w:r>
+              <w:rPr>
+                <w:rFonts w:asciiTheme="minorHAnsi" w:hAnsiTheme="minorHAnsi" w:cstheme="minorHAnsi"/>
+                <w:color w:val="000000"/>
+                <w:sz w:val="22"/>
+                <w:szCs w:val="22"/>
+              </w:rPr>
+              <w:t>_discutidas</w:t>
+            </w:r>
+            <w:proofErr w:type="spellEnd"/>
+            <w:r>
+              <w:rPr>
+                <w:rFonts w:asciiTheme="minorHAnsi" w:hAnsiTheme="minorHAnsi" w:cstheme="minorHAnsi"/>
+                <w:color w:val="000000"/>
+                <w:sz w:val="22"/>
+                <w:szCs w:val="22"/>
+              </w:rPr>
+              <w:t xml:space="preserve"> }}</w:t>
             </w:r>
           </w:p>
         </w:tc>
@@ -2882,7 +2171,7 @@
         <w:tc>
           <w:tcPr>
             <w:tcW w:w="9498" w:type="dxa"/>
-            <w:gridSpan w:val="4"/>
+            <w:gridSpan w:val="5"/>
             <w:vAlign w:val="center"/>
           </w:tcPr>
           <w:p>
@@ -2891,71 +2180,24 @@
               <w:jc w:val="left"/>
               <w:rPr>
                 <w:rFonts w:asciiTheme="minorHAnsi" w:hAnsiTheme="minorHAnsi" w:cstheme="minorHAnsi"/>
+                <w:b/>
+                <w:bCs/>
                 <w:color w:val="000000"/>
                 <w:sz w:val="22"/>
                 <w:szCs w:val="22"/>
               </w:rPr>
             </w:pPr>
-            <w:proofErr w:type="gramStart"/>
-            <w:r>
-              <w:rPr>
-                <w:rFonts w:asciiTheme="minorHAnsi" w:hAnsiTheme="minorHAnsi" w:cstheme="minorHAnsi"/>
-                <w:color w:val="000000"/>
-                <w:sz w:val="22"/>
-                <w:szCs w:val="22"/>
-              </w:rPr>
-              <w:t xml:space="preserve">{{ </w:t>
-            </w:r>
-            <w:proofErr w:type="spellStart"/>
-            <w:r>
-              <w:rPr>
-                <w:rFonts w:asciiTheme="minorHAnsi" w:hAnsiTheme="minorHAnsi" w:cstheme="minorHAnsi"/>
-                <w:color w:val="000000"/>
-                <w:sz w:val="22"/>
-                <w:szCs w:val="22"/>
-              </w:rPr>
-              <w:t>fundamento</w:t>
-            </w:r>
-            <w:proofErr w:type="gramEnd"/>
-            <w:r>
-              <w:rPr>
-                <w:rFonts w:asciiTheme="minorHAnsi" w:hAnsiTheme="minorHAnsi" w:cstheme="minorHAnsi"/>
-                <w:color w:val="000000"/>
-                <w:sz w:val="22"/>
-                <w:szCs w:val="22"/>
-              </w:rPr>
-              <w:t>_</w:t>
-            </w:r>
-            <w:proofErr w:type="gramStart"/>
-            <w:r>
-              <w:rPr>
-                <w:rFonts w:asciiTheme="minorHAnsi" w:hAnsiTheme="minorHAnsi" w:cstheme="minorHAnsi"/>
-                <w:color w:val="000000"/>
-                <w:sz w:val="22"/>
-                <w:szCs w:val="22"/>
-              </w:rPr>
-              <w:t>autodispensa</w:t>
-            </w:r>
-            <w:proofErr w:type="spellEnd"/>
-            <w:r>
-              <w:rPr>
-                <w:rFonts w:asciiTheme="minorHAnsi" w:hAnsiTheme="minorHAnsi" w:cstheme="minorHAnsi"/>
-                <w:color w:val="000000"/>
-                <w:sz w:val="22"/>
-                <w:szCs w:val="22"/>
-              </w:rPr>
-              <w:t xml:space="preserve"> }}</w:t>
-            </w:r>
-            <w:r>
-              <w:rPr>
-                <w:rFonts w:asciiTheme="minorHAnsi" w:hAnsiTheme="minorHAnsi" w:cstheme="minorHAnsi"/>
-                <w:color w:val="000000"/>
-                <w:sz w:val="22"/>
-                <w:szCs w:val="22"/>
-              </w:rPr>
-              <w:t>:</w:t>
-            </w:r>
-            <w:proofErr w:type="gramEnd"/>
+            <w:r>
+              <w:rPr>
+                <w:rFonts w:asciiTheme="minorHAnsi" w:hAnsiTheme="minorHAnsi" w:cstheme="minorHAnsi"/>
+                <w:b/>
+                <w:bCs/>
+                <w:color w:val="000000"/>
+                <w:sz w:val="22"/>
+                <w:szCs w:val="22"/>
+              </w:rPr>
+              <w:t>FUNDAMENTO DA AUTODISPENSA:</w:t>
+            </w:r>
           </w:p>
           <w:p>
             <w:pPr>
@@ -2968,50 +2210,45 @@
                 <w:szCs w:val="22"/>
               </w:rPr>
             </w:pPr>
-            <w:r>
-              <w:rPr>
-                <w:rFonts w:asciiTheme="minorHAnsi" w:hAnsiTheme="minorHAnsi" w:cstheme="minorHAnsi"/>
-                <w:color w:val="0038A8"/>
-                <w:sz w:val="22"/>
-                <w:szCs w:val="22"/>
-              </w:rPr>
-              <w:t>Apontar item d</w:t>
-            </w:r>
-            <w:r>
-              <w:rPr>
-                <w:rFonts w:asciiTheme="minorHAnsi" w:hAnsiTheme="minorHAnsi" w:cstheme="minorHAnsi"/>
-                <w:color w:val="0038A8"/>
-                <w:sz w:val="22"/>
-                <w:szCs w:val="22"/>
-              </w:rPr>
-              <w:t>o Manual</w:t>
-            </w:r>
-            <w:r>
-              <w:rPr>
-                <w:rFonts w:asciiTheme="minorHAnsi" w:hAnsiTheme="minorHAnsi" w:cstheme="minorHAnsi"/>
-                <w:color w:val="0038A8"/>
-                <w:sz w:val="22"/>
-                <w:szCs w:val="22"/>
-              </w:rPr>
-              <w:t xml:space="preserve"> em que se baseia a </w:t>
-            </w:r>
-            <w:r>
-              <w:rPr>
-                <w:rFonts w:asciiTheme="minorHAnsi" w:hAnsiTheme="minorHAnsi" w:cstheme="minorHAnsi"/>
-                <w:color w:val="0038A8"/>
-                <w:sz w:val="22"/>
-                <w:szCs w:val="22"/>
-              </w:rPr>
-              <w:t>a</w:t>
-            </w:r>
-            <w:r>
-              <w:rPr>
-                <w:rFonts w:asciiTheme="minorHAnsi" w:hAnsiTheme="minorHAnsi" w:cstheme="minorHAnsi"/>
-                <w:color w:val="0038A8"/>
-                <w:sz w:val="22"/>
-                <w:szCs w:val="22"/>
-              </w:rPr>
-              <w:t>utodispensa</w:t>
+            <w:proofErr w:type="gramStart"/>
+            <w:r>
+              <w:rPr>
+                <w:rFonts w:asciiTheme="minorHAnsi" w:hAnsiTheme="minorHAnsi" w:cstheme="minorHAnsi"/>
+                <w:color w:val="000000"/>
+                <w:sz w:val="22"/>
+                <w:szCs w:val="22"/>
+              </w:rPr>
+              <w:t xml:space="preserve">{{ </w:t>
+            </w:r>
+            <w:proofErr w:type="spellStart"/>
+            <w:r>
+              <w:rPr>
+                <w:rFonts w:asciiTheme="minorHAnsi" w:hAnsiTheme="minorHAnsi" w:cstheme="minorHAnsi"/>
+                <w:color w:val="000000"/>
+                <w:sz w:val="22"/>
+                <w:szCs w:val="22"/>
+              </w:rPr>
+              <w:t>fundamento</w:t>
+            </w:r>
+            <w:proofErr w:type="gramEnd"/>
+            <w:r>
+              <w:rPr>
+                <w:rFonts w:asciiTheme="minorHAnsi" w:hAnsiTheme="minorHAnsi" w:cstheme="minorHAnsi"/>
+                <w:color w:val="000000"/>
+                <w:sz w:val="22"/>
+                <w:szCs w:val="22"/>
+              </w:rPr>
+              <w:t>_autodispensa</w:t>
+            </w:r>
+            <w:proofErr w:type="spellEnd"/>
+            <w:r>
+              <w:rPr>
+                <w:rFonts w:asciiTheme="minorHAnsi" w:hAnsiTheme="minorHAnsi" w:cstheme="minorHAnsi"/>
+                <w:color w:val="000000"/>
+                <w:sz w:val="22"/>
+                <w:szCs w:val="22"/>
+              </w:rPr>
+              <w:t xml:space="preserve"> }}</w:t>
             </w:r>
           </w:p>
         </w:tc>
@@ -3023,7 +2260,7 @@
         <w:tc>
           <w:tcPr>
             <w:tcW w:w="9498" w:type="dxa"/>
-            <w:gridSpan w:val="4"/>
+            <w:gridSpan w:val="5"/>
             <w:vAlign w:val="center"/>
           </w:tcPr>
           <w:p>
@@ -3032,71 +2269,24 @@
               <w:jc w:val="left"/>
               <w:rPr>
                 <w:rFonts w:asciiTheme="minorHAnsi" w:hAnsiTheme="minorHAnsi" w:cstheme="minorHAnsi"/>
+                <w:b/>
+                <w:bCs/>
                 <w:color w:val="000000"/>
                 <w:sz w:val="22"/>
                 <w:szCs w:val="22"/>
               </w:rPr>
             </w:pPr>
-            <w:proofErr w:type="gramStart"/>
-            <w:r>
-              <w:rPr>
-                <w:rFonts w:asciiTheme="minorHAnsi" w:hAnsiTheme="minorHAnsi" w:cstheme="minorHAnsi"/>
-                <w:color w:val="000000"/>
-                <w:sz w:val="22"/>
-                <w:szCs w:val="22"/>
-              </w:rPr>
-              <w:t xml:space="preserve">{{ </w:t>
-            </w:r>
-            <w:proofErr w:type="spellStart"/>
-            <w:r>
-              <w:rPr>
-                <w:rFonts w:asciiTheme="minorHAnsi" w:hAnsiTheme="minorHAnsi" w:cstheme="minorHAnsi"/>
-                <w:color w:val="000000"/>
-                <w:sz w:val="22"/>
-                <w:szCs w:val="22"/>
-              </w:rPr>
-              <w:t>andamento</w:t>
-            </w:r>
-            <w:proofErr w:type="gramEnd"/>
-            <w:r>
-              <w:rPr>
-                <w:rFonts w:asciiTheme="minorHAnsi" w:hAnsiTheme="minorHAnsi" w:cstheme="minorHAnsi"/>
-                <w:color w:val="000000"/>
-                <w:sz w:val="22"/>
-                <w:szCs w:val="22"/>
-              </w:rPr>
-              <w:t>_</w:t>
-            </w:r>
-            <w:proofErr w:type="gramStart"/>
-            <w:r>
-              <w:rPr>
-                <w:rFonts w:asciiTheme="minorHAnsi" w:hAnsiTheme="minorHAnsi" w:cstheme="minorHAnsi"/>
-                <w:color w:val="000000"/>
-                <w:sz w:val="22"/>
-                <w:szCs w:val="22"/>
-              </w:rPr>
-              <w:t>registrado</w:t>
-            </w:r>
-            <w:proofErr w:type="spellEnd"/>
-            <w:r>
-              <w:rPr>
-                <w:rFonts w:asciiTheme="minorHAnsi" w:hAnsiTheme="minorHAnsi" w:cstheme="minorHAnsi"/>
-                <w:color w:val="000000"/>
-                <w:sz w:val="22"/>
-                <w:szCs w:val="22"/>
-              </w:rPr>
-              <w:t xml:space="preserve"> }}</w:t>
-            </w:r>
-            <w:r>
-              <w:rPr>
-                <w:rFonts w:asciiTheme="minorHAnsi" w:hAnsiTheme="minorHAnsi" w:cstheme="minorHAnsi"/>
-                <w:color w:val="000000"/>
-                <w:sz w:val="22"/>
-                <w:szCs w:val="22"/>
-              </w:rPr>
-              <w:t>:</w:t>
-            </w:r>
-            <w:proofErr w:type="gramEnd"/>
+            <w:r>
+              <w:rPr>
+                <w:rFonts w:asciiTheme="minorHAnsi" w:hAnsiTheme="minorHAnsi" w:cstheme="minorHAnsi"/>
+                <w:b/>
+                <w:bCs/>
+                <w:color w:val="000000"/>
+                <w:sz w:val="22"/>
+                <w:szCs w:val="22"/>
+              </w:rPr>
+              <w:t>ANDAMENTO REGISTRADO:</w:t>
+            </w:r>
           </w:p>
           <w:p>
             <w:pPr>
@@ -3104,125 +2294,50 @@
               <w:jc w:val="left"/>
               <w:rPr>
                 <w:rFonts w:asciiTheme="minorHAnsi" w:hAnsiTheme="minorHAnsi" w:cstheme="minorHAnsi"/>
-                <w:color w:val="0038A8"/>
+                <w:color w:val="000000"/>
                 <w:sz w:val="22"/>
                 <w:szCs w:val="22"/>
               </w:rPr>
             </w:pPr>
-            <w:r>
-              <w:rPr>
-                <w:rFonts w:asciiTheme="minorHAnsi" w:hAnsiTheme="minorHAnsi" w:cstheme="minorHAnsi"/>
-                <w:color w:val="0038A8"/>
-                <w:sz w:val="22"/>
-                <w:szCs w:val="22"/>
-              </w:rPr>
-              <w:t xml:space="preserve">- </w:t>
-            </w:r>
             <w:proofErr w:type="gramStart"/>
             <w:r>
               <w:rPr>
                 <w:rFonts w:asciiTheme="minorHAnsi" w:hAnsiTheme="minorHAnsi" w:cstheme="minorHAnsi"/>
-                <w:color w:val="0038A8"/>
-                <w:sz w:val="22"/>
-                <w:szCs w:val="22"/>
-              </w:rPr>
-              <w:t>(  )</w:t>
+                <w:color w:val="000000"/>
+                <w:sz w:val="22"/>
+                <w:szCs w:val="22"/>
+              </w:rPr>
+              <w:t xml:space="preserve">{{ </w:t>
+            </w:r>
+            <w:proofErr w:type="spellStart"/>
+            <w:r>
+              <w:rPr>
+                <w:rFonts w:asciiTheme="minorHAnsi" w:hAnsiTheme="minorHAnsi" w:cstheme="minorHAnsi"/>
+                <w:color w:val="000000"/>
+                <w:sz w:val="22"/>
+                <w:szCs w:val="22"/>
+              </w:rPr>
+              <w:t>andamento</w:t>
             </w:r>
             <w:proofErr w:type="gramEnd"/>
             <w:r>
               <w:rPr>
                 <w:rFonts w:asciiTheme="minorHAnsi" w:hAnsiTheme="minorHAnsi" w:cstheme="minorHAnsi"/>
-                <w:color w:val="0038A8"/>
-                <w:sz w:val="22"/>
-                <w:szCs w:val="22"/>
-              </w:rPr>
-              <w:t xml:space="preserve"> 677 (AUTODISPENSA DE RECURSO </w:t>
-            </w:r>
-            <w:r>
-              <w:rPr>
-                <w:rFonts w:asciiTheme="minorHAnsi" w:hAnsiTheme="minorHAnsi" w:cstheme="minorHAnsi"/>
-                <w:color w:val="0038A8"/>
-                <w:sz w:val="22"/>
-                <w:szCs w:val="22"/>
-              </w:rPr>
-              <w:t>PARA TRIBUNAIS SUPERIORES – STJ/STF/TST</w:t>
-            </w:r>
-            <w:r>
-              <w:rPr>
-                <w:rFonts w:asciiTheme="minorHAnsi" w:hAnsiTheme="minorHAnsi" w:cstheme="minorHAnsi"/>
-                <w:color w:val="0038A8"/>
-                <w:sz w:val="22"/>
-                <w:szCs w:val="22"/>
-              </w:rPr>
-              <w:t>)</w:t>
-            </w:r>
-          </w:p>
-          <w:p>
-            <w:pPr>
-              <w:spacing w:line="312" w:lineRule="auto"/>
-              <w:jc w:val="left"/>
-              <w:rPr>
-                <w:rFonts w:asciiTheme="minorHAnsi" w:hAnsiTheme="minorHAnsi" w:cstheme="minorHAnsi"/>
-                <w:color w:val="000000"/>
-                <w:sz w:val="22"/>
-                <w:szCs w:val="22"/>
-              </w:rPr>
-            </w:pPr>
-            <w:r>
-              <w:rPr>
-                <w:rFonts w:asciiTheme="minorHAnsi" w:hAnsiTheme="minorHAnsi" w:cstheme="minorHAnsi"/>
-                <w:color w:val="0038A8"/>
-                <w:sz w:val="22"/>
-                <w:szCs w:val="22"/>
-              </w:rPr>
-              <w:t xml:space="preserve">- </w:t>
-            </w:r>
-            <w:proofErr w:type="gramStart"/>
-            <w:r>
-              <w:rPr>
-                <w:rFonts w:asciiTheme="minorHAnsi" w:hAnsiTheme="minorHAnsi" w:cstheme="minorHAnsi"/>
-                <w:color w:val="0038A8"/>
-                <w:sz w:val="22"/>
-                <w:szCs w:val="22"/>
-              </w:rPr>
-              <w:t>(  )</w:t>
-            </w:r>
-            <w:proofErr w:type="gramEnd"/>
-            <w:r>
-              <w:rPr>
-                <w:rFonts w:asciiTheme="minorHAnsi" w:hAnsiTheme="minorHAnsi" w:cstheme="minorHAnsi"/>
-                <w:color w:val="0038A8"/>
-                <w:sz w:val="22"/>
-                <w:szCs w:val="22"/>
-              </w:rPr>
-              <w:t xml:space="preserve"> 703 (AUTODISPENSA DE RECURSO PARA A SEGUNDA INSTÂNCIA</w:t>
-            </w:r>
-            <w:r>
-              <w:rPr>
-                <w:rFonts w:asciiTheme="minorHAnsi" w:hAnsiTheme="minorHAnsi" w:cstheme="minorHAnsi"/>
-                <w:color w:val="0038A8"/>
-                <w:sz w:val="22"/>
-                <w:szCs w:val="22"/>
-              </w:rPr>
-              <w:t xml:space="preserve"> – TURMA RECURSAL/TJ/TRF</w:t>
-            </w:r>
-            <w:r>
-              <w:rPr>
-                <w:rFonts w:asciiTheme="minorHAnsi" w:hAnsiTheme="minorHAnsi" w:cstheme="minorHAnsi"/>
-                <w:color w:val="0038A8"/>
-                <w:sz w:val="22"/>
-                <w:szCs w:val="22"/>
-              </w:rPr>
-              <w:t>/TRT</w:t>
-            </w:r>
-            <w:r>
-              <w:rPr>
-                <w:rFonts w:asciiTheme="minorHAnsi" w:hAnsiTheme="minorHAnsi" w:cstheme="minorHAnsi"/>
-                <w:color w:val="0038A8"/>
-                <w:sz w:val="22"/>
-                <w:szCs w:val="22"/>
-              </w:rPr>
-              <w:t>)</w:t>
+                <w:color w:val="000000"/>
+                <w:sz w:val="22"/>
+                <w:szCs w:val="22"/>
+              </w:rPr>
+              <w:t>_registrado</w:t>
+            </w:r>
+            <w:proofErr w:type="spellEnd"/>
+            <w:r>
+              <w:rPr>
+                <w:rFonts w:asciiTheme="minorHAnsi" w:hAnsiTheme="minorHAnsi" w:cstheme="minorHAnsi"/>
+                <w:color w:val="000000"/>
+                <w:sz w:val="22"/>
+                <w:szCs w:val="22"/>
+              </w:rPr>
+              <w:t xml:space="preserve"> }}</w:t>
             </w:r>
           </w:p>
         </w:tc>
@@ -3234,7 +2349,7 @@
         <w:tc>
           <w:tcPr>
             <w:tcW w:w="9498" w:type="dxa"/>
-            <w:gridSpan w:val="4"/>
+            <w:gridSpan w:val="5"/>
             <w:vAlign w:val="center"/>
           </w:tcPr>
           <w:p>
@@ -3257,83 +2372,7 @@
                 <w:sz w:val="22"/>
                 <w:szCs w:val="22"/>
               </w:rPr>
-              <w:t xml:space="preserve">3. </w:t>
-            </w:r>
-            <w:proofErr w:type="gramStart"/>
-            <w:r>
-              <w:rPr>
-                <w:rFonts w:asciiTheme="minorHAnsi" w:hAnsiTheme="minorHAnsi" w:cstheme="minorHAnsi"/>
-                <w:b/>
-                <w:color w:val="000000"/>
-                <w:sz w:val="22"/>
-                <w:szCs w:val="22"/>
-              </w:rPr>
-              <w:t xml:space="preserve">{{ </w:t>
-            </w:r>
-            <w:proofErr w:type="spellStart"/>
-            <w:r>
-              <w:rPr>
-                <w:rFonts w:asciiTheme="minorHAnsi" w:hAnsiTheme="minorHAnsi" w:cstheme="minorHAnsi"/>
-                <w:b/>
-                <w:color w:val="000000"/>
-                <w:sz w:val="22"/>
-                <w:szCs w:val="22"/>
-              </w:rPr>
-              <w:t>documentos</w:t>
-            </w:r>
-            <w:proofErr w:type="gramEnd"/>
-            <w:r>
-              <w:rPr>
-                <w:rFonts w:asciiTheme="minorHAnsi" w:hAnsiTheme="minorHAnsi" w:cstheme="minorHAnsi"/>
-                <w:b/>
-                <w:color w:val="000000"/>
-                <w:sz w:val="22"/>
-                <w:szCs w:val="22"/>
-              </w:rPr>
-              <w:t>_anexados_</w:t>
-            </w:r>
-            <w:proofErr w:type="gramStart"/>
-            <w:r>
-              <w:rPr>
-                <w:rFonts w:asciiTheme="minorHAnsi" w:hAnsiTheme="minorHAnsi" w:cstheme="minorHAnsi"/>
-                <w:b/>
-                <w:color w:val="000000"/>
-                <w:sz w:val="22"/>
-                <w:szCs w:val="22"/>
-              </w:rPr>
-              <w:t>check</w:t>
-            </w:r>
-            <w:proofErr w:type="spellEnd"/>
-            <w:r>
-              <w:rPr>
-                <w:rFonts w:asciiTheme="minorHAnsi" w:hAnsiTheme="minorHAnsi" w:cstheme="minorHAnsi"/>
-                <w:b/>
-                <w:color w:val="000000"/>
-                <w:sz w:val="22"/>
-                <w:szCs w:val="22"/>
-              </w:rPr>
-              <w:t xml:space="preserve"> }}</w:t>
-            </w:r>
-            <w:r>
-              <w:rPr>
-                <w:rFonts w:asciiTheme="minorHAnsi" w:hAnsiTheme="minorHAnsi" w:cstheme="minorHAnsi"/>
-                <w:b/>
-                <w:color w:val="000000"/>
-                <w:sz w:val="22"/>
-                <w:szCs w:val="22"/>
-              </w:rPr>
-              <w:t>:</w:t>
-            </w:r>
-            <w:proofErr w:type="gramEnd"/>
-            <w:r>
-              <w:rPr>
-                <w:rFonts w:asciiTheme="minorHAnsi" w:hAnsiTheme="minorHAnsi" w:cstheme="minorHAnsi"/>
-                <w:b/>
-                <w:color w:val="000000"/>
-                <w:sz w:val="22"/>
-                <w:szCs w:val="22"/>
-              </w:rPr>
-              <w:t xml:space="preserve"> </w:t>
+              <w:t xml:space="preserve">3. RELATÓRIO SUCINTO DO PROCESSO: </w:t>
             </w:r>
             <w:r>
               <w:rPr>
@@ -3354,7 +2393,7 @@
         <w:tc>
           <w:tcPr>
             <w:tcW w:w="9498" w:type="dxa"/>
-            <w:gridSpan w:val="4"/>
+            <w:gridSpan w:val="5"/>
             <w:tcBorders>
               <w:bottom w:val="single" w:sz="4" w:space="0" w:color="auto"/>
             </w:tcBorders>
@@ -3366,6 +2405,7 @@
               <w:rPr>
                 <w:rFonts w:asciiTheme="minorHAnsi" w:hAnsiTheme="minorHAnsi" w:cstheme="minorHAnsi"/>
                 <w:b/>
+                <w:bCs/>
                 <w:color w:val="000000"/>
                 <w:sz w:val="22"/>
                 <w:szCs w:val="22"/>
@@ -3374,6 +2414,8 @@
             <w:r>
               <w:rPr>
                 <w:rFonts w:asciiTheme="minorHAnsi" w:hAnsiTheme="minorHAnsi" w:cstheme="minorHAnsi"/>
+                <w:b/>
+                <w:bCs/>
                 <w:color w:val="000000"/>
                 <w:sz w:val="22"/>
                 <w:szCs w:val="22"/>
@@ -3384,121 +2426,93 @@
             <w:r>
               <w:rPr>
                 <w:rFonts w:asciiTheme="minorHAnsi" w:hAnsiTheme="minorHAnsi" w:cstheme="minorHAnsi"/>
-                <w:color w:val="000000"/>
-                <w:sz w:val="22"/>
-                <w:szCs w:val="22"/>
-              </w:rPr>
-              <w:t>JUDICIA</w:t>
-            </w:r>
-            <w:r>
-              <w:rPr>
-                <w:rFonts w:asciiTheme="minorHAnsi" w:hAnsiTheme="minorHAnsi" w:cstheme="minorHAnsi"/>
-                <w:color w:val="000000"/>
-                <w:sz w:val="22"/>
-                <w:szCs w:val="22"/>
-              </w:rPr>
-              <w:t>I</w:t>
-            </w:r>
-            <w:r>
-              <w:rPr>
-                <w:rFonts w:asciiTheme="minorHAnsi" w:hAnsiTheme="minorHAnsi" w:cstheme="minorHAnsi"/>
-                <w:color w:val="000000"/>
-                <w:sz w:val="22"/>
-                <w:szCs w:val="22"/>
-              </w:rPr>
-              <w:t>S, ETC</w:t>
+                <w:b/>
+                <w:bCs/>
+                <w:color w:val="000000"/>
+                <w:sz w:val="22"/>
+                <w:szCs w:val="22"/>
+              </w:rPr>
+              <w:t>JUDICIAIS, ETC</w:t>
             </w:r>
             <w:proofErr w:type="gramEnd"/>
             <w:r>
               <w:rPr>
                 <w:rFonts w:asciiTheme="minorHAnsi" w:hAnsiTheme="minorHAnsi" w:cstheme="minorHAnsi"/>
-                <w:color w:val="000000"/>
-                <w:sz w:val="22"/>
-                <w:szCs w:val="22"/>
-              </w:rPr>
-              <w:t xml:space="preserve">) ESTÃO ANEXADOS E NOMEADOS ESPECIFICAMENTE NA ABA DOCUMENTOS?  </w:t>
-            </w:r>
+                <w:b/>
+                <w:bCs/>
+                <w:color w:val="000000"/>
+                <w:sz w:val="22"/>
+                <w:szCs w:val="22"/>
+              </w:rPr>
+              <w:t>) ESTÃO ANEXADOS E NOMEADOS ESPECIFICAMENTE NA ABA DOCUMENTOS?</w:t>
+            </w:r>
+          </w:p>
+          <w:p>
+            <w:pPr>
+              <w:spacing w:line="312" w:lineRule="auto"/>
+              <w:rPr>
+                <w:rFonts w:asciiTheme="minorHAnsi" w:hAnsiTheme="minorHAnsi" w:cstheme="minorHAnsi"/>
+                <w:bCs/>
+                <w:color w:val="000000"/>
+                <w:sz w:val="22"/>
+                <w:szCs w:val="22"/>
+              </w:rPr>
+            </w:pPr>
             <w:proofErr w:type="gramStart"/>
             <w:r>
               <w:rPr>
                 <w:rFonts w:asciiTheme="minorHAnsi" w:hAnsiTheme="minorHAnsi" w:cstheme="minorHAnsi"/>
-                <w:color w:val="000000"/>
-                <w:sz w:val="22"/>
-                <w:szCs w:val="22"/>
-              </w:rPr>
-              <w:t>(    )</w:t>
+                <w:bCs/>
+                <w:color w:val="000000"/>
+                <w:sz w:val="22"/>
+                <w:szCs w:val="22"/>
+              </w:rPr>
+              <w:t xml:space="preserve">{{ </w:t>
+            </w:r>
+            <w:proofErr w:type="spellStart"/>
+            <w:r>
+              <w:rPr>
+                <w:rFonts w:asciiTheme="minorHAnsi" w:hAnsiTheme="minorHAnsi" w:cstheme="minorHAnsi"/>
+                <w:bCs/>
+                <w:color w:val="000000"/>
+                <w:sz w:val="22"/>
+                <w:szCs w:val="22"/>
+              </w:rPr>
+              <w:t>documentos</w:t>
             </w:r>
             <w:proofErr w:type="gramEnd"/>
             <w:r>
               <w:rPr>
                 <w:rFonts w:asciiTheme="minorHAnsi" w:hAnsiTheme="minorHAnsi" w:cstheme="minorHAnsi"/>
-                <w:color w:val="000000"/>
-                <w:sz w:val="22"/>
-                <w:szCs w:val="22"/>
-              </w:rPr>
-              <w:t xml:space="preserve"> SIM </w:t>
-            </w:r>
-            <w:proofErr w:type="gramStart"/>
-            <w:r>
-              <w:rPr>
-                <w:rFonts w:asciiTheme="minorHAnsi" w:hAnsiTheme="minorHAnsi" w:cstheme="minorHAnsi"/>
-                <w:color w:val="000000"/>
-                <w:sz w:val="22"/>
-                <w:szCs w:val="22"/>
-              </w:rPr>
-              <w:t xml:space="preserve">   (</w:t>
-            </w:r>
-            <w:proofErr w:type="gramEnd"/>
-            <w:r>
-              <w:rPr>
-                <w:rFonts w:asciiTheme="minorHAnsi" w:hAnsiTheme="minorHAnsi" w:cstheme="minorHAnsi"/>
-                <w:color w:val="000000"/>
-                <w:sz w:val="22"/>
-                <w:szCs w:val="22"/>
-              </w:rPr>
-              <w:t xml:space="preserve">  </w:t>
-            </w:r>
-            <w:proofErr w:type="gramStart"/>
-            <w:r>
-              <w:rPr>
-                <w:rFonts w:asciiTheme="minorHAnsi" w:hAnsiTheme="minorHAnsi" w:cstheme="minorHAnsi"/>
-                <w:color w:val="000000"/>
-                <w:sz w:val="22"/>
-                <w:szCs w:val="22"/>
-              </w:rPr>
-              <w:t xml:space="preserve">  )</w:t>
-            </w:r>
-            <w:proofErr w:type="gramEnd"/>
-            <w:r>
-              <w:rPr>
-                <w:rFonts w:asciiTheme="minorHAnsi" w:hAnsiTheme="minorHAnsi" w:cstheme="minorHAnsi"/>
-                <w:color w:val="000000"/>
-                <w:sz w:val="22"/>
-                <w:szCs w:val="22"/>
-              </w:rPr>
-              <w:t xml:space="preserve"> NÃO</w:t>
-            </w:r>
-            <w:r>
-              <w:rPr>
-                <w:rFonts w:asciiTheme="minorHAnsi" w:hAnsiTheme="minorHAnsi" w:cstheme="minorHAnsi"/>
-                <w:b/>
-                <w:color w:val="000000"/>
-                <w:sz w:val="22"/>
-                <w:szCs w:val="22"/>
-              </w:rPr>
-              <w:t xml:space="preserve">   </w:t>
+                <w:bCs/>
+                <w:color w:val="000000"/>
+                <w:sz w:val="22"/>
+                <w:szCs w:val="22"/>
+              </w:rPr>
+              <w:t>_anexados_check</w:t>
+            </w:r>
+            <w:proofErr w:type="spellEnd"/>
+            <w:r>
+              <w:rPr>
+                <w:rFonts w:asciiTheme="minorHAnsi" w:hAnsiTheme="minorHAnsi" w:cstheme="minorHAnsi"/>
+                <w:bCs/>
+                <w:color w:val="000000"/>
+                <w:sz w:val="22"/>
+                <w:szCs w:val="22"/>
+              </w:rPr>
+              <w:t xml:space="preserve"> }}</w:t>
             </w:r>
           </w:p>
         </w:tc>
       </w:tr>
       <w:tr>
         <w:trPr>
-          <w:trHeight w:val="122"/>
+          <w:trHeight w:val="268"/>
         </w:trPr>
         <w:tc>
           <w:tcPr>
             <w:tcW w:w="9498" w:type="dxa"/>
-            <w:gridSpan w:val="4"/>
+            <w:gridSpan w:val="5"/>
             <w:tcBorders>
               <w:bottom w:val="nil"/>
             </w:tcBorders>
@@ -3510,72 +2524,24 @@
               <w:jc w:val="left"/>
               <w:rPr>
                 <w:rFonts w:asciiTheme="minorHAnsi" w:hAnsiTheme="minorHAnsi" w:cstheme="minorHAnsi"/>
+                <w:b/>
+                <w:bCs/>
                 <w:color w:val="000000"/>
                 <w:sz w:val="22"/>
                 <w:szCs w:val="22"/>
               </w:rPr>
             </w:pPr>
-            <w:proofErr w:type="gramStart"/>
-            <w:r>
-              <w:rPr>
-                <w:rFonts w:asciiTheme="minorHAnsi" w:hAnsiTheme="minorHAnsi" w:cstheme="minorHAnsi"/>
-                <w:color w:val="000000"/>
-                <w:sz w:val="22"/>
-                <w:szCs w:val="22"/>
-              </w:rPr>
-              <w:lastRenderedPageBreak/>
-              <w:t xml:space="preserve">{{ </w:t>
-            </w:r>
-            <w:proofErr w:type="spellStart"/>
-            <w:r>
-              <w:rPr>
-                <w:rFonts w:asciiTheme="minorHAnsi" w:hAnsiTheme="minorHAnsi" w:cstheme="minorHAnsi"/>
-                <w:color w:val="000000"/>
-                <w:sz w:val="22"/>
-                <w:szCs w:val="22"/>
-              </w:rPr>
-              <w:t>fundamentacao</w:t>
-            </w:r>
-            <w:proofErr w:type="gramEnd"/>
-            <w:r>
-              <w:rPr>
-                <w:rFonts w:asciiTheme="minorHAnsi" w:hAnsiTheme="minorHAnsi" w:cstheme="minorHAnsi"/>
-                <w:color w:val="000000"/>
-                <w:sz w:val="22"/>
-                <w:szCs w:val="22"/>
-              </w:rPr>
-              <w:t>_</w:t>
-            </w:r>
-            <w:proofErr w:type="gramStart"/>
-            <w:r>
-              <w:rPr>
-                <w:rFonts w:asciiTheme="minorHAnsi" w:hAnsiTheme="minorHAnsi" w:cstheme="minorHAnsi"/>
-                <w:color w:val="000000"/>
-                <w:sz w:val="22"/>
-                <w:szCs w:val="22"/>
-              </w:rPr>
-              <w:t>relatorio</w:t>
-            </w:r>
-            <w:proofErr w:type="spellEnd"/>
-            <w:r>
-              <w:rPr>
-                <w:rFonts w:asciiTheme="minorHAnsi" w:hAnsiTheme="minorHAnsi" w:cstheme="minorHAnsi"/>
-                <w:color w:val="000000"/>
-                <w:sz w:val="22"/>
-                <w:szCs w:val="22"/>
-              </w:rPr>
-              <w:t xml:space="preserve"> }}</w:t>
-            </w:r>
-            <w:r>
-              <w:rPr>
-                <w:rFonts w:asciiTheme="minorHAnsi" w:hAnsiTheme="minorHAnsi" w:cstheme="minorHAnsi"/>
-                <w:color w:val="000000"/>
-                <w:sz w:val="22"/>
-                <w:szCs w:val="22"/>
-              </w:rPr>
-              <w:t>:</w:t>
-            </w:r>
-            <w:proofErr w:type="gramEnd"/>
+            <w:r>
+              <w:rPr>
+                <w:rFonts w:asciiTheme="minorHAnsi" w:hAnsiTheme="minorHAnsi" w:cstheme="minorHAnsi"/>
+                <w:b/>
+                <w:bCs/>
+                <w:color w:val="000000"/>
+                <w:sz w:val="22"/>
+                <w:szCs w:val="22"/>
+              </w:rPr>
+              <w:t>FUNDAMENTAÇÃO:</w:t>
+            </w:r>
           </w:p>
         </w:tc>
       </w:tr>
@@ -3586,7 +2552,7 @@
         <w:tc>
           <w:tcPr>
             <w:tcW w:w="9498" w:type="dxa"/>
-            <w:gridSpan w:val="4"/>
+            <w:gridSpan w:val="5"/>
             <w:tcBorders>
               <w:top w:val="nil"/>
             </w:tcBorders>
@@ -3603,14 +2569,83 @@
                 <w:szCs w:val="22"/>
               </w:rPr>
             </w:pPr>
-            <w:r>
-              <w:rPr>
-                <w:rFonts w:asciiTheme="minorHAnsi" w:hAnsiTheme="minorHAnsi" w:cstheme="minorHAnsi"/>
+            <w:proofErr w:type="gramStart"/>
+            <w:r>
+              <w:rPr>
+                <w:rFonts w:asciiTheme="minorHAnsi" w:hAnsiTheme="minorHAnsi" w:cstheme="minorHAnsi"/>
+                <w:color w:val="000000"/>
+                <w:sz w:val="22"/>
+                <w:szCs w:val="22"/>
+              </w:rPr>
+              <w:t xml:space="preserve">{{ </w:t>
+            </w:r>
+            <w:proofErr w:type="spellStart"/>
+            <w:r>
+              <w:rPr>
+                <w:rFonts w:asciiTheme="minorHAnsi" w:hAnsiTheme="minorHAnsi" w:cstheme="minorHAnsi"/>
+                <w:color w:val="000000"/>
+                <w:sz w:val="22"/>
+                <w:szCs w:val="22"/>
+              </w:rPr>
+              <w:t>fundamentacao</w:t>
+            </w:r>
+            <w:proofErr w:type="gramEnd"/>
+            <w:r>
+              <w:rPr>
+                <w:rFonts w:asciiTheme="minorHAnsi" w:hAnsiTheme="minorHAnsi" w:cstheme="minorHAnsi"/>
+                <w:color w:val="000000"/>
+                <w:sz w:val="22"/>
+                <w:szCs w:val="22"/>
+              </w:rPr>
+              <w:t>_relatorio</w:t>
+            </w:r>
+            <w:proofErr w:type="spellEnd"/>
+            <w:r>
+              <w:rPr>
+                <w:rFonts w:asciiTheme="minorHAnsi" w:hAnsiTheme="minorHAnsi" w:cstheme="minorHAnsi"/>
+                <w:color w:val="000000"/>
+                <w:sz w:val="22"/>
+                <w:szCs w:val="22"/>
+              </w:rPr>
+              <w:t xml:space="preserve"> }}</w:t>
+            </w:r>
+          </w:p>
+        </w:tc>
+      </w:tr>
+      <w:tr>
+        <w:trPr>
+          <w:trHeight w:val="340"/>
+        </w:trPr>
+        <w:tc>
+          <w:tcPr>
+            <w:tcW w:w="9498" w:type="dxa"/>
+            <w:gridSpan w:val="5"/>
+            <w:tcBorders>
+              <w:top w:val="nil"/>
+            </w:tcBorders>
+            <w:vAlign w:val="center"/>
+          </w:tcPr>
+          <w:p>
+            <w:pPr>
+              <w:spacing w:line="312" w:lineRule="auto"/>
+              <w:jc w:val="left"/>
+              <w:rPr>
+                <w:rFonts w:asciiTheme="minorHAnsi" w:hAnsiTheme="minorHAnsi" w:cstheme="minorHAnsi"/>
+                <w:b/>
                 <w:color w:val="0038A8"/>
                 <w:sz w:val="22"/>
                 <w:szCs w:val="22"/>
               </w:rPr>
-              <w:t>Breve relato contendo os pleitos descritos na inicial, bem como o teor das decisões exaradas no processo (liminares, sentença, acórdão etc.).</w:t>
+            </w:pPr>
+            <w:r>
+              <w:rPr>
+                <w:rFonts w:asciiTheme="minorHAnsi" w:hAnsiTheme="minorHAnsi" w:cstheme="minorHAnsi"/>
+                <w:b/>
+                <w:color w:val="000000"/>
+                <w:sz w:val="22"/>
+                <w:szCs w:val="22"/>
+              </w:rPr>
+              <w:t>4. PARECER FUNDAMENTANDO A AUTODISPENSA</w:t>
             </w:r>
           </w:p>
         </w:tc>
@@ -3622,34 +2657,25 @@
         <w:tc>
           <w:tcPr>
             <w:tcW w:w="9498" w:type="dxa"/>
-            <w:gridSpan w:val="4"/>
+            <w:gridSpan w:val="5"/>
             <w:vAlign w:val="center"/>
           </w:tcPr>
           <w:p>
             <w:pPr>
               <w:spacing w:line="312" w:lineRule="auto"/>
-              <w:rPr>
-                <w:rFonts w:asciiTheme="minorHAnsi" w:hAnsiTheme="minorHAnsi" w:cstheme="minorHAnsi"/>
-                <w:color w:val="0038A8"/>
+              <w:jc w:val="left"/>
+              <w:rPr>
+                <w:rFonts w:asciiTheme="minorHAnsi" w:hAnsiTheme="minorHAnsi" w:cstheme="minorHAnsi"/>
+                <w:bCs/>
                 <w:sz w:val="22"/>
                 <w:szCs w:val="22"/>
               </w:rPr>
             </w:pPr>
-            <w:r>
-              <w:rPr>
-                <w:rFonts w:asciiTheme="minorHAnsi" w:hAnsiTheme="minorHAnsi" w:cstheme="minorHAnsi"/>
-                <w:b/>
-                <w:color w:val="000000"/>
-                <w:sz w:val="22"/>
-                <w:szCs w:val="22"/>
-              </w:rPr>
-              <w:t xml:space="preserve">4. </w:t>
-            </w:r>
             <w:proofErr w:type="gramStart"/>
             <w:r>
               <w:rPr>
                 <w:rFonts w:asciiTheme="minorHAnsi" w:hAnsiTheme="minorHAnsi" w:cstheme="minorHAnsi"/>
-                <w:b/>
+                <w:bCs/>
                 <w:color w:val="000000"/>
                 <w:sz w:val="22"/>
                 <w:szCs w:val="22"/>
@@ -3660,7 +2686,7 @@
             <w:r>
               <w:rPr>
                 <w:rFonts w:asciiTheme="minorHAnsi" w:hAnsiTheme="minorHAnsi" w:cstheme="minorHAnsi"/>
-                <w:b/>
+                <w:bCs/>
                 <w:color w:val="000000"/>
                 <w:sz w:val="22"/>
                 <w:szCs w:val="22"/>
@@ -3671,120 +2697,23 @@
             <w:r>
               <w:rPr>
                 <w:rFonts w:asciiTheme="minorHAnsi" w:hAnsiTheme="minorHAnsi" w:cstheme="minorHAnsi"/>
-                <w:b/>
-                <w:color w:val="000000"/>
-                <w:sz w:val="22"/>
-                <w:szCs w:val="22"/>
-              </w:rPr>
-              <w:t>_fundamentado_</w:t>
-            </w:r>
-            <w:proofErr w:type="gramStart"/>
-            <w:r>
-              <w:rPr>
-                <w:rFonts w:asciiTheme="minorHAnsi" w:hAnsiTheme="minorHAnsi" w:cstheme="minorHAnsi"/>
-                <w:b/>
-                <w:color w:val="000000"/>
-                <w:sz w:val="22"/>
-                <w:szCs w:val="22"/>
-              </w:rPr>
-              <w:t>autodispensa</w:t>
+                <w:bCs/>
+                <w:color w:val="000000"/>
+                <w:sz w:val="22"/>
+                <w:szCs w:val="22"/>
+              </w:rPr>
+              <w:t>_fundamentado_autodispensa</w:t>
             </w:r>
             <w:proofErr w:type="spellEnd"/>
             <w:r>
               <w:rPr>
                 <w:rFonts w:asciiTheme="minorHAnsi" w:hAnsiTheme="minorHAnsi" w:cstheme="minorHAnsi"/>
-                <w:b/>
+                <w:bCs/>
                 <w:color w:val="000000"/>
                 <w:sz w:val="22"/>
                 <w:szCs w:val="22"/>
               </w:rPr>
               <w:t xml:space="preserve"> }}</w:t>
-            </w:r>
-            <w:r>
-              <w:rPr>
-                <w:rFonts w:asciiTheme="minorHAnsi" w:hAnsiTheme="minorHAnsi" w:cstheme="minorHAnsi"/>
-                <w:b/>
-                <w:color w:val="000000"/>
-                <w:sz w:val="22"/>
-                <w:szCs w:val="22"/>
-              </w:rPr>
-              <w:t>:</w:t>
-            </w:r>
-            <w:proofErr w:type="gramEnd"/>
-            <w:r>
-              <w:rPr>
-                <w:rFonts w:asciiTheme="minorHAnsi" w:hAnsiTheme="minorHAnsi" w:cstheme="minorHAnsi"/>
-                <w:b/>
-                <w:color w:val="000000"/>
-                <w:sz w:val="22"/>
-                <w:szCs w:val="22"/>
-              </w:rPr>
-              <w:t xml:space="preserve"> </w:t>
-            </w:r>
-            <w:r>
-              <w:rPr>
-                <w:rFonts w:asciiTheme="minorHAnsi" w:hAnsiTheme="minorHAnsi" w:cstheme="minorHAnsi"/>
-                <w:color w:val="0038A8"/>
-                <w:sz w:val="22"/>
-                <w:szCs w:val="22"/>
-              </w:rPr>
-              <w:t xml:space="preserve">Elaborar parecer contendo a fundamentação que ampara a autodispensa de recurso, enquadrando o caso concreto no </w:t>
-            </w:r>
-            <w:r>
-              <w:rPr>
-                <w:rFonts w:asciiTheme="minorHAnsi" w:hAnsiTheme="minorHAnsi" w:cstheme="minorHAnsi"/>
-                <w:color w:val="0038A8"/>
-                <w:sz w:val="22"/>
-                <w:szCs w:val="22"/>
-              </w:rPr>
-              <w:t>item do Manual</w:t>
-            </w:r>
-            <w:r>
-              <w:rPr>
-                <w:rFonts w:asciiTheme="minorHAnsi" w:hAnsiTheme="minorHAnsi" w:cstheme="minorHAnsi"/>
-                <w:color w:val="0038A8"/>
-                <w:sz w:val="22"/>
-                <w:szCs w:val="22"/>
-              </w:rPr>
-              <w:t>.</w:t>
-            </w:r>
-          </w:p>
-          <w:p>
-            <w:pPr>
-              <w:spacing w:line="312" w:lineRule="auto"/>
-              <w:rPr>
-                <w:rFonts w:asciiTheme="minorHAnsi" w:hAnsiTheme="minorHAnsi" w:cstheme="minorHAnsi"/>
-                <w:color w:val="000000"/>
-                <w:sz w:val="22"/>
-                <w:szCs w:val="22"/>
-              </w:rPr>
-            </w:pPr>
-            <w:r>
-              <w:rPr>
-                <w:rFonts w:asciiTheme="minorHAnsi" w:hAnsiTheme="minorHAnsi" w:cstheme="minorHAnsi"/>
-                <w:color w:val="0038A8"/>
-                <w:sz w:val="22"/>
-                <w:szCs w:val="22"/>
-              </w:rPr>
-              <w:t>Obs.:  Em caso de autodispensa de recurso com base n</w:t>
-            </w:r>
-            <w:r>
-              <w:rPr>
-                <w:rFonts w:asciiTheme="minorHAnsi" w:hAnsiTheme="minorHAnsi" w:cstheme="minorHAnsi"/>
-                <w:color w:val="0038A8"/>
-                <w:sz w:val="22"/>
-                <w:szCs w:val="22"/>
-              </w:rPr>
-              <w:t xml:space="preserve">a </w:t>
-            </w:r>
-            <w:r>
-              <w:rPr>
-                <w:rFonts w:asciiTheme="minorHAnsi" w:hAnsiTheme="minorHAnsi" w:cstheme="minorHAnsi"/>
-                <w:color w:val="0038A8"/>
-                <w:sz w:val="22"/>
-                <w:szCs w:val="22"/>
-              </w:rPr>
-              <w:t>hipótese em que o somatório das custas processuais envolver valor igual ou maior ao da condenação, informar também o valor das custas processuais no texto do parecer e a previsão normativa do Tribunal para o cálculo do preparo do recurso.</w:t>
             </w:r>
           </w:p>
         </w:tc>
@@ -3796,7 +2725,7 @@
         <w:tc>
           <w:tcPr>
             <w:tcW w:w="9498" w:type="dxa"/>
-            <w:gridSpan w:val="4"/>
+            <w:gridSpan w:val="5"/>
             <w:vAlign w:val="center"/>
           </w:tcPr>
           <w:p>
@@ -3805,119 +2734,69 @@
               <w:jc w:val="left"/>
               <w:rPr>
                 <w:rFonts w:asciiTheme="minorHAnsi" w:hAnsiTheme="minorHAnsi" w:cstheme="minorHAnsi"/>
+                <w:b/>
+                <w:bCs/>
                 <w:sz w:val="22"/>
                 <w:szCs w:val="22"/>
               </w:rPr>
             </w:pPr>
-            <w:proofErr w:type="gramStart"/>
-            <w:r>
-              <w:rPr>
-                <w:rFonts w:asciiTheme="minorHAnsi" w:hAnsiTheme="minorHAnsi" w:cstheme="minorHAnsi"/>
-                <w:sz w:val="22"/>
-                <w:szCs w:val="22"/>
-              </w:rPr>
-              <w:t xml:space="preserve">{{ </w:t>
-            </w:r>
-            <w:proofErr w:type="spellStart"/>
-            <w:r>
-              <w:rPr>
-                <w:rFonts w:asciiTheme="minorHAnsi" w:hAnsiTheme="minorHAnsi" w:cstheme="minorHAnsi"/>
-                <w:sz w:val="22"/>
-                <w:szCs w:val="22"/>
-              </w:rPr>
-              <w:t>escritorio</w:t>
-            </w:r>
-            <w:proofErr w:type="gramEnd"/>
-            <w:r>
-              <w:rPr>
-                <w:rFonts w:asciiTheme="minorHAnsi" w:hAnsiTheme="minorHAnsi" w:cstheme="minorHAnsi"/>
-                <w:sz w:val="22"/>
-                <w:szCs w:val="22"/>
-              </w:rPr>
-              <w:t>_advogado_</w:t>
-            </w:r>
-            <w:proofErr w:type="gramStart"/>
-            <w:r>
-              <w:rPr>
-                <w:rFonts w:asciiTheme="minorHAnsi" w:hAnsiTheme="minorHAnsi" w:cstheme="minorHAnsi"/>
-                <w:sz w:val="22"/>
-                <w:szCs w:val="22"/>
-              </w:rPr>
-              <w:t>contato</w:t>
-            </w:r>
-            <w:proofErr w:type="spellEnd"/>
-            <w:r>
-              <w:rPr>
-                <w:rFonts w:asciiTheme="minorHAnsi" w:hAnsiTheme="minorHAnsi" w:cstheme="minorHAnsi"/>
-                <w:sz w:val="22"/>
-                <w:szCs w:val="22"/>
-              </w:rPr>
-              <w:t xml:space="preserve"> }}</w:t>
-            </w:r>
-            <w:r>
-              <w:rPr>
-                <w:rFonts w:asciiTheme="minorHAnsi" w:hAnsiTheme="minorHAnsi" w:cstheme="minorHAnsi"/>
-                <w:sz w:val="22"/>
-                <w:szCs w:val="22"/>
-              </w:rPr>
-              <w:t>:</w:t>
-            </w:r>
-            <w:proofErr w:type="gramEnd"/>
+            <w:r>
+              <w:rPr>
+                <w:rFonts w:asciiTheme="minorHAnsi" w:hAnsiTheme="minorHAnsi" w:cstheme="minorHAnsi"/>
+                <w:b/>
+                <w:bCs/>
+                <w:sz w:val="22"/>
+                <w:szCs w:val="22"/>
+              </w:rPr>
+              <w:lastRenderedPageBreak/>
+              <w:t>ESCRITÓRIO/U.F./ADVOGADO:</w:t>
+            </w:r>
           </w:p>
           <w:p>
             <w:pPr>
               <w:spacing w:line="312" w:lineRule="auto"/>
-              <w:rPr>
-                <w:rFonts w:asciiTheme="minorHAnsi" w:hAnsiTheme="minorHAnsi" w:cstheme="minorHAnsi"/>
-                <w:color w:val="000000"/>
+              <w:jc w:val="left"/>
+              <w:rPr>
+                <w:rFonts w:asciiTheme="minorHAnsi" w:hAnsiTheme="minorHAnsi" w:cstheme="minorHAnsi"/>
                 <w:sz w:val="22"/>
                 <w:szCs w:val="22"/>
               </w:rPr>
             </w:pPr>
-            <w:r>
-              <w:rPr>
-                <w:rFonts w:asciiTheme="minorHAnsi" w:hAnsiTheme="minorHAnsi" w:cstheme="minorHAnsi"/>
-                <w:color w:val="0038A8"/>
-                <w:sz w:val="22"/>
-                <w:szCs w:val="22"/>
-              </w:rPr>
-              <w:t>Neste campo deverá ser informad</w:t>
-            </w:r>
-            <w:r>
-              <w:rPr>
-                <w:rFonts w:asciiTheme="minorHAnsi" w:hAnsiTheme="minorHAnsi" w:cstheme="minorHAnsi"/>
-                <w:color w:val="0038A8"/>
-                <w:sz w:val="22"/>
-                <w:szCs w:val="22"/>
-              </w:rPr>
-              <w:t>o</w:t>
-            </w:r>
-            <w:r>
-              <w:rPr>
-                <w:rFonts w:asciiTheme="minorHAnsi" w:hAnsiTheme="minorHAnsi" w:cstheme="minorHAnsi"/>
-                <w:color w:val="0038A8"/>
-                <w:sz w:val="22"/>
-                <w:szCs w:val="22"/>
-              </w:rPr>
-              <w:t xml:space="preserve"> o nome do Escritório Contratado, o nome completo e a Identificação (nº da OAB) do </w:t>
-            </w:r>
-            <w:r>
-              <w:rPr>
-                <w:rFonts w:asciiTheme="minorHAnsi" w:hAnsiTheme="minorHAnsi" w:cstheme="minorHAnsi"/>
-                <w:color w:val="0038A8"/>
-                <w:sz w:val="22"/>
-                <w:szCs w:val="22"/>
-              </w:rPr>
-              <w:t>a</w:t>
-            </w:r>
-            <w:r>
-              <w:rPr>
-                <w:rFonts w:asciiTheme="minorHAnsi" w:hAnsiTheme="minorHAnsi" w:cstheme="minorHAnsi"/>
-                <w:color w:val="0038A8"/>
-                <w:sz w:val="22"/>
-                <w:szCs w:val="22"/>
-              </w:rPr>
-              <w:t>dvogado responsável pela elaboração do pedido de dispensa.</w:t>
+            <w:proofErr w:type="gramStart"/>
+            <w:r>
+              <w:rPr>
+                <w:rFonts w:asciiTheme="minorHAnsi" w:hAnsiTheme="minorHAnsi" w:cstheme="minorHAnsi"/>
+                <w:sz w:val="22"/>
+                <w:szCs w:val="22"/>
+              </w:rPr>
+              <w:t xml:space="preserve">{{ </w:t>
+            </w:r>
+            <w:proofErr w:type="spellStart"/>
+            <w:r>
+              <w:rPr>
+                <w:rFonts w:asciiTheme="minorHAnsi" w:hAnsiTheme="minorHAnsi" w:cstheme="minorHAnsi"/>
+                <w:sz w:val="22"/>
+                <w:szCs w:val="22"/>
+              </w:rPr>
+              <w:t>escritorio</w:t>
+            </w:r>
+            <w:proofErr w:type="gramEnd"/>
+            <w:r>
+              <w:rPr>
+                <w:rFonts w:asciiTheme="minorHAnsi" w:hAnsiTheme="minorHAnsi" w:cstheme="minorHAnsi"/>
+                <w:sz w:val="22"/>
+                <w:szCs w:val="22"/>
+              </w:rPr>
+              <w:t>_advogado_contato</w:t>
+            </w:r>
+            <w:proofErr w:type="spellEnd"/>
+            <w:r>
+              <w:rPr>
+                <w:rFonts w:asciiTheme="minorHAnsi" w:hAnsiTheme="minorHAnsi" w:cstheme="minorHAnsi"/>
+                <w:sz w:val="22"/>
+                <w:szCs w:val="22"/>
+              </w:rPr>
+              <w:t xml:space="preserve"> }}</w:t>
             </w:r>
           </w:p>
         </w:tc>
@@ -4885,6 +3764,7 @@
   <w:style w:type="character" w:default="1" w:styleId="Fontepargpadro">
     <w:name w:val="Default Paragraph Font"/>
     <w:uiPriority w:val="1"/>
+    <w:semiHidden/>
     <w:unhideWhenUsed/>
   </w:style>
   <w:style w:type="table" w:default="1" w:styleId="Tabelanormal">
@@ -5392,12 +4272,14 @@
 </file>
 
 <file path=customXml/item1.xml><?xml version="1.0" encoding="utf-8"?>
-<?mso-contentType ?>
-<FormTemplates xmlns="http://schemas.microsoft.com/sharepoint/v3/contenttype/forms">
-  <Display>DocumentLibraryForm</Display>
-  <Edit>DocumentLibraryForm</Edit>
-  <New>DocumentLibraryForm</New>
-</FormTemplates>
+<p:properties xmlns:p="http://schemas.microsoft.com/office/2006/metadata/properties" xmlns:xsi="http://www.w3.org/2001/XMLSchema-instance" xmlns:pc="http://schemas.microsoft.com/office/infopath/2007/PartnerControls">
+  <documentManagement>
+    <lcf76f155ced4ddcb4097134ff3c332f xmlns="3b9e0b3a-7145-4a0d-81ee-68f940582501">
+      <Terms xmlns="http://schemas.microsoft.com/office/infopath/2007/PartnerControls"/>
+    </lcf76f155ced4ddcb4097134ff3c332f>
+    <TaxCatchAll xmlns="8893f60e-1c0c-403f-88a3-f166575e5ba8" xsi:nil="true"/>
+  </documentManagement>
+</p:properties>
 </file>
 
 <file path=customXml/item2.xml><?xml version="1.0" encoding="utf-8"?>
@@ -5602,20 +4484,21 @@
 </file>
 
 <file path=customXml/item3.xml><?xml version="1.0" encoding="utf-8"?>
-<p:properties xmlns:p="http://schemas.microsoft.com/office/2006/metadata/properties" xmlns:xsi="http://www.w3.org/2001/XMLSchema-instance" xmlns:pc="http://schemas.microsoft.com/office/infopath/2007/PartnerControls">
-  <documentManagement>
-    <lcf76f155ced4ddcb4097134ff3c332f xmlns="3b9e0b3a-7145-4a0d-81ee-68f940582501">
-      <Terms xmlns="http://schemas.microsoft.com/office/infopath/2007/PartnerControls"/>
-    </lcf76f155ced4ddcb4097134ff3c332f>
-    <TaxCatchAll xmlns="8893f60e-1c0c-403f-88a3-f166575e5ba8" xsi:nil="true"/>
-  </documentManagement>
-</p:properties>
+<?mso-contentType ?>
+<FormTemplates xmlns="http://schemas.microsoft.com/sharepoint/v3/contenttype/forms">
+  <Display>DocumentLibraryForm</Display>
+  <Edit>DocumentLibraryForm</Edit>
+  <New>DocumentLibraryForm</New>
+</FormTemplates>
 </file>
 
 <file path=customXml/itemProps1.xml><?xml version="1.0" encoding="utf-8"?>
-<ds:datastoreItem xmlns:ds="http://schemas.openxmlformats.org/officeDocument/2006/customXml" ds:itemID="{D01442E8-25EB-4372-B3D6-10FCA5011DA5}">
+<ds:datastoreItem xmlns:ds="http://schemas.openxmlformats.org/officeDocument/2006/customXml" ds:itemID="{11CA64E1-6087-486C-BF62-ADDAF2B75BF3}">
   <ds:schemaRefs>
-    <ds:schemaRef ds:uri="http://schemas.microsoft.com/sharepoint/v3/contenttype/forms"/>
+    <ds:schemaRef ds:uri="http://schemas.microsoft.com/office/2006/metadata/properties"/>
+    <ds:schemaRef ds:uri="http://schemas.microsoft.com/office/infopath/2007/PartnerControls"/>
+    <ds:schemaRef ds:uri="3b9e0b3a-7145-4a0d-81ee-68f940582501"/>
+    <ds:schemaRef ds:uri="8893f60e-1c0c-403f-88a3-f166575e5ba8"/>
   </ds:schemaRefs>
 </ds:datastoreItem>
 </file>
@@ -5640,12 +4523,9 @@
 </file>
 
 <file path=customXml/itemProps3.xml><?xml version="1.0" encoding="utf-8"?>
-<ds:datastoreItem xmlns:ds="http://schemas.openxmlformats.org/officeDocument/2006/customXml" ds:itemID="{11CA64E1-6087-486C-BF62-ADDAF2B75BF3}">
+<ds:datastoreItem xmlns:ds="http://schemas.openxmlformats.org/officeDocument/2006/customXml" ds:itemID="{D01442E8-25EB-4372-B3D6-10FCA5011DA5}">
   <ds:schemaRefs>
-    <ds:schemaRef ds:uri="http://schemas.microsoft.com/office/2006/metadata/properties"/>
-    <ds:schemaRef ds:uri="http://schemas.microsoft.com/office/infopath/2007/PartnerControls"/>
-    <ds:schemaRef ds:uri="3b9e0b3a-7145-4a0d-81ee-68f940582501"/>
-    <ds:schemaRef ds:uri="8893f60e-1c0c-403f-88a3-f166575e5ba8"/>
+    <ds:schemaRef ds:uri="http://schemas.microsoft.com/sharepoint/v3/contenttype/forms"/>
   </ds:schemaRefs>
 </ds:datastoreItem>
 </file>
</xml_diff>